<commit_message>
Update: Added Widget design details to the design document.
</commit_message>
<xml_diff>
--- a/Design Document/Capstone_Stage1.docx
+++ b/Design Document/Capstone_Stage1.docx
@@ -37,7 +37,15 @@
         <w:rPr>
           <w:rFonts w:ascii="Arial Unicode MS" w:eastAsia="Arial Unicode MS" w:hAnsi="Arial Unicode MS" w:cs="Arial Unicode MS"/>
         </w:rPr>
-        <w:t xml:space="preserve">Create a new document, and copy and paste the text from this template into your new document [ Select All → Copy → Paste into new </w:t>
+        <w:t>Create a new document, and copy and paste the text from this template into your new document [ Select All →</w:t>
+      </w:r>
+      <w:bookmarkStart w:id="0" w:name="_GoBack"/>
+      <w:bookmarkEnd w:id="0"/>
+      <w:r>
+        <w:rPr>
+          <w:rFonts w:ascii="Arial Unicode MS" w:eastAsia="Arial Unicode MS" w:hAnsi="Arial Unicode MS" w:cs="Arial Unicode MS"/>
+        </w:rPr>
+        <w:t xml:space="preserve"> Copy → Paste into new </w:t>
       </w:r>
       <w:proofErr w:type="gramStart"/>
       <w:r>
@@ -177,7 +185,7 @@
           <w:r>
             <w:fldChar w:fldCharType="separate"/>
           </w:r>
-          <w:hyperlink w:anchor="_Toc32497883" w:history="1">
+          <w:hyperlink w:anchor="_Toc32498909" w:history="1">
             <w:r>
               <w:rPr>
                 <w:rStyle w:val="Hyperlink"/>
@@ -199,7 +207,7 @@
               <w:lang w:val="en-CA"/>
             </w:rPr>
           </w:pPr>
-          <w:hyperlink w:anchor="_Toc32497884" w:history="1">
+          <w:hyperlink w:anchor="_Toc32498910" w:history="1">
             <w:r>
               <w:rPr>
                 <w:rStyle w:val="Hyperlink"/>
@@ -221,7 +229,7 @@
               <w:lang w:val="en-CA"/>
             </w:rPr>
           </w:pPr>
-          <w:hyperlink w:anchor="_Toc32497885" w:history="1">
+          <w:hyperlink w:anchor="_Toc32498911" w:history="1">
             <w:r>
               <w:rPr>
                 <w:rStyle w:val="Hyperlink"/>
@@ -243,7 +251,7 @@
               <w:lang w:val="en-CA"/>
             </w:rPr>
           </w:pPr>
-          <w:hyperlink w:anchor="_Toc32497886" w:history="1">
+          <w:hyperlink w:anchor="_Toc32498912" w:history="1">
             <w:r>
               <w:rPr>
                 <w:rStyle w:val="Hyperlink"/>
@@ -265,7 +273,7 @@
               <w:lang w:val="en-CA"/>
             </w:rPr>
           </w:pPr>
-          <w:hyperlink w:anchor="_Toc32497887" w:history="1">
+          <w:hyperlink w:anchor="_Toc32498913" w:history="1">
             <w:r>
               <w:rPr>
                 <w:rStyle w:val="Hyperlink"/>
@@ -287,7 +295,7 @@
               <w:lang w:val="en-CA"/>
             </w:rPr>
           </w:pPr>
-          <w:hyperlink w:anchor="_Toc32497888" w:history="1">
+          <w:hyperlink w:anchor="_Toc32498914" w:history="1">
             <w:r>
               <w:rPr>
                 <w:rStyle w:val="Hyperlink"/>
@@ -309,7 +317,7 @@
               <w:lang w:val="en-CA"/>
             </w:rPr>
           </w:pPr>
-          <w:hyperlink w:anchor="_Toc32497889" w:history="1">
+          <w:hyperlink w:anchor="_Toc32498915" w:history="1">
             <w:r>
               <w:rPr>
                 <w:rStyle w:val="Hyperlink"/>
@@ -331,13 +339,35 @@
               <w:lang w:val="en-CA"/>
             </w:rPr>
           </w:pPr>
-          <w:hyperlink w:anchor="_Toc32497890" w:history="1">
+          <w:hyperlink w:anchor="_Toc32498916" w:history="1">
             <w:r>
               <w:rPr>
                 <w:rStyle w:val="Hyperlink"/>
                 <w:noProof/>
               </w:rPr>
               <w:t>Screen 4</w:t>
+            </w:r>
+          </w:hyperlink>
+        </w:p>
+        <w:p>
+          <w:pPr>
+            <w:pStyle w:val="TOC2"/>
+            <w:tabs>
+              <w:tab w:val="right" w:leader="dot" w:pos="9350"/>
+            </w:tabs>
+            <w:rPr>
+              <w:rFonts w:asciiTheme="minorHAnsi" w:eastAsiaTheme="minorEastAsia" w:hAnsiTheme="minorHAnsi" w:cstheme="minorBidi"/>
+              <w:noProof/>
+              <w:lang w:val="en-CA"/>
+            </w:rPr>
+          </w:pPr>
+          <w:hyperlink w:anchor="_Toc32498917" w:history="1">
+            <w:r>
+              <w:rPr>
+                <w:rStyle w:val="Hyperlink"/>
+                <w:noProof/>
+              </w:rPr>
+              <w:t>Screen 5</w:t>
             </w:r>
           </w:hyperlink>
         </w:p>
@@ -353,7 +383,7 @@
               <w:lang w:val="en-CA"/>
             </w:rPr>
           </w:pPr>
-          <w:hyperlink w:anchor="_Toc32497891" w:history="1">
+          <w:hyperlink w:anchor="_Toc32498918" w:history="1">
             <w:r>
               <w:rPr>
                 <w:rStyle w:val="Hyperlink"/>
@@ -375,7 +405,7 @@
               <w:lang w:val="en-CA"/>
             </w:rPr>
           </w:pPr>
-          <w:hyperlink w:anchor="_Toc32497892" w:history="1">
+          <w:hyperlink w:anchor="_Toc32498919" w:history="1">
             <w:r>
               <w:rPr>
                 <w:rStyle w:val="Hyperlink"/>
@@ -397,7 +427,7 @@
               <w:lang w:val="en-CA"/>
             </w:rPr>
           </w:pPr>
-          <w:hyperlink w:anchor="_Toc32497893" w:history="1">
+          <w:hyperlink w:anchor="_Toc32498920" w:history="1">
             <w:r>
               <w:rPr>
                 <w:rStyle w:val="Hyperlink"/>
@@ -419,7 +449,7 @@
               <w:lang w:val="en-CA"/>
             </w:rPr>
           </w:pPr>
-          <w:hyperlink w:anchor="_Toc32497894" w:history="1">
+          <w:hyperlink w:anchor="_Toc32498921" w:history="1">
             <w:r>
               <w:rPr>
                 <w:rStyle w:val="Hyperlink"/>
@@ -441,7 +471,7 @@
               <w:lang w:val="en-CA"/>
             </w:rPr>
           </w:pPr>
-          <w:hyperlink w:anchor="_Toc32497895" w:history="1">
+          <w:hyperlink w:anchor="_Toc32498922" w:history="1">
             <w:r>
               <w:rPr>
                 <w:rStyle w:val="Hyperlink"/>
@@ -463,7 +493,7 @@
               <w:lang w:val="en-CA"/>
             </w:rPr>
           </w:pPr>
-          <w:hyperlink w:anchor="_Toc32497896" w:history="1">
+          <w:hyperlink w:anchor="_Toc32498923" w:history="1">
             <w:r>
               <w:rPr>
                 <w:rStyle w:val="Hyperlink"/>
@@ -485,7 +515,7 @@
               <w:lang w:val="en-CA"/>
             </w:rPr>
           </w:pPr>
-          <w:hyperlink w:anchor="_Toc32497897" w:history="1">
+          <w:hyperlink w:anchor="_Toc32498924" w:history="1">
             <w:r>
               <w:rPr>
                 <w:rStyle w:val="Hyperlink"/>
@@ -507,7 +537,7 @@
               <w:lang w:val="en-CA"/>
             </w:rPr>
           </w:pPr>
-          <w:hyperlink w:anchor="_Toc32497898" w:history="1">
+          <w:hyperlink w:anchor="_Toc32498925" w:history="1">
             <w:r>
               <w:rPr>
                 <w:rStyle w:val="Hyperlink"/>
@@ -529,7 +559,7 @@
               <w:lang w:val="en-CA"/>
             </w:rPr>
           </w:pPr>
-          <w:hyperlink w:anchor="_Toc32497899" w:history="1">
+          <w:hyperlink w:anchor="_Toc32498926" w:history="1">
             <w:r>
               <w:rPr>
                 <w:rStyle w:val="Hyperlink"/>
@@ -551,7 +581,7 @@
               <w:lang w:val="en-CA"/>
             </w:rPr>
           </w:pPr>
-          <w:hyperlink w:anchor="_Toc32497900" w:history="1">
+          <w:hyperlink w:anchor="_Toc32498927" w:history="1">
             <w:r>
               <w:rPr>
                 <w:rStyle w:val="Hyperlink"/>
@@ -573,7 +603,7 @@
               <w:lang w:val="en-CA"/>
             </w:rPr>
           </w:pPr>
-          <w:hyperlink w:anchor="_Toc32497901" w:history="1">
+          <w:hyperlink w:anchor="_Toc32498928" w:history="1">
             <w:r>
               <w:rPr>
                 <w:rStyle w:val="Hyperlink"/>
@@ -595,7 +625,7 @@
               <w:lang w:val="en-CA"/>
             </w:rPr>
           </w:pPr>
-          <w:hyperlink w:anchor="_Toc32497902" w:history="1">
+          <w:hyperlink w:anchor="_Toc32498929" w:history="1">
             <w:r>
               <w:rPr>
                 <w:rStyle w:val="Hyperlink"/>
@@ -664,13 +694,84 @@
           <w:between w:val="nil"/>
         </w:pBdr>
         <w:rPr>
-          <w:color w:val="38761D"/>
-        </w:rPr>
-      </w:pPr>
-      <w:r>
-        <w:rPr>
           <w:b/>
         </w:rPr>
+      </w:pPr>
+    </w:p>
+    <w:p>
+      <w:pPr>
+        <w:pBdr>
+          <w:top w:val="nil"/>
+          <w:left w:val="nil"/>
+          <w:bottom w:val="nil"/>
+          <w:right w:val="nil"/>
+          <w:between w:val="nil"/>
+        </w:pBdr>
+        <w:rPr>
+          <w:b/>
+        </w:rPr>
+      </w:pPr>
+    </w:p>
+    <w:p>
+      <w:pPr>
+        <w:pBdr>
+          <w:top w:val="nil"/>
+          <w:left w:val="nil"/>
+          <w:bottom w:val="nil"/>
+          <w:right w:val="nil"/>
+          <w:between w:val="nil"/>
+        </w:pBdr>
+        <w:rPr>
+          <w:b/>
+        </w:rPr>
+      </w:pPr>
+    </w:p>
+    <w:p>
+      <w:pPr>
+        <w:pBdr>
+          <w:top w:val="nil"/>
+          <w:left w:val="nil"/>
+          <w:bottom w:val="nil"/>
+          <w:right w:val="nil"/>
+          <w:between w:val="nil"/>
+        </w:pBdr>
+        <w:rPr>
+          <w:b/>
+        </w:rPr>
+      </w:pPr>
+    </w:p>
+    <w:p>
+      <w:pPr>
+        <w:pBdr>
+          <w:top w:val="nil"/>
+          <w:left w:val="nil"/>
+          <w:bottom w:val="nil"/>
+          <w:right w:val="nil"/>
+          <w:between w:val="nil"/>
+        </w:pBdr>
+        <w:rPr>
+          <w:b/>
+        </w:rPr>
+      </w:pPr>
+    </w:p>
+    <w:p>
+      <w:pPr>
+        <w:pBdr>
+          <w:top w:val="nil"/>
+          <w:left w:val="nil"/>
+          <w:bottom w:val="nil"/>
+          <w:right w:val="nil"/>
+          <w:between w:val="nil"/>
+        </w:pBdr>
+        <w:rPr>
+          <w:color w:val="38761D"/>
+        </w:rPr>
+      </w:pPr>
+      <w:r>
+        <w:rPr>
+          <w:b/>
+        </w:rPr>
+        <w:lastRenderedPageBreak/>
         <w:t>GitHub Username</w:t>
       </w:r>
       <w:r>
@@ -730,8 +831,8 @@
           <w:color w:val="38761D"/>
         </w:rPr>
       </w:pPr>
-      <w:bookmarkStart w:id="0" w:name="_cq54i03ftkcu" w:colFirst="0" w:colLast="0"/>
-      <w:bookmarkEnd w:id="0"/>
+      <w:bookmarkStart w:id="1" w:name="_cq54i03ftkcu" w:colFirst="0" w:colLast="0"/>
+      <w:bookmarkEnd w:id="1"/>
       <w:proofErr w:type="spellStart"/>
       <w:r>
         <w:rPr>
@@ -753,12 +854,11 @@
           <w:between w:val="nil"/>
         </w:pBdr>
       </w:pPr>
-      <w:bookmarkStart w:id="1" w:name="_Toc32497883"/>
-      <w:r>
-        <w:lastRenderedPageBreak/>
+      <w:bookmarkStart w:id="2" w:name="_Toc32498909"/>
+      <w:r>
         <w:t>Description</w:t>
       </w:r>
-      <w:bookmarkEnd w:id="1"/>
+      <w:bookmarkEnd w:id="2"/>
       <w:r>
         <w:t xml:space="preserve"> </w:t>
       </w:r>
@@ -822,11 +922,11 @@
           <w:between w:val="nil"/>
         </w:pBdr>
       </w:pPr>
-      <w:bookmarkStart w:id="2" w:name="_Toc32497884"/>
+      <w:bookmarkStart w:id="3" w:name="_Toc32498910"/>
       <w:r>
         <w:t>Intended User</w:t>
       </w:r>
-      <w:bookmarkEnd w:id="2"/>
+      <w:bookmarkEnd w:id="3"/>
     </w:p>
     <w:p>
       <w:pPr>
@@ -887,11 +987,11 @@
           <w:between w:val="nil"/>
         </w:pBdr>
       </w:pPr>
-      <w:bookmarkStart w:id="3" w:name="_Toc32497885"/>
+      <w:bookmarkStart w:id="4" w:name="_Toc32498911"/>
       <w:r>
         <w:t>Features</w:t>
       </w:r>
-      <w:bookmarkEnd w:id="3"/>
+      <w:bookmarkEnd w:id="4"/>
     </w:p>
     <w:p>
       <w:pPr>
@@ -1188,17 +1288,6 @@
     </w:p>
     <w:p>
       <w:pPr>
-        <w:pBdr>
-          <w:top w:val="nil"/>
-          <w:left w:val="nil"/>
-          <w:bottom w:val="nil"/>
-          <w:right w:val="nil"/>
-          <w:between w:val="nil"/>
-        </w:pBdr>
-      </w:pPr>
-    </w:p>
-    <w:p>
-      <w:pPr>
         <w:pStyle w:val="Heading1"/>
         <w:pBdr>
           <w:top w:val="nil"/>
@@ -1208,12 +1297,12 @@
           <w:between w:val="nil"/>
         </w:pBdr>
       </w:pPr>
-      <w:bookmarkStart w:id="4" w:name="_Toc32497886"/>
+      <w:bookmarkStart w:id="5" w:name="_Toc32498912"/>
       <w:r>
         <w:lastRenderedPageBreak/>
         <w:t>User Interface Mocks</w:t>
       </w:r>
-      <w:bookmarkEnd w:id="4"/>
+      <w:bookmarkEnd w:id="5"/>
     </w:p>
     <w:p>
       <w:pPr>
@@ -1266,11 +1355,11 @@
           <w:between w:val="nil"/>
         </w:pBdr>
       </w:pPr>
-      <w:bookmarkStart w:id="5" w:name="_Toc32497887"/>
+      <w:bookmarkStart w:id="6" w:name="_Toc32498913"/>
       <w:r>
         <w:t>Screen 1</w:t>
       </w:r>
-      <w:bookmarkEnd w:id="5"/>
+      <w:bookmarkEnd w:id="6"/>
     </w:p>
     <w:p>
       <w:pPr>
@@ -1418,12 +1507,12 @@
           <w:between w:val="nil"/>
         </w:pBdr>
       </w:pPr>
-      <w:bookmarkStart w:id="6" w:name="_Toc32497888"/>
+      <w:bookmarkStart w:id="7" w:name="_Toc32498914"/>
       <w:r>
         <w:lastRenderedPageBreak/>
         <w:t>Screen 2</w:t>
       </w:r>
-      <w:bookmarkEnd w:id="6"/>
+      <w:bookmarkEnd w:id="7"/>
     </w:p>
     <w:p>
       <w:pPr>
@@ -1559,14 +1648,14 @@
           <w:between w:val="nil"/>
         </w:pBdr>
       </w:pPr>
-      <w:bookmarkStart w:id="7" w:name="_Toc32497889"/>
+      <w:bookmarkStart w:id="8" w:name="_Toc32498915"/>
       <w:r>
         <w:t xml:space="preserve">Screen </w:t>
       </w:r>
       <w:r>
         <w:t>3</w:t>
       </w:r>
-      <w:bookmarkEnd w:id="7"/>
+      <w:bookmarkEnd w:id="8"/>
     </w:p>
     <w:p>
       <w:pPr>
@@ -1708,7 +1797,7 @@
           <w:between w:val="nil"/>
         </w:pBdr>
       </w:pPr>
-      <w:bookmarkStart w:id="8" w:name="_Toc32497890"/>
+      <w:bookmarkStart w:id="9" w:name="_Toc32498916"/>
       <w:r>
         <w:lastRenderedPageBreak/>
         <w:t xml:space="preserve">Screen </w:t>
@@ -1716,7 +1805,7 @@
       <w:r>
         <w:t>4</w:t>
       </w:r>
-      <w:bookmarkEnd w:id="8"/>
+      <w:bookmarkEnd w:id="9"/>
     </w:p>
     <w:p>
       <w:pPr>
@@ -1841,6 +1930,197 @@
     </w:p>
     <w:p>
       <w:pPr>
+        <w:pStyle w:val="Heading2"/>
+        <w:pBdr>
+          <w:top w:val="nil"/>
+          <w:left w:val="nil"/>
+          <w:bottom w:val="nil"/>
+          <w:right w:val="nil"/>
+          <w:between w:val="nil"/>
+        </w:pBdr>
+      </w:pPr>
+      <w:bookmarkStart w:id="10" w:name="_Toc32498917"/>
+      <w:r>
+        <w:t xml:space="preserve">Screen </w:t>
+      </w:r>
+      <w:r>
+        <w:t>5</w:t>
+      </w:r>
+      <w:bookmarkEnd w:id="10"/>
+    </w:p>
+    <w:p>
+      <w:pPr>
+        <w:pBdr>
+          <w:top w:val="nil"/>
+          <w:left w:val="nil"/>
+          <w:bottom w:val="nil"/>
+          <w:right w:val="nil"/>
+          <w:between w:val="nil"/>
+        </w:pBdr>
+        <w:rPr>
+          <w:color w:val="38761D"/>
+        </w:rPr>
+      </w:pPr>
+    </w:p>
+    <w:p>
+      <w:pPr>
+        <w:pBdr>
+          <w:top w:val="nil"/>
+          <w:left w:val="nil"/>
+          <w:bottom w:val="nil"/>
+          <w:right w:val="nil"/>
+          <w:between w:val="nil"/>
+        </w:pBdr>
+        <w:rPr>
+          <w:color w:val="38761D"/>
+        </w:rPr>
+      </w:pPr>
+      <w:r>
+        <w:rPr>
+          <w:noProof/>
+          <w:color w:val="38761D"/>
+        </w:rPr>
+        <w:drawing>
+          <wp:inline distT="0" distB="0" distL="0" distR="0" wp14:anchorId="12A839F5" wp14:editId="5D43CD0D">
+            <wp:extent cx="1666897" cy="2771775"/>
+            <wp:effectExtent l="0" t="0" r="9525" b="0"/>
+            <wp:docPr id="7" name="Picture 7"/>
+            <wp:cNvGraphicFramePr>
+              <a:graphicFrameLocks xmlns:a="http://schemas.openxmlformats.org/drawingml/2006/main" noChangeAspect="1"/>
+            </wp:cNvGraphicFramePr>
+            <a:graphic xmlns:a="http://schemas.openxmlformats.org/drawingml/2006/main">
+              <a:graphicData uri="http://schemas.openxmlformats.org/drawingml/2006/picture">
+                <pic:pic xmlns:pic="http://schemas.openxmlformats.org/drawingml/2006/picture">
+                  <pic:nvPicPr>
+                    <pic:cNvPr id="0" name="Picture 7"/>
+                    <pic:cNvPicPr>
+                      <a:picLocks noChangeAspect="1" noChangeArrowheads="1"/>
+                    </pic:cNvPicPr>
+                  </pic:nvPicPr>
+                  <pic:blipFill>
+                    <a:blip r:embed="rId13">
+                      <a:extLst>
+                        <a:ext uri="{28A0092B-C50C-407E-A947-70E740481C1C}">
+                          <a14:useLocalDpi xmlns:a14="http://schemas.microsoft.com/office/drawing/2010/main" val="0"/>
+                        </a:ext>
+                      </a:extLst>
+                    </a:blip>
+                    <a:srcRect/>
+                    <a:stretch>
+                      <a:fillRect/>
+                    </a:stretch>
+                  </pic:blipFill>
+                  <pic:spPr bwMode="auto">
+                    <a:xfrm>
+                      <a:off x="0" y="0"/>
+                      <a:ext cx="1704105" cy="2833647"/>
+                    </a:xfrm>
+                    <a:prstGeom prst="rect">
+                      <a:avLst/>
+                    </a:prstGeom>
+                    <a:noFill/>
+                    <a:ln>
+                      <a:noFill/>
+                    </a:ln>
+                  </pic:spPr>
+                </pic:pic>
+              </a:graphicData>
+            </a:graphic>
+          </wp:inline>
+        </w:drawing>
+      </w:r>
+    </w:p>
+    <w:p>
+      <w:pPr>
+        <w:pBdr>
+          <w:top w:val="nil"/>
+          <w:left w:val="nil"/>
+          <w:bottom w:val="nil"/>
+          <w:right w:val="nil"/>
+          <w:between w:val="nil"/>
+        </w:pBdr>
+        <w:rPr>
+          <w:color w:val="38761D"/>
+        </w:rPr>
+      </w:pPr>
+    </w:p>
+    <w:p>
+      <w:pPr>
+        <w:pBdr>
+          <w:top w:val="nil"/>
+          <w:left w:val="nil"/>
+          <w:bottom w:val="nil"/>
+          <w:right w:val="nil"/>
+          <w:between w:val="nil"/>
+        </w:pBdr>
+        <w:rPr>
+          <w:color w:val="38761D"/>
+        </w:rPr>
+      </w:pPr>
+      <w:r>
+        <w:rPr>
+          <w:color w:val="38761D"/>
+        </w:rPr>
+        <w:t>The widget displays the current value of the user’s portfolio.  If the user did not create a portfolio yet, it</w:t>
+      </w:r>
+      <w:r>
+        <w:rPr>
+          <w:color w:val="38761D"/>
+        </w:rPr>
+        <w:t xml:space="preserve"> displays a prompt to create a portfolio.  Clicking on the widget launches the app into the Portfolio tab.</w:t>
+      </w:r>
+    </w:p>
+    <w:p>
+      <w:pPr>
+        <w:pStyle w:val="Heading1"/>
+        <w:pBdr>
+          <w:top w:val="nil"/>
+          <w:left w:val="nil"/>
+          <w:bottom w:val="nil"/>
+          <w:right w:val="nil"/>
+          <w:between w:val="nil"/>
+        </w:pBdr>
+      </w:pPr>
+      <w:bookmarkStart w:id="11" w:name="_Toc32498918"/>
+      <w:r>
+        <w:lastRenderedPageBreak/>
+        <w:t>Key Considerations</w:t>
+      </w:r>
+      <w:bookmarkEnd w:id="11"/>
+    </w:p>
+    <w:p>
+      <w:pPr>
+        <w:pBdr>
+          <w:top w:val="nil"/>
+          <w:left w:val="nil"/>
+          <w:bottom w:val="nil"/>
+          <w:right w:val="nil"/>
+          <w:between w:val="nil"/>
+        </w:pBdr>
+      </w:pPr>
+    </w:p>
+    <w:p>
+      <w:pPr>
+        <w:pStyle w:val="Heading3"/>
+        <w:pBdr>
+          <w:top w:val="nil"/>
+          <w:left w:val="nil"/>
+          <w:bottom w:val="nil"/>
+          <w:right w:val="nil"/>
+          <w:between w:val="nil"/>
+        </w:pBdr>
+      </w:pPr>
+      <w:bookmarkStart w:id="12" w:name="_Toc32498919"/>
+      <w:r>
+        <w:t>How will your app handle data persistence?</w:t>
+      </w:r>
+      <w:bookmarkEnd w:id="12"/>
+      <w:r>
+        <w:t xml:space="preserve"> </w:t>
+      </w:r>
+    </w:p>
+    <w:p>
+      <w:pPr>
         <w:pBdr>
           <w:top w:val="nil"/>
           <w:left w:val="nil"/>
@@ -1855,20 +2135,23 @@
     </w:p>
     <w:p>
       <w:pPr>
-        <w:pStyle w:val="Heading1"/>
-        <w:pBdr>
-          <w:top w:val="nil"/>
-          <w:left w:val="nil"/>
-          <w:bottom w:val="nil"/>
-          <w:right w:val="nil"/>
-          <w:between w:val="nil"/>
-        </w:pBdr>
-      </w:pPr>
-      <w:bookmarkStart w:id="9" w:name="_Toc32497891"/>
-      <w:r>
-        <w:t>Key Considerations</w:t>
-      </w:r>
-      <w:bookmarkEnd w:id="9"/>
+        <w:pBdr>
+          <w:top w:val="nil"/>
+          <w:left w:val="nil"/>
+          <w:bottom w:val="nil"/>
+          <w:right w:val="nil"/>
+          <w:between w:val="nil"/>
+        </w:pBdr>
+        <w:rPr>
+          <w:color w:val="38761D"/>
+        </w:rPr>
+      </w:pPr>
+      <w:r>
+        <w:rPr>
+          <w:color w:val="38761D"/>
+        </w:rPr>
+        <w:t>Data about the user’s watchlist/portfolio will be stored locally on the device in a database using Room.  The settings data will be saved locally using Shared Preferences.</w:t>
+      </w:r>
     </w:p>
     <w:p>
       <w:pPr>
@@ -1892,14 +2175,102 @@
           <w:between w:val="nil"/>
         </w:pBdr>
       </w:pPr>
-      <w:bookmarkStart w:id="10" w:name="_Toc32497892"/>
-      <w:r>
-        <w:t>How will your app handle data persistence?</w:t>
-      </w:r>
-      <w:bookmarkEnd w:id="10"/>
-      <w:r>
-        <w:t xml:space="preserve"> </w:t>
-      </w:r>
+      <w:bookmarkStart w:id="13" w:name="_Toc32498920"/>
+      <w:r>
+        <w:t>Describe any edge or corner cases in the UX.</w:t>
+      </w:r>
+      <w:bookmarkEnd w:id="13"/>
+    </w:p>
+    <w:p>
+      <w:pPr>
+        <w:pBdr>
+          <w:top w:val="nil"/>
+          <w:left w:val="nil"/>
+          <w:bottom w:val="nil"/>
+          <w:right w:val="nil"/>
+          <w:between w:val="nil"/>
+        </w:pBdr>
+      </w:pPr>
+    </w:p>
+    <w:p>
+      <w:pPr>
+        <w:pBdr>
+          <w:top w:val="nil"/>
+          <w:left w:val="nil"/>
+          <w:bottom w:val="nil"/>
+          <w:right w:val="nil"/>
+          <w:between w:val="nil"/>
+        </w:pBdr>
+        <w:rPr>
+          <w:color w:val="38761D"/>
+        </w:rPr>
+      </w:pPr>
+      <w:r>
+        <w:rPr>
+          <w:color w:val="38761D"/>
+        </w:rPr>
+        <w:t>If the back button is pressed from any bottom tab</w:t>
+      </w:r>
+      <w:r>
+        <w:rPr>
+          <w:color w:val="38761D"/>
+        </w:rPr>
+        <w:t xml:space="preserve"> or the details/settings screen</w:t>
+      </w:r>
+      <w:r>
+        <w:rPr>
+          <w:color w:val="38761D"/>
+        </w:rPr>
+        <w:t>, the user will be brought back to the Markets tab.  If the user is already on the Markets tab, it will take the user to the device home screen.</w:t>
+      </w:r>
+    </w:p>
+    <w:p>
+      <w:pPr>
+        <w:pBdr>
+          <w:top w:val="nil"/>
+          <w:left w:val="nil"/>
+          <w:bottom w:val="nil"/>
+          <w:right w:val="nil"/>
+          <w:between w:val="nil"/>
+        </w:pBdr>
+        <w:rPr>
+          <w:color w:val="38761D"/>
+        </w:rPr>
+      </w:pPr>
+    </w:p>
+    <w:p>
+      <w:pPr>
+        <w:pBdr>
+          <w:top w:val="nil"/>
+          <w:left w:val="nil"/>
+          <w:bottom w:val="nil"/>
+          <w:right w:val="nil"/>
+          <w:between w:val="nil"/>
+        </w:pBdr>
+        <w:rPr>
+          <w:color w:val="38761D"/>
+        </w:rPr>
+      </w:pPr>
+      <w:r>
+        <w:rPr>
+          <w:color w:val="38761D"/>
+        </w:rPr>
+        <w:t>To delete an item from the Portfolio/Watchlist, the user can do a left swipe or press and hold on the item (which will provide a delete option).  A floating action button will be available on the Portfolio/Watchlist to add items as well.</w:t>
+      </w:r>
+    </w:p>
+    <w:p>
+      <w:pPr>
+        <w:pBdr>
+          <w:top w:val="nil"/>
+          <w:left w:val="nil"/>
+          <w:bottom w:val="nil"/>
+          <w:right w:val="nil"/>
+          <w:between w:val="nil"/>
+        </w:pBdr>
+        <w:rPr>
+          <w:color w:val="38761D"/>
+        </w:rPr>
+      </w:pPr>
     </w:p>
     <w:p>
       <w:pPr>
@@ -1917,37 +2288,6 @@
     </w:p>
     <w:p>
       <w:pPr>
-        <w:pBdr>
-          <w:top w:val="nil"/>
-          <w:left w:val="nil"/>
-          <w:bottom w:val="nil"/>
-          <w:right w:val="nil"/>
-          <w:between w:val="nil"/>
-        </w:pBdr>
-        <w:rPr>
-          <w:color w:val="38761D"/>
-        </w:rPr>
-      </w:pPr>
-      <w:r>
-        <w:rPr>
-          <w:color w:val="38761D"/>
-        </w:rPr>
-        <w:t>Data about the user’s watchlist/portfolio will be stored locally on the device in a database using Room.  The settings data will be saved locally using Shared Preferences.</w:t>
-      </w:r>
-    </w:p>
-    <w:p>
-      <w:pPr>
-        <w:pBdr>
-          <w:top w:val="nil"/>
-          <w:left w:val="nil"/>
-          <w:bottom w:val="nil"/>
-          <w:right w:val="nil"/>
-          <w:between w:val="nil"/>
-        </w:pBdr>
-      </w:pPr>
-    </w:p>
-    <w:p>
-      <w:pPr>
         <w:pStyle w:val="Heading3"/>
         <w:pBdr>
           <w:top w:val="nil"/>
@@ -1957,134 +2297,11 @@
           <w:between w:val="nil"/>
         </w:pBdr>
       </w:pPr>
-      <w:bookmarkStart w:id="11" w:name="_Toc32497893"/>
-      <w:r>
-        <w:t>Describe any edge or corner cases in the UX.</w:t>
-      </w:r>
-      <w:bookmarkEnd w:id="11"/>
-    </w:p>
-    <w:p>
-      <w:pPr>
-        <w:pBdr>
-          <w:top w:val="nil"/>
-          <w:left w:val="nil"/>
-          <w:bottom w:val="nil"/>
-          <w:right w:val="nil"/>
-          <w:between w:val="nil"/>
-        </w:pBdr>
-      </w:pPr>
-    </w:p>
-    <w:p>
-      <w:pPr>
-        <w:pBdr>
-          <w:top w:val="nil"/>
-          <w:left w:val="nil"/>
-          <w:bottom w:val="nil"/>
-          <w:right w:val="nil"/>
-          <w:between w:val="nil"/>
-        </w:pBdr>
-        <w:rPr>
-          <w:color w:val="38761D"/>
-        </w:rPr>
-      </w:pPr>
-      <w:r>
-        <w:rPr>
-          <w:color w:val="38761D"/>
-        </w:rPr>
-        <w:t>If the back button is pressed from any bottom tab</w:t>
-      </w:r>
-      <w:r>
-        <w:rPr>
-          <w:color w:val="38761D"/>
-        </w:rPr>
-        <w:t xml:space="preserve"> or the details/settings screen</w:t>
-      </w:r>
-      <w:r>
-        <w:rPr>
-          <w:color w:val="38761D"/>
-        </w:rPr>
-        <w:t>, the user will be brought back to the Markets tab.  If the user is already on the Markets tab, it will take the user to the device home screen.</w:t>
-      </w:r>
-    </w:p>
-    <w:p>
-      <w:pPr>
-        <w:pBdr>
-          <w:top w:val="nil"/>
-          <w:left w:val="nil"/>
-          <w:bottom w:val="nil"/>
-          <w:right w:val="nil"/>
-          <w:between w:val="nil"/>
-        </w:pBdr>
-        <w:rPr>
-          <w:color w:val="38761D"/>
-        </w:rPr>
-      </w:pPr>
-    </w:p>
-    <w:p>
-      <w:pPr>
-        <w:pBdr>
-          <w:top w:val="nil"/>
-          <w:left w:val="nil"/>
-          <w:bottom w:val="nil"/>
-          <w:right w:val="nil"/>
-          <w:between w:val="nil"/>
-        </w:pBdr>
-        <w:rPr>
-          <w:color w:val="38761D"/>
-        </w:rPr>
-      </w:pPr>
-      <w:r>
-        <w:rPr>
-          <w:color w:val="38761D"/>
-        </w:rPr>
-        <w:t>To delete an item from the Portfolio/Watchlist, the user can do a left swipe or press and hold on the item (which will provide a delete option).  A floating action button will be available on the Portfolio/Watchlist to add items as well.</w:t>
-      </w:r>
-    </w:p>
-    <w:p>
-      <w:pPr>
-        <w:pBdr>
-          <w:top w:val="nil"/>
-          <w:left w:val="nil"/>
-          <w:bottom w:val="nil"/>
-          <w:right w:val="nil"/>
-          <w:between w:val="nil"/>
-        </w:pBdr>
-        <w:rPr>
-          <w:color w:val="38761D"/>
-        </w:rPr>
-      </w:pPr>
-    </w:p>
-    <w:p>
-      <w:pPr>
-        <w:pBdr>
-          <w:top w:val="nil"/>
-          <w:left w:val="nil"/>
-          <w:bottom w:val="nil"/>
-          <w:right w:val="nil"/>
-          <w:between w:val="nil"/>
-        </w:pBdr>
-        <w:rPr>
-          <w:color w:val="1155CC"/>
-        </w:rPr>
-      </w:pPr>
-    </w:p>
-    <w:p>
-      <w:pPr>
-        <w:pStyle w:val="Heading3"/>
-        <w:pBdr>
-          <w:top w:val="nil"/>
-          <w:left w:val="nil"/>
-          <w:bottom w:val="nil"/>
-          <w:right w:val="nil"/>
-          <w:between w:val="nil"/>
-        </w:pBdr>
-      </w:pPr>
-      <w:bookmarkStart w:id="12" w:name="_Toc32497894"/>
-      <w:r>
-        <w:lastRenderedPageBreak/>
+      <w:bookmarkStart w:id="14" w:name="_Toc32498921"/>
+      <w:r>
         <w:t>Describe any libraries you’ll be using and share your reasoning for including them.</w:t>
       </w:r>
-      <w:bookmarkEnd w:id="12"/>
+      <w:bookmarkEnd w:id="14"/>
     </w:p>
     <w:p>
       <w:pPr>
@@ -2343,14 +2560,14 @@
           <w:between w:val="nil"/>
         </w:pBdr>
       </w:pPr>
-      <w:bookmarkStart w:id="13" w:name="_Toc32497895"/>
+      <w:bookmarkStart w:id="15" w:name="_Toc32498922"/>
       <w:r>
         <w:t>Describe how you will im</w:t>
       </w:r>
       <w:r>
         <w:t>plement Google Play Services or other external services.</w:t>
       </w:r>
-      <w:bookmarkEnd w:id="13"/>
+      <w:bookmarkEnd w:id="15"/>
     </w:p>
     <w:p>
       <w:pPr>
@@ -2463,11 +2680,12 @@
           <w:between w:val="nil"/>
         </w:pBdr>
       </w:pPr>
-      <w:bookmarkStart w:id="14" w:name="_Toc32497896"/>
-      <w:r>
+      <w:bookmarkStart w:id="16" w:name="_Toc32498923"/>
+      <w:r>
+        <w:lastRenderedPageBreak/>
         <w:t>Next Steps: Required Tasks</w:t>
       </w:r>
-      <w:bookmarkEnd w:id="14"/>
+      <w:bookmarkEnd w:id="16"/>
     </w:p>
     <w:p>
       <w:pPr>
@@ -2516,11 +2734,11 @@
           <w:between w:val="nil"/>
         </w:pBdr>
       </w:pPr>
-      <w:bookmarkStart w:id="15" w:name="_Toc32497897"/>
+      <w:bookmarkStart w:id="17" w:name="_Toc32498924"/>
       <w:r>
         <w:t>Task 1: Project Setup</w:t>
       </w:r>
-      <w:bookmarkEnd w:id="15"/>
+      <w:bookmarkEnd w:id="17"/>
     </w:p>
     <w:p>
       <w:pPr>
@@ -2575,11 +2793,11 @@
           <w:between w:val="nil"/>
         </w:pBdr>
       </w:pPr>
-      <w:bookmarkStart w:id="16" w:name="_Toc32497898"/>
+      <w:bookmarkStart w:id="18" w:name="_Toc32498925"/>
       <w:r>
         <w:t>Task 2: Implement UI for Each Activity and Fragment</w:t>
       </w:r>
-      <w:bookmarkEnd w:id="16"/>
+      <w:bookmarkEnd w:id="18"/>
     </w:p>
     <w:p>
       <w:pPr>
@@ -2724,7 +2942,6 @@
         <w:rPr>
           <w:color w:val="38761D"/>
         </w:rPr>
-        <w:lastRenderedPageBreak/>
         <w:t>The Add screen</w:t>
       </w:r>
     </w:p>
@@ -2911,7 +3128,7 @@
           <w:color w:val="274E13"/>
         </w:rPr>
       </w:pPr>
-      <w:bookmarkStart w:id="17" w:name="_Toc32497899"/>
+      <w:bookmarkStart w:id="19" w:name="_Toc32498926"/>
       <w:r>
         <w:t xml:space="preserve">Task 3: </w:t>
       </w:r>
@@ -2921,7 +3138,7 @@
         </w:rPr>
         <w:t>Build Main Market View</w:t>
       </w:r>
-      <w:bookmarkEnd w:id="17"/>
+      <w:bookmarkEnd w:id="19"/>
     </w:p>
     <w:p>
       <w:pPr>
@@ -3088,7 +3305,7 @@
           <w:color w:val="38761D"/>
         </w:rPr>
       </w:pPr>
-      <w:bookmarkStart w:id="18" w:name="_Toc32497900"/>
+      <w:bookmarkStart w:id="20" w:name="_Toc32498927"/>
       <w:r>
         <w:t xml:space="preserve">Task 4: </w:t>
       </w:r>
@@ -3098,7 +3315,7 @@
         </w:rPr>
         <w:t>Build Watchlist/Portfolio</w:t>
       </w:r>
-      <w:bookmarkEnd w:id="18"/>
+      <w:bookmarkEnd w:id="20"/>
     </w:p>
     <w:p>
       <w:pPr>
@@ -3211,6 +3428,7 @@
         <w:rPr>
           <w:color w:val="38761D"/>
         </w:rPr>
+        <w:lastRenderedPageBreak/>
         <w:t>Build Watchlist</w:t>
       </w:r>
     </w:p>
@@ -3457,7 +3675,7 @@
           <w:color w:val="38761D"/>
         </w:rPr>
       </w:pPr>
-      <w:bookmarkStart w:id="19" w:name="_Toc32497901"/>
+      <w:bookmarkStart w:id="21" w:name="_Toc32498928"/>
       <w:r>
         <w:t xml:space="preserve">Task 5: </w:t>
       </w:r>
@@ -3467,7 +3685,7 @@
         </w:rPr>
         <w:t>Build Settings/Add Item Activities</w:t>
       </w:r>
-      <w:bookmarkEnd w:id="19"/>
+      <w:bookmarkEnd w:id="21"/>
     </w:p>
     <w:p>
       <w:pPr>
@@ -3645,7 +3863,6 @@
         <w:rPr>
           <w:color w:val="38761D"/>
         </w:rPr>
-        <w:lastRenderedPageBreak/>
         <w:t>Build the Add Item activity:</w:t>
       </w:r>
     </w:p>
@@ -3747,7 +3964,7 @@
           <w:color w:val="38761D"/>
         </w:rPr>
       </w:pPr>
-      <w:bookmarkStart w:id="20" w:name="_Toc32497902"/>
+      <w:bookmarkStart w:id="22" w:name="_Toc32498929"/>
       <w:r>
         <w:t xml:space="preserve">Task </w:t>
       </w:r>
@@ -3769,7 +3986,7 @@
         </w:rPr>
         <w:t>Details Activity</w:t>
       </w:r>
-      <w:bookmarkEnd w:id="20"/>
+      <w:bookmarkEnd w:id="22"/>
     </w:p>
     <w:p/>
     <w:p>
@@ -3896,8 +4113,6 @@
           <w:between w:val="nil"/>
         </w:pBdr>
       </w:pPr>
-      <w:bookmarkStart w:id="21" w:name="_GoBack"/>
-      <w:bookmarkEnd w:id="21"/>
     </w:p>
     <w:p>
       <w:pPr>
@@ -3994,6 +4209,7 @@
         <w:rPr>
           <w:b/>
         </w:rPr>
+        <w:lastRenderedPageBreak/>
         <w:t>Submission Instructions</w:t>
       </w:r>
     </w:p>
@@ -4114,8 +4330,8 @@
       </w:pPr>
     </w:p>
     <w:sectPr>
-      <w:headerReference w:type="default" r:id="rId13"/>
-      <w:footerReference w:type="default" r:id="rId14"/>
+      <w:headerReference w:type="default" r:id="rId14"/>
+      <w:footerReference w:type="default" r:id="rId15"/>
       <w:pgSz w:w="12240" w:h="15840"/>
       <w:pgMar w:top="1440" w:right="1440" w:bottom="1440" w:left="1440" w:header="0" w:footer="720" w:gutter="0"/>
       <w:pgNumType w:start="1"/>

</xml_diff>

<commit_message>
Add network calls to fetch data, and RecyclerView to main market view
</commit_message>
<xml_diff>
--- a/Design Document/Capstone_Stage1.docx
+++ b/Design Document/Capstone_Stage1.docx
@@ -37,7 +37,7 @@
         <w:rPr>
           <w:rFonts w:ascii="Arial Unicode MS" w:eastAsia="Arial Unicode MS" w:hAnsi="Arial Unicode MS" w:cs="Arial Unicode MS"/>
         </w:rPr>
-        <w:t>Create a new document, and copy and paste the text from this template into your new document [ Select All →</w:t>
+        <w:t>Create a new document, and copy and paste the text from this template into your new document [ Select All → Copy → Paste</w:t>
       </w:r>
       <w:bookmarkStart w:id="0" w:name="_GoBack"/>
       <w:bookmarkEnd w:id="0"/>
@@ -45,7 +45,7 @@
         <w:rPr>
           <w:rFonts w:ascii="Arial Unicode MS" w:eastAsia="Arial Unicode MS" w:hAnsi="Arial Unicode MS" w:cs="Arial Unicode MS"/>
         </w:rPr>
-        <w:t xml:space="preserve"> Copy → Paste into new </w:t>
+        <w:t xml:space="preserve"> into new </w:t>
       </w:r>
       <w:proofErr w:type="gramStart"/>
       <w:r>
@@ -185,7 +185,7 @@
           <w:r>
             <w:fldChar w:fldCharType="separate"/>
           </w:r>
-          <w:hyperlink w:anchor="_Toc32498909" w:history="1">
+          <w:hyperlink w:anchor="_Toc32572643" w:history="1">
             <w:r>
               <w:rPr>
                 <w:rStyle w:val="Hyperlink"/>
@@ -207,7 +207,7 @@
               <w:lang w:val="en-CA"/>
             </w:rPr>
           </w:pPr>
-          <w:hyperlink w:anchor="_Toc32498910" w:history="1">
+          <w:hyperlink w:anchor="_Toc32572644" w:history="1">
             <w:r>
               <w:rPr>
                 <w:rStyle w:val="Hyperlink"/>
@@ -229,7 +229,7 @@
               <w:lang w:val="en-CA"/>
             </w:rPr>
           </w:pPr>
-          <w:hyperlink w:anchor="_Toc32498911" w:history="1">
+          <w:hyperlink w:anchor="_Toc32572645" w:history="1">
             <w:r>
               <w:rPr>
                 <w:rStyle w:val="Hyperlink"/>
@@ -251,7 +251,7 @@
               <w:lang w:val="en-CA"/>
             </w:rPr>
           </w:pPr>
-          <w:hyperlink w:anchor="_Toc32498912" w:history="1">
+          <w:hyperlink w:anchor="_Toc32572646" w:history="1">
             <w:r>
               <w:rPr>
                 <w:rStyle w:val="Hyperlink"/>
@@ -273,13 +273,13 @@
               <w:lang w:val="en-CA"/>
             </w:rPr>
           </w:pPr>
-          <w:hyperlink w:anchor="_Toc32498913" w:history="1">
+          <w:hyperlink w:anchor="_Toc32572647" w:history="1">
             <w:r>
               <w:rPr>
                 <w:rStyle w:val="Hyperlink"/>
                 <w:noProof/>
               </w:rPr>
-              <w:t>Screen 1</w:t>
+              <w:t>Screen 1 (Phone and Tablet)</w:t>
             </w:r>
           </w:hyperlink>
         </w:p>
@@ -295,7 +295,7 @@
               <w:lang w:val="en-CA"/>
             </w:rPr>
           </w:pPr>
-          <w:hyperlink w:anchor="_Toc32498914" w:history="1">
+          <w:hyperlink w:anchor="_Toc32572648" w:history="1">
             <w:r>
               <w:rPr>
                 <w:rStyle w:val="Hyperlink"/>
@@ -317,7 +317,7 @@
               <w:lang w:val="en-CA"/>
             </w:rPr>
           </w:pPr>
-          <w:hyperlink w:anchor="_Toc32498915" w:history="1">
+          <w:hyperlink w:anchor="_Toc32572649" w:history="1">
             <w:r>
               <w:rPr>
                 <w:rStyle w:val="Hyperlink"/>
@@ -339,7 +339,7 @@
               <w:lang w:val="en-CA"/>
             </w:rPr>
           </w:pPr>
-          <w:hyperlink w:anchor="_Toc32498916" w:history="1">
+          <w:hyperlink w:anchor="_Toc32572650" w:history="1">
             <w:r>
               <w:rPr>
                 <w:rStyle w:val="Hyperlink"/>
@@ -361,7 +361,7 @@
               <w:lang w:val="en-CA"/>
             </w:rPr>
           </w:pPr>
-          <w:hyperlink w:anchor="_Toc32498917" w:history="1">
+          <w:hyperlink w:anchor="_Toc32572651" w:history="1">
             <w:r>
               <w:rPr>
                 <w:rStyle w:val="Hyperlink"/>
@@ -383,7 +383,7 @@
               <w:lang w:val="en-CA"/>
             </w:rPr>
           </w:pPr>
-          <w:hyperlink w:anchor="_Toc32498918" w:history="1">
+          <w:hyperlink w:anchor="_Toc32572652" w:history="1">
             <w:r>
               <w:rPr>
                 <w:rStyle w:val="Hyperlink"/>
@@ -405,7 +405,7 @@
               <w:lang w:val="en-CA"/>
             </w:rPr>
           </w:pPr>
-          <w:hyperlink w:anchor="_Toc32498919" w:history="1">
+          <w:hyperlink w:anchor="_Toc32572653" w:history="1">
             <w:r>
               <w:rPr>
                 <w:rStyle w:val="Hyperlink"/>
@@ -427,7 +427,7 @@
               <w:lang w:val="en-CA"/>
             </w:rPr>
           </w:pPr>
-          <w:hyperlink w:anchor="_Toc32498920" w:history="1">
+          <w:hyperlink w:anchor="_Toc32572654" w:history="1">
             <w:r>
               <w:rPr>
                 <w:rStyle w:val="Hyperlink"/>
@@ -449,7 +449,7 @@
               <w:lang w:val="en-CA"/>
             </w:rPr>
           </w:pPr>
-          <w:hyperlink w:anchor="_Toc32498921" w:history="1">
+          <w:hyperlink w:anchor="_Toc32572655" w:history="1">
             <w:r>
               <w:rPr>
                 <w:rStyle w:val="Hyperlink"/>
@@ -471,7 +471,7 @@
               <w:lang w:val="en-CA"/>
             </w:rPr>
           </w:pPr>
-          <w:hyperlink w:anchor="_Toc32498922" w:history="1">
+          <w:hyperlink w:anchor="_Toc32572656" w:history="1">
             <w:r>
               <w:rPr>
                 <w:rStyle w:val="Hyperlink"/>
@@ -493,7 +493,7 @@
               <w:lang w:val="en-CA"/>
             </w:rPr>
           </w:pPr>
-          <w:hyperlink w:anchor="_Toc32498923" w:history="1">
+          <w:hyperlink w:anchor="_Toc32572657" w:history="1">
             <w:r>
               <w:rPr>
                 <w:rStyle w:val="Hyperlink"/>
@@ -515,7 +515,7 @@
               <w:lang w:val="en-CA"/>
             </w:rPr>
           </w:pPr>
-          <w:hyperlink w:anchor="_Toc32498924" w:history="1">
+          <w:hyperlink w:anchor="_Toc32572658" w:history="1">
             <w:r>
               <w:rPr>
                 <w:rStyle w:val="Hyperlink"/>
@@ -537,7 +537,7 @@
               <w:lang w:val="en-CA"/>
             </w:rPr>
           </w:pPr>
-          <w:hyperlink w:anchor="_Toc32498925" w:history="1">
+          <w:hyperlink w:anchor="_Toc32572659" w:history="1">
             <w:r>
               <w:rPr>
                 <w:rStyle w:val="Hyperlink"/>
@@ -559,7 +559,7 @@
               <w:lang w:val="en-CA"/>
             </w:rPr>
           </w:pPr>
-          <w:hyperlink w:anchor="_Toc32498926" w:history="1">
+          <w:hyperlink w:anchor="_Toc32572660" w:history="1">
             <w:r>
               <w:rPr>
                 <w:rStyle w:val="Hyperlink"/>
@@ -581,7 +581,7 @@
               <w:lang w:val="en-CA"/>
             </w:rPr>
           </w:pPr>
-          <w:hyperlink w:anchor="_Toc32498927" w:history="1">
+          <w:hyperlink w:anchor="_Toc32572661" w:history="1">
             <w:r>
               <w:rPr>
                 <w:rStyle w:val="Hyperlink"/>
@@ -603,7 +603,7 @@
               <w:lang w:val="en-CA"/>
             </w:rPr>
           </w:pPr>
-          <w:hyperlink w:anchor="_Toc32498928" w:history="1">
+          <w:hyperlink w:anchor="_Toc32572662" w:history="1">
             <w:r>
               <w:rPr>
                 <w:rStyle w:val="Hyperlink"/>
@@ -625,13 +625,57 @@
               <w:lang w:val="en-CA"/>
             </w:rPr>
           </w:pPr>
-          <w:hyperlink w:anchor="_Toc32498929" w:history="1">
+          <w:hyperlink w:anchor="_Toc32572663" w:history="1">
             <w:r>
               <w:rPr>
                 <w:rStyle w:val="Hyperlink"/>
                 <w:noProof/>
               </w:rPr>
               <w:t>Task 6: Build Details Activity</w:t>
+            </w:r>
+          </w:hyperlink>
+        </w:p>
+        <w:p>
+          <w:pPr>
+            <w:pStyle w:val="TOC2"/>
+            <w:tabs>
+              <w:tab w:val="right" w:leader="dot" w:pos="9350"/>
+            </w:tabs>
+            <w:rPr>
+              <w:rFonts w:asciiTheme="minorHAnsi" w:eastAsiaTheme="minorEastAsia" w:hAnsiTheme="minorHAnsi" w:cstheme="minorBidi"/>
+              <w:noProof/>
+              <w:lang w:val="en-CA"/>
+            </w:rPr>
+          </w:pPr>
+          <w:hyperlink w:anchor="_Toc32572664" w:history="1">
+            <w:r>
+              <w:rPr>
+                <w:rStyle w:val="Hyperlink"/>
+                <w:noProof/>
+              </w:rPr>
+              <w:t>Task 7: Add Polish and Styles</w:t>
+            </w:r>
+          </w:hyperlink>
+        </w:p>
+        <w:p>
+          <w:pPr>
+            <w:pStyle w:val="TOC2"/>
+            <w:tabs>
+              <w:tab w:val="right" w:leader="dot" w:pos="9350"/>
+            </w:tabs>
+            <w:rPr>
+              <w:rFonts w:asciiTheme="minorHAnsi" w:eastAsiaTheme="minorEastAsia" w:hAnsiTheme="minorHAnsi" w:cstheme="minorBidi"/>
+              <w:noProof/>
+              <w:lang w:val="en-CA"/>
+            </w:rPr>
+          </w:pPr>
+          <w:hyperlink w:anchor="_Toc32572665" w:history="1">
+            <w:r>
+              <w:rPr>
+                <w:rStyle w:val="Hyperlink"/>
+                <w:noProof/>
+              </w:rPr>
+              <w:t>Task 8: Separate Flavors and Publish</w:t>
             </w:r>
           </w:hyperlink>
         </w:p>
@@ -722,48 +766,6 @@
           <w:between w:val="nil"/>
         </w:pBdr>
         <w:rPr>
-          <w:b/>
-        </w:rPr>
-      </w:pPr>
-    </w:p>
-    <w:p>
-      <w:pPr>
-        <w:pBdr>
-          <w:top w:val="nil"/>
-          <w:left w:val="nil"/>
-          <w:bottom w:val="nil"/>
-          <w:right w:val="nil"/>
-          <w:between w:val="nil"/>
-        </w:pBdr>
-        <w:rPr>
-          <w:b/>
-        </w:rPr>
-      </w:pPr>
-    </w:p>
-    <w:p>
-      <w:pPr>
-        <w:pBdr>
-          <w:top w:val="nil"/>
-          <w:left w:val="nil"/>
-          <w:bottom w:val="nil"/>
-          <w:right w:val="nil"/>
-          <w:between w:val="nil"/>
-        </w:pBdr>
-        <w:rPr>
-          <w:b/>
-        </w:rPr>
-      </w:pPr>
-    </w:p>
-    <w:p>
-      <w:pPr>
-        <w:pBdr>
-          <w:top w:val="nil"/>
-          <w:left w:val="nil"/>
-          <w:bottom w:val="nil"/>
-          <w:right w:val="nil"/>
-          <w:between w:val="nil"/>
-        </w:pBdr>
-        <w:rPr>
           <w:color w:val="38761D"/>
         </w:rPr>
       </w:pPr>
@@ -854,7 +856,7 @@
           <w:between w:val="nil"/>
         </w:pBdr>
       </w:pPr>
-      <w:bookmarkStart w:id="2" w:name="_Toc32498909"/>
+      <w:bookmarkStart w:id="2" w:name="_Toc32572643"/>
       <w:r>
         <w:t>Description</w:t>
       </w:r>
@@ -922,7 +924,7 @@
           <w:between w:val="nil"/>
         </w:pBdr>
       </w:pPr>
-      <w:bookmarkStart w:id="3" w:name="_Toc32498910"/>
+      <w:bookmarkStart w:id="3" w:name="_Toc32572644"/>
       <w:r>
         <w:t>Intended User</w:t>
       </w:r>
@@ -959,7 +961,47 @@
         <w:rPr>
           <w:color w:val="38761D"/>
         </w:rPr>
-        <w:t>Anyone that is interested in tracking crypto prices.</w:t>
+        <w:t>Anyone that is interested in tracking crypto prices</w:t>
+      </w:r>
+      <w:r>
+        <w:rPr>
+          <w:color w:val="38761D"/>
+        </w:rPr>
+        <w:t xml:space="preserve"> with an Android device.</w:t>
+      </w:r>
+    </w:p>
+    <w:p>
+      <w:pPr>
+        <w:pBdr>
+          <w:top w:val="nil"/>
+          <w:left w:val="nil"/>
+          <w:bottom w:val="nil"/>
+          <w:right w:val="nil"/>
+          <w:between w:val="nil"/>
+        </w:pBdr>
+        <w:rPr>
+          <w:color w:val="38761D"/>
+        </w:rPr>
+      </w:pPr>
+    </w:p>
+    <w:p>
+      <w:pPr>
+        <w:pBdr>
+          <w:top w:val="nil"/>
+          <w:left w:val="nil"/>
+          <w:bottom w:val="nil"/>
+          <w:right w:val="nil"/>
+          <w:between w:val="nil"/>
+        </w:pBdr>
+        <w:rPr>
+          <w:color w:val="38761D"/>
+        </w:rPr>
+      </w:pPr>
+      <w:r>
+        <w:rPr>
+          <w:color w:val="38761D"/>
+        </w:rPr>
+        <w:t>The target SDK version is 28 and the minimum SDK version is 21.</w:t>
       </w:r>
     </w:p>
     <w:p>
@@ -987,7 +1029,7 @@
           <w:between w:val="nil"/>
         </w:pBdr>
       </w:pPr>
-      <w:bookmarkStart w:id="4" w:name="_Toc32498911"/>
+      <w:bookmarkStart w:id="4" w:name="_Toc32572645"/>
       <w:r>
         <w:t>Features</w:t>
       </w:r>
@@ -1002,6 +1044,80 @@
           <w:right w:val="nil"/>
           <w:between w:val="nil"/>
         </w:pBdr>
+      </w:pPr>
+    </w:p>
+    <w:p>
+      <w:pPr>
+        <w:pBdr>
+          <w:top w:val="nil"/>
+          <w:left w:val="nil"/>
+          <w:bottom w:val="nil"/>
+          <w:right w:val="nil"/>
+          <w:between w:val="nil"/>
+        </w:pBdr>
+        <w:rPr>
+          <w:color w:val="38761D"/>
+        </w:rPr>
+      </w:pPr>
+      <w:r>
+        <w:rPr>
+          <w:color w:val="38761D"/>
+        </w:rPr>
+        <w:t>The app will be written in the Java programming language using the Android Studio IDE.</w:t>
+      </w:r>
+      <w:r>
+        <w:rPr>
+          <w:color w:val="38761D"/>
+        </w:rPr>
+        <w:t xml:space="preserve">  It uses Gradle v5.4.1.</w:t>
+      </w:r>
+    </w:p>
+    <w:p>
+      <w:pPr>
+        <w:pBdr>
+          <w:top w:val="nil"/>
+          <w:left w:val="nil"/>
+          <w:bottom w:val="nil"/>
+          <w:right w:val="nil"/>
+          <w:between w:val="nil"/>
+        </w:pBdr>
+        <w:rPr>
+          <w:color w:val="38761D"/>
+        </w:rPr>
+      </w:pPr>
+    </w:p>
+    <w:p>
+      <w:pPr>
+        <w:pBdr>
+          <w:top w:val="nil"/>
+          <w:left w:val="nil"/>
+          <w:bottom w:val="nil"/>
+          <w:right w:val="nil"/>
+          <w:between w:val="nil"/>
+        </w:pBdr>
+        <w:rPr>
+          <w:color w:val="38761D"/>
+        </w:rPr>
+      </w:pPr>
+      <w:r>
+        <w:rPr>
+          <w:color w:val="38761D"/>
+        </w:rPr>
+        <w:t>The API is from Coingecko.com which will provide the cryptocurrency data.</w:t>
+      </w:r>
+    </w:p>
+    <w:p>
+      <w:pPr>
+        <w:pBdr>
+          <w:top w:val="nil"/>
+          <w:left w:val="nil"/>
+          <w:bottom w:val="nil"/>
+          <w:right w:val="nil"/>
+          <w:between w:val="nil"/>
+        </w:pBdr>
+        <w:rPr>
+          <w:color w:val="38761D"/>
+        </w:rPr>
       </w:pPr>
     </w:p>
     <w:p>
@@ -1211,83 +1327,6 @@
     </w:p>
     <w:p>
       <w:pPr>
-        <w:pBdr>
-          <w:top w:val="nil"/>
-          <w:left w:val="nil"/>
-          <w:bottom w:val="nil"/>
-          <w:right w:val="nil"/>
-          <w:between w:val="nil"/>
-        </w:pBdr>
-      </w:pPr>
-    </w:p>
-    <w:p>
-      <w:pPr>
-        <w:pBdr>
-          <w:top w:val="nil"/>
-          <w:left w:val="nil"/>
-          <w:bottom w:val="nil"/>
-          <w:right w:val="nil"/>
-          <w:between w:val="nil"/>
-        </w:pBdr>
-      </w:pPr>
-    </w:p>
-    <w:p>
-      <w:pPr>
-        <w:pBdr>
-          <w:top w:val="nil"/>
-          <w:left w:val="nil"/>
-          <w:bottom w:val="nil"/>
-          <w:right w:val="nil"/>
-          <w:between w:val="nil"/>
-        </w:pBdr>
-      </w:pPr>
-    </w:p>
-    <w:p>
-      <w:pPr>
-        <w:pBdr>
-          <w:top w:val="nil"/>
-          <w:left w:val="nil"/>
-          <w:bottom w:val="nil"/>
-          <w:right w:val="nil"/>
-          <w:between w:val="nil"/>
-        </w:pBdr>
-      </w:pPr>
-    </w:p>
-    <w:p>
-      <w:pPr>
-        <w:pBdr>
-          <w:top w:val="nil"/>
-          <w:left w:val="nil"/>
-          <w:bottom w:val="nil"/>
-          <w:right w:val="nil"/>
-          <w:between w:val="nil"/>
-        </w:pBdr>
-      </w:pPr>
-    </w:p>
-    <w:p>
-      <w:pPr>
-        <w:pBdr>
-          <w:top w:val="nil"/>
-          <w:left w:val="nil"/>
-          <w:bottom w:val="nil"/>
-          <w:right w:val="nil"/>
-          <w:between w:val="nil"/>
-        </w:pBdr>
-      </w:pPr>
-    </w:p>
-    <w:p>
-      <w:pPr>
-        <w:pBdr>
-          <w:top w:val="nil"/>
-          <w:left w:val="nil"/>
-          <w:bottom w:val="nil"/>
-          <w:right w:val="nil"/>
-          <w:between w:val="nil"/>
-        </w:pBdr>
-      </w:pPr>
-    </w:p>
-    <w:p>
-      <w:pPr>
         <w:pStyle w:val="Heading1"/>
         <w:pBdr>
           <w:top w:val="nil"/>
@@ -1297,7 +1336,7 @@
           <w:between w:val="nil"/>
         </w:pBdr>
       </w:pPr>
-      <w:bookmarkStart w:id="5" w:name="_Toc32498912"/>
+      <w:bookmarkStart w:id="5" w:name="_Toc32572646"/>
       <w:r>
         <w:lastRenderedPageBreak/>
         <w:t>User Interface Mocks</w:t>
@@ -1323,21 +1362,7 @@
             <w:color w:val="1155CC"/>
             <w:u w:val="single"/>
           </w:rPr>
-          <w:t>www.ninja</w:t>
-        </w:r>
-        <w:r>
-          <w:rPr>
-            <w:color w:val="1155CC"/>
-            <w:u w:val="single"/>
-          </w:rPr>
-          <w:t>m</w:t>
-        </w:r>
-        <w:r>
-          <w:rPr>
-            <w:color w:val="1155CC"/>
-            <w:u w:val="single"/>
-          </w:rPr>
-          <w:t>ock.com</w:t>
+          <w:t>www.ninjamock.com</w:t>
         </w:r>
       </w:hyperlink>
       <w:r>
@@ -1346,6 +1371,17 @@
     </w:p>
     <w:p>
       <w:pPr>
+        <w:pBdr>
+          <w:top w:val="nil"/>
+          <w:left w:val="nil"/>
+          <w:bottom w:val="nil"/>
+          <w:right w:val="nil"/>
+          <w:between w:val="nil"/>
+        </w:pBdr>
+      </w:pPr>
+    </w:p>
+    <w:p>
+      <w:pPr>
         <w:pStyle w:val="Heading2"/>
         <w:pBdr>
           <w:top w:val="nil"/>
@@ -1355,9 +1391,12 @@
           <w:between w:val="nil"/>
         </w:pBdr>
       </w:pPr>
-      <w:bookmarkStart w:id="6" w:name="_Toc32498913"/>
+      <w:bookmarkStart w:id="6" w:name="_Toc32572647"/>
       <w:r>
         <w:t>Screen 1</w:t>
+      </w:r>
+      <w:r>
+        <w:t xml:space="preserve"> (Phone and Tablet)</w:t>
       </w:r>
       <w:bookmarkEnd w:id="6"/>
     </w:p>
@@ -1424,6 +1463,62 @@
           </wp:inline>
         </w:drawing>
       </w:r>
+      <w:r>
+        <w:t xml:space="preserve">                 </w:t>
+      </w:r>
+      <w:r>
+        <w:rPr>
+          <w:noProof/>
+        </w:rPr>
+        <w:drawing>
+          <wp:inline distT="0" distB="0" distL="0" distR="0" wp14:anchorId="6D44B30C" wp14:editId="444A1545">
+            <wp:extent cx="3506824" cy="2828925"/>
+            <wp:effectExtent l="0" t="0" r="0" b="0"/>
+            <wp:docPr id="2" name="Picture 2"/>
+            <wp:cNvGraphicFramePr>
+              <a:graphicFrameLocks xmlns:a="http://schemas.openxmlformats.org/drawingml/2006/main" noChangeAspect="1"/>
+            </wp:cNvGraphicFramePr>
+            <a:graphic xmlns:a="http://schemas.openxmlformats.org/drawingml/2006/main">
+              <a:graphicData uri="http://schemas.openxmlformats.org/drawingml/2006/picture">
+                <pic:pic xmlns:pic="http://schemas.openxmlformats.org/drawingml/2006/picture">
+                  <pic:nvPicPr>
+                    <pic:cNvPr id="0" name="Picture 4"/>
+                    <pic:cNvPicPr>
+                      <a:picLocks noChangeAspect="1" noChangeArrowheads="1"/>
+                    </pic:cNvPicPr>
+                  </pic:nvPicPr>
+                  <pic:blipFill>
+                    <a:blip r:embed="rId10">
+                      <a:extLst>
+                        <a:ext uri="{28A0092B-C50C-407E-A947-70E740481C1C}">
+                          <a14:useLocalDpi xmlns:a14="http://schemas.microsoft.com/office/drawing/2010/main" val="0"/>
+                        </a:ext>
+                      </a:extLst>
+                    </a:blip>
+                    <a:srcRect/>
+                    <a:stretch>
+                      <a:fillRect/>
+                    </a:stretch>
+                  </pic:blipFill>
+                  <pic:spPr bwMode="auto">
+                    <a:xfrm>
+                      <a:off x="0" y="0"/>
+                      <a:ext cx="3541686" cy="2857047"/>
+                    </a:xfrm>
+                    <a:prstGeom prst="rect">
+                      <a:avLst/>
+                    </a:prstGeom>
+                    <a:noFill/>
+                    <a:ln>
+                      <a:noFill/>
+                    </a:ln>
+                  </pic:spPr>
+                </pic:pic>
+              </a:graphicData>
+            </a:graphic>
+          </wp:inline>
+        </w:drawing>
+      </w:r>
     </w:p>
     <w:p>
       <w:pPr>
@@ -1470,6 +1565,40 @@
           <w:between w:val="nil"/>
         </w:pBdr>
         <w:rPr>
+          <w:color w:val="38761D"/>
+        </w:rPr>
+      </w:pPr>
+    </w:p>
+    <w:p>
+      <w:pPr>
+        <w:pBdr>
+          <w:top w:val="nil"/>
+          <w:left w:val="nil"/>
+          <w:bottom w:val="nil"/>
+          <w:right w:val="nil"/>
+          <w:between w:val="nil"/>
+        </w:pBdr>
+        <w:rPr>
+          <w:color w:val="38761D"/>
+        </w:rPr>
+      </w:pPr>
+      <w:r>
+        <w:rPr>
+          <w:color w:val="38761D"/>
+        </w:rPr>
+        <w:t>The tablet view will be similar for most of these mocks, only the left side will change to match the phone layout.  Therefore, the rest of the mocks will only show the phone UI.</w:t>
+      </w:r>
+    </w:p>
+    <w:p>
+      <w:pPr>
+        <w:pBdr>
+          <w:top w:val="nil"/>
+          <w:left w:val="nil"/>
+          <w:bottom w:val="nil"/>
+          <w:right w:val="nil"/>
+          <w:between w:val="nil"/>
+        </w:pBdr>
+        <w:rPr>
           <w:color w:val="1155CC"/>
         </w:rPr>
       </w:pPr>
@@ -1507,7 +1636,7 @@
           <w:between w:val="nil"/>
         </w:pBdr>
       </w:pPr>
-      <w:bookmarkStart w:id="7" w:name="_Toc32498914"/>
+      <w:bookmarkStart w:id="7" w:name="_Toc32572648"/>
       <w:r>
         <w:lastRenderedPageBreak/>
         <w:t>Screen 2</w:t>
@@ -1546,7 +1675,7 @@
                     </pic:cNvPicPr>
                   </pic:nvPicPr>
                   <pic:blipFill>
-                    <a:blip r:embed="rId10">
+                    <a:blip r:embed="rId11">
                       <a:extLst>
                         <a:ext uri="{28A0092B-C50C-407E-A947-70E740481C1C}">
                           <a14:useLocalDpi xmlns:a14="http://schemas.microsoft.com/office/drawing/2010/main" val="0"/>
@@ -1621,20 +1750,27 @@
         </w:rPr>
         <w:t>The portfolio page will show the user each of their positions and the current value.  There will also be a FAB for adding new entries.</w:t>
       </w:r>
-    </w:p>
-    <w:p>
-      <w:pPr>
-        <w:pBdr>
-          <w:top w:val="nil"/>
-          <w:left w:val="nil"/>
-          <w:bottom w:val="nil"/>
-          <w:right w:val="nil"/>
-          <w:between w:val="nil"/>
-        </w:pBdr>
+      <w:r>
         <w:rPr>
           <w:rFonts w:ascii="Arial Unicode MS" w:eastAsia="Arial Unicode MS" w:hAnsi="Arial Unicode MS" w:cs="Arial Unicode MS"/>
           <w:color w:val="38761D"/>
         </w:rPr>
+        <w:t xml:space="preserve">  Tablet will be similarly laid out (not dual pane)</w:t>
+      </w:r>
+    </w:p>
+    <w:p>
+      <w:pPr>
+        <w:pBdr>
+          <w:top w:val="nil"/>
+          <w:left w:val="nil"/>
+          <w:bottom w:val="nil"/>
+          <w:right w:val="nil"/>
+          <w:between w:val="nil"/>
+        </w:pBdr>
+        <w:rPr>
+          <w:rFonts w:ascii="Arial Unicode MS" w:eastAsia="Arial Unicode MS" w:hAnsi="Arial Unicode MS" w:cs="Arial Unicode MS"/>
+          <w:color w:val="38761D"/>
+        </w:rPr>
       </w:pPr>
     </w:p>
     <w:p>
@@ -1648,12 +1784,9 @@
           <w:between w:val="nil"/>
         </w:pBdr>
       </w:pPr>
-      <w:bookmarkStart w:id="8" w:name="_Toc32498915"/>
-      <w:r>
-        <w:t xml:space="preserve">Screen </w:t>
-      </w:r>
-      <w:r>
-        <w:t>3</w:t>
+      <w:bookmarkStart w:id="8" w:name="_Toc32572649"/>
+      <w:r>
+        <w:t>Screen 3</w:t>
       </w:r>
       <w:bookmarkEnd w:id="8"/>
     </w:p>
@@ -1695,7 +1828,7 @@
                     </pic:cNvPicPr>
                   </pic:nvPicPr>
                   <pic:blipFill>
-                    <a:blip r:embed="rId11">
+                    <a:blip r:embed="rId12">
                       <a:extLst>
                         <a:ext uri="{28A0092B-C50C-407E-A947-70E740481C1C}">
                           <a14:useLocalDpi xmlns:a14="http://schemas.microsoft.com/office/drawing/2010/main" val="0"/>
@@ -1770,20 +1903,27 @@
         </w:rPr>
         <w:t>is the add screen if the user is adding an item to the Watchlist/Portfolio.  If it’s the Watchlist, it will only ask for the Ticker/Name.  If it’s the Portfolio, it will ask for the Quantity/Price as well.</w:t>
       </w:r>
-    </w:p>
-    <w:p>
-      <w:pPr>
-        <w:pBdr>
-          <w:top w:val="nil"/>
-          <w:left w:val="nil"/>
-          <w:bottom w:val="nil"/>
-          <w:right w:val="nil"/>
-          <w:between w:val="nil"/>
-        </w:pBdr>
+      <w:r>
         <w:rPr>
           <w:rFonts w:ascii="Arial Unicode MS" w:eastAsia="Arial Unicode MS" w:hAnsi="Arial Unicode MS" w:cs="Arial Unicode MS"/>
           <w:color w:val="38761D"/>
         </w:rPr>
+        <w:t xml:space="preserve">  Tablet will be similarly laid out (not dual pane).</w:t>
+      </w:r>
+    </w:p>
+    <w:p>
+      <w:pPr>
+        <w:pBdr>
+          <w:top w:val="nil"/>
+          <w:left w:val="nil"/>
+          <w:bottom w:val="nil"/>
+          <w:right w:val="nil"/>
+          <w:between w:val="nil"/>
+        </w:pBdr>
+        <w:rPr>
+          <w:rFonts w:ascii="Arial Unicode MS" w:eastAsia="Arial Unicode MS" w:hAnsi="Arial Unicode MS" w:cs="Arial Unicode MS"/>
+          <w:color w:val="38761D"/>
+        </w:rPr>
       </w:pPr>
     </w:p>
     <w:p>
@@ -1797,13 +1937,10 @@
           <w:between w:val="nil"/>
         </w:pBdr>
       </w:pPr>
-      <w:bookmarkStart w:id="9" w:name="_Toc32498916"/>
+      <w:bookmarkStart w:id="9" w:name="_Toc32572650"/>
       <w:r>
         <w:lastRenderedPageBreak/>
-        <w:t xml:space="preserve">Screen </w:t>
-      </w:r>
-      <w:r>
-        <w:t>4</w:t>
+        <w:t>Screen 4</w:t>
       </w:r>
       <w:bookmarkEnd w:id="9"/>
     </w:p>
@@ -1845,7 +1982,7 @@
                     </pic:cNvPicPr>
                   </pic:nvPicPr>
                   <pic:blipFill>
-                    <a:blip r:embed="rId12">
+                    <a:blip r:embed="rId13">
                       <a:extLst>
                         <a:ext uri="{28A0092B-C50C-407E-A947-70E740481C1C}">
                           <a14:useLocalDpi xmlns:a14="http://schemas.microsoft.com/office/drawing/2010/main" val="0"/>
@@ -1911,7 +2048,14 @@
           <w:rFonts w:ascii="Arial Unicode MS" w:eastAsia="Arial Unicode MS" w:hAnsi="Arial Unicode MS" w:cs="Arial Unicode MS"/>
           <w:color w:val="38761D"/>
         </w:rPr>
-        <w:t>The details screen displays details for any cryptocurrency that is selected.  It displays a chart (user can select the timeframe for historical data).  It also displays additional details such as market cap, coin supply, etc.</w:t>
+        <w:t>The details screen displays details for any cryptocurrency that is selected.  It displays a chart (user can select the timeframe for historical data).  It also displays additional details such as market cap, coin supply, etc</w:t>
+      </w:r>
+      <w:r>
+        <w:rPr>
+          <w:rFonts w:ascii="Arial Unicode MS" w:eastAsia="Arial Unicode MS" w:hAnsi="Arial Unicode MS" w:cs="Arial Unicode MS"/>
+          <w:color w:val="38761D"/>
+        </w:rPr>
+        <w:t>.</w:t>
       </w:r>
     </w:p>
     <w:p>
@@ -1939,12 +2083,9 @@
           <w:between w:val="nil"/>
         </w:pBdr>
       </w:pPr>
-      <w:bookmarkStart w:id="10" w:name="_Toc32498917"/>
-      <w:r>
-        <w:t xml:space="preserve">Screen </w:t>
-      </w:r>
-      <w:r>
-        <w:t>5</w:t>
+      <w:bookmarkStart w:id="10" w:name="_Toc32572651"/>
+      <w:r>
+        <w:t>Screen 5</w:t>
       </w:r>
       <w:bookmarkEnd w:id="10"/>
     </w:p>
@@ -1998,7 +2139,7 @@
                     </pic:cNvPicPr>
                   </pic:nvPicPr>
                   <pic:blipFill>
-                    <a:blip r:embed="rId13">
+                    <a:blip r:embed="rId14">
                       <a:extLst>
                         <a:ext uri="{28A0092B-C50C-407E-A947-70E740481C1C}">
                           <a14:useLocalDpi xmlns:a14="http://schemas.microsoft.com/office/drawing/2010/main" val="0"/>
@@ -2081,7 +2222,7 @@
           <w:between w:val="nil"/>
         </w:pBdr>
       </w:pPr>
-      <w:bookmarkStart w:id="11" w:name="_Toc32498918"/>
+      <w:bookmarkStart w:id="11" w:name="_Toc32572652"/>
       <w:r>
         <w:lastRenderedPageBreak/>
         <w:t>Key Considerations</w:t>
@@ -2110,7 +2251,7 @@
           <w:between w:val="nil"/>
         </w:pBdr>
       </w:pPr>
-      <w:bookmarkStart w:id="12" w:name="_Toc32498919"/>
+      <w:bookmarkStart w:id="12" w:name="_Toc32572653"/>
       <w:r>
         <w:t>How will your app handle data persistence?</w:t>
       </w:r>
@@ -2175,7 +2316,7 @@
           <w:between w:val="nil"/>
         </w:pBdr>
       </w:pPr>
-      <w:bookmarkStart w:id="13" w:name="_Toc32498920"/>
+      <w:bookmarkStart w:id="13" w:name="_Toc32572654"/>
       <w:r>
         <w:t>Describe any edge or corner cases in the UX.</w:t>
       </w:r>
@@ -2297,7 +2438,7 @@
           <w:between w:val="nil"/>
         </w:pBdr>
       </w:pPr>
-      <w:bookmarkStart w:id="14" w:name="_Toc32498921"/>
+      <w:bookmarkStart w:id="14" w:name="_Toc32572655"/>
       <w:r>
         <w:t>Describe any libraries you’ll be using and share your reasoning for including them.</w:t>
       </w:r>
@@ -2336,7 +2477,37 @@
         <w:rPr>
           <w:color w:val="38761D"/>
         </w:rPr>
-        <w:t>Picasso will be used for images due to its ease of use and my personal familiarity with it.</w:t>
+        <w:t xml:space="preserve">Picasso </w:t>
+      </w:r>
+      <w:r>
+        <w:rPr>
+          <w:color w:val="38761D"/>
+        </w:rPr>
+        <w:t xml:space="preserve">library </w:t>
+      </w:r>
+      <w:r>
+        <w:rPr>
+          <w:color w:val="38761D"/>
+        </w:rPr>
+        <w:t>v</w:t>
+      </w:r>
+      <w:r>
+        <w:rPr>
+          <w:color w:val="38761D"/>
+        </w:rPr>
+        <w:t>2.71828</w:t>
+      </w:r>
+      <w:r>
+        <w:rPr>
+          <w:color w:val="38761D"/>
+        </w:rPr>
+        <w:t xml:space="preserve"> </w:t>
+      </w:r>
+      <w:r>
+        <w:rPr>
+          <w:color w:val="38761D"/>
+        </w:rPr>
+        <w:t>will be used for images due to its ease of use and my personal familiarity with it.</w:t>
       </w:r>
     </w:p>
     <w:p>
@@ -2362,13 +2533,7 @@
         <w:rPr>
           <w:color w:val="38761D"/>
         </w:rPr>
-        <w:t>C</w:t>
-      </w:r>
-      <w:r>
-        <w:rPr>
-          <w:color w:val="38761D"/>
-        </w:rPr>
-        <w:t>oingecko</w:t>
+        <w:t>Coingecko</w:t>
       </w:r>
       <w:proofErr w:type="spellEnd"/>
       <w:r>
@@ -2406,7 +2571,19 @@
         <w:rPr>
           <w:color w:val="38761D"/>
         </w:rPr>
-        <w:t>Volley library will be used for making the network requests to the API</w:t>
+        <w:t xml:space="preserve">Volley library </w:t>
+      </w:r>
+      <w:r>
+        <w:rPr>
+          <w:color w:val="38761D"/>
+        </w:rPr>
+        <w:t xml:space="preserve">v1.1.0 </w:t>
+      </w:r>
+      <w:r>
+        <w:rPr>
+          <w:color w:val="38761D"/>
+        </w:rPr>
+        <w:t>will be used for making the network requests to the API</w:t>
       </w:r>
       <w:r>
         <w:rPr>
@@ -2457,7 +2634,19 @@
         <w:rPr>
           <w:color w:val="38761D"/>
         </w:rPr>
-        <w:t xml:space="preserve"> library to create the graphs, however will need to test this.  </w:t>
+        <w:t xml:space="preserve"> library </w:t>
+      </w:r>
+      <w:r>
+        <w:rPr>
+          <w:color w:val="38761D"/>
+        </w:rPr>
+        <w:t xml:space="preserve">v1.1.2 </w:t>
+      </w:r>
+      <w:r>
+        <w:rPr>
+          <w:color w:val="38761D"/>
+        </w:rPr>
+        <w:t xml:space="preserve">to create the graphs, however will need to test this.  </w:t>
       </w:r>
       <w:proofErr w:type="gramStart"/>
       <w:r>
@@ -2518,7 +2707,19 @@
         <w:rPr>
           <w:color w:val="38761D"/>
         </w:rPr>
-        <w:t xml:space="preserve"> library will be used to parse JSON data.  The library is well established/supported, and easy to use.</w:t>
+        <w:t xml:space="preserve"> library </w:t>
+      </w:r>
+      <w:r>
+        <w:rPr>
+          <w:color w:val="38761D"/>
+        </w:rPr>
+        <w:t xml:space="preserve">v2.8.6 </w:t>
+      </w:r>
+      <w:r>
+        <w:rPr>
+          <w:color w:val="38761D"/>
+        </w:rPr>
+        <w:t>will be used to parse JSON data.  The library is well established/supported, and easy to use.</w:t>
       </w:r>
     </w:p>
     <w:p>
@@ -2560,12 +2761,9 @@
           <w:between w:val="nil"/>
         </w:pBdr>
       </w:pPr>
-      <w:bookmarkStart w:id="15" w:name="_Toc32498922"/>
-      <w:r>
-        <w:t>Describe how you will im</w:t>
-      </w:r>
-      <w:r>
-        <w:t>plement Google Play Services or other external services.</w:t>
+      <w:bookmarkStart w:id="15" w:name="_Toc32572656"/>
+      <w:r>
+        <w:t>Describe how you will implement Google Play Services or other external services.</w:t>
       </w:r>
       <w:bookmarkEnd w:id="15"/>
     </w:p>
@@ -2602,7 +2800,31 @@
         <w:rPr>
           <w:color w:val="38761D"/>
         </w:rPr>
-        <w:t>Will use Google Play Services for ads in a free version.  Paid version will remove ad related dependencies.</w:t>
+        <w:t xml:space="preserve">Will use Google Play Services for </w:t>
+      </w:r>
+      <w:r>
+        <w:rPr>
+          <w:color w:val="38761D"/>
+        </w:rPr>
+        <w:t>Google Mobile Ads</w:t>
+      </w:r>
+      <w:r>
+        <w:rPr>
+          <w:color w:val="38761D"/>
+        </w:rPr>
+        <w:t xml:space="preserve"> </w:t>
+      </w:r>
+      <w:r>
+        <w:rPr>
+          <w:color w:val="38761D"/>
+        </w:rPr>
+        <w:t xml:space="preserve">v18.3.0 </w:t>
+      </w:r>
+      <w:r>
+        <w:rPr>
+          <w:color w:val="38761D"/>
+        </w:rPr>
+        <w:t>in a free version.  Paid version will remove ad related dependencies.</w:t>
       </w:r>
     </w:p>
     <w:p>
@@ -2627,50 +2849,75 @@
         <w:rPr>
           <w:color w:val="38761D"/>
         </w:rPr>
+        <w:t>Will use Firebase Authentication v19.2.0 to authenticate users (only required if they want to create a Portfolio)</w:t>
+      </w:r>
+    </w:p>
+    <w:p>
+      <w:pPr>
+        <w:pStyle w:val="ListParagraph"/>
+        <w:numPr>
+          <w:ilvl w:val="0"/>
+          <w:numId w:val="7"/>
+        </w:numPr>
+        <w:pBdr>
+          <w:top w:val="nil"/>
+          <w:left w:val="nil"/>
+          <w:bottom w:val="nil"/>
+          <w:right w:val="nil"/>
+          <w:between w:val="nil"/>
+        </w:pBdr>
+        <w:rPr>
+          <w:color w:val="38761D"/>
+        </w:rPr>
+      </w:pPr>
+      <w:r>
+        <w:rPr>
+          <w:color w:val="38761D"/>
+        </w:rPr>
+        <w:t xml:space="preserve">Will use Cloud </w:t>
+      </w:r>
+      <w:proofErr w:type="spellStart"/>
+      <w:r>
+        <w:rPr>
+          <w:color w:val="38761D"/>
+        </w:rPr>
+        <w:t>Firestore</w:t>
+      </w:r>
+      <w:proofErr w:type="spellEnd"/>
+      <w:r>
+        <w:rPr>
+          <w:color w:val="38761D"/>
+        </w:rPr>
+        <w:t xml:space="preserve"> v21.4.0 to save the user’s Portfolio to the cloud.</w:t>
+      </w:r>
+    </w:p>
+    <w:p>
+      <w:pPr>
+        <w:pStyle w:val="ListParagraph"/>
+        <w:numPr>
+          <w:ilvl w:val="0"/>
+          <w:numId w:val="7"/>
+        </w:numPr>
+        <w:pBdr>
+          <w:top w:val="nil"/>
+          <w:left w:val="nil"/>
+          <w:bottom w:val="nil"/>
+          <w:right w:val="nil"/>
+          <w:between w:val="nil"/>
+        </w:pBdr>
+        <w:rPr>
+          <w:color w:val="38761D"/>
+        </w:rPr>
+      </w:pPr>
+      <w:r>
+        <w:rPr>
+          <w:color w:val="38761D"/>
+        </w:rPr>
         <w:t>The API is from Coingecko.com and provides the cryptocurrency data in JSON format.</w:t>
       </w:r>
     </w:p>
     <w:p>
       <w:pPr>
-        <w:pBdr>
-          <w:top w:val="nil"/>
-          <w:left w:val="nil"/>
-          <w:bottom w:val="nil"/>
-          <w:right w:val="nil"/>
-          <w:between w:val="nil"/>
-        </w:pBdr>
-        <w:rPr>
-          <w:color w:val="38761D"/>
-        </w:rPr>
-      </w:pPr>
-    </w:p>
-    <w:p>
-      <w:pPr>
-        <w:pBdr>
-          <w:top w:val="nil"/>
-          <w:left w:val="nil"/>
-          <w:bottom w:val="nil"/>
-          <w:right w:val="nil"/>
-          <w:between w:val="nil"/>
-        </w:pBdr>
-        <w:rPr>
-          <w:color w:val="38761D"/>
-        </w:rPr>
-      </w:pPr>
-    </w:p>
-    <w:p>
-      <w:pPr>
-        <w:pBdr>
-          <w:top w:val="nil"/>
-          <w:left w:val="nil"/>
-          <w:bottom w:val="nil"/>
-          <w:right w:val="nil"/>
-          <w:between w:val="nil"/>
-        </w:pBdr>
-      </w:pPr>
-    </w:p>
-    <w:p>
-      <w:pPr>
         <w:pStyle w:val="Heading1"/>
         <w:pBdr>
           <w:top w:val="nil"/>
@@ -2680,7 +2927,7 @@
           <w:between w:val="nil"/>
         </w:pBdr>
       </w:pPr>
-      <w:bookmarkStart w:id="16" w:name="_Toc32498923"/>
+      <w:bookmarkStart w:id="16" w:name="_Toc32572657"/>
       <w:r>
         <w:lastRenderedPageBreak/>
         <w:t>Next Steps: Required Tasks</w:t>
@@ -2734,7 +2981,7 @@
           <w:between w:val="nil"/>
         </w:pBdr>
       </w:pPr>
-      <w:bookmarkStart w:id="17" w:name="_Toc32498924"/>
+      <w:bookmarkStart w:id="17" w:name="_Toc32572658"/>
       <w:r>
         <w:t>Task 1: Project Setup</w:t>
       </w:r>
@@ -2768,7 +3015,320 @@
         <w:rPr>
           <w:color w:val="38761D"/>
         </w:rPr>
-        <w:t>Add the required dependencies for the libraries above.</w:t>
+        <w:t xml:space="preserve">Add the required </w:t>
+      </w:r>
+      <w:proofErr w:type="spellStart"/>
+      <w:r>
+        <w:rPr>
+          <w:color w:val="38761D"/>
+        </w:rPr>
+        <w:t>gradle</w:t>
+      </w:r>
+      <w:proofErr w:type="spellEnd"/>
+      <w:r>
+        <w:rPr>
+          <w:color w:val="38761D"/>
+        </w:rPr>
+        <w:t xml:space="preserve"> </w:t>
+      </w:r>
+      <w:r>
+        <w:rPr>
+          <w:color w:val="38761D"/>
+        </w:rPr>
+        <w:t>dependencies for the libraries above</w:t>
+      </w:r>
+      <w:r>
+        <w:rPr>
+          <w:color w:val="38761D"/>
+        </w:rPr>
+        <w:t>:</w:t>
+      </w:r>
+    </w:p>
+    <w:p>
+      <w:pPr>
+        <w:pBdr>
+          <w:top w:val="nil"/>
+          <w:left w:val="nil"/>
+          <w:bottom w:val="nil"/>
+          <w:right w:val="nil"/>
+          <w:between w:val="nil"/>
+        </w:pBdr>
+        <w:rPr>
+          <w:color w:val="38761D"/>
+        </w:rPr>
+      </w:pPr>
+    </w:p>
+    <w:p>
+      <w:pPr>
+        <w:pStyle w:val="ListParagraph"/>
+        <w:numPr>
+          <w:ilvl w:val="0"/>
+          <w:numId w:val="15"/>
+        </w:numPr>
+        <w:pBdr>
+          <w:top w:val="nil"/>
+          <w:left w:val="nil"/>
+          <w:bottom w:val="nil"/>
+          <w:right w:val="nil"/>
+          <w:between w:val="nil"/>
+        </w:pBdr>
+        <w:rPr>
+          <w:color w:val="38761D"/>
+        </w:rPr>
+      </w:pPr>
+      <w:r>
+        <w:rPr>
+          <w:color w:val="38761D"/>
+        </w:rPr>
+        <w:t>implementation '</w:t>
+      </w:r>
+      <w:proofErr w:type="gramStart"/>
+      <w:r>
+        <w:rPr>
+          <w:color w:val="38761D"/>
+        </w:rPr>
+        <w:t>com.squareup</w:t>
+      </w:r>
+      <w:proofErr w:type="gramEnd"/>
+      <w:r>
+        <w:rPr>
+          <w:color w:val="38761D"/>
+        </w:rPr>
+        <w:t>.picasso:picasso:2.71828'</w:t>
+      </w:r>
+    </w:p>
+    <w:p>
+      <w:pPr>
+        <w:pStyle w:val="ListParagraph"/>
+        <w:numPr>
+          <w:ilvl w:val="0"/>
+          <w:numId w:val="15"/>
+        </w:numPr>
+        <w:pBdr>
+          <w:top w:val="nil"/>
+          <w:left w:val="nil"/>
+          <w:bottom w:val="nil"/>
+          <w:right w:val="nil"/>
+          <w:between w:val="nil"/>
+        </w:pBdr>
+        <w:rPr>
+          <w:color w:val="38761D"/>
+        </w:rPr>
+      </w:pPr>
+      <w:r>
+        <w:rPr>
+          <w:color w:val="38761D"/>
+        </w:rPr>
+        <w:t>implementation '</w:t>
+      </w:r>
+      <w:proofErr w:type="gramStart"/>
+      <w:r>
+        <w:rPr>
+          <w:color w:val="38761D"/>
+        </w:rPr>
+        <w:t>com.android</w:t>
+      </w:r>
+      <w:proofErr w:type="gramEnd"/>
+      <w:r>
+        <w:rPr>
+          <w:color w:val="38761D"/>
+        </w:rPr>
+        <w:t>.volley:volley:1.1.0'</w:t>
+      </w:r>
+    </w:p>
+    <w:p>
+      <w:pPr>
+        <w:pStyle w:val="ListParagraph"/>
+        <w:numPr>
+          <w:ilvl w:val="0"/>
+          <w:numId w:val="15"/>
+        </w:numPr>
+        <w:pBdr>
+          <w:top w:val="nil"/>
+          <w:left w:val="nil"/>
+          <w:bottom w:val="nil"/>
+          <w:right w:val="nil"/>
+          <w:between w:val="nil"/>
+        </w:pBdr>
+        <w:rPr>
+          <w:color w:val="38761D"/>
+        </w:rPr>
+      </w:pPr>
+      <w:r>
+        <w:rPr>
+          <w:color w:val="38761D"/>
+        </w:rPr>
+        <w:t>implementation '</w:t>
+      </w:r>
+      <w:proofErr w:type="gramStart"/>
+      <w:r>
+        <w:rPr>
+          <w:color w:val="38761D"/>
+        </w:rPr>
+        <w:t>com.github</w:t>
+      </w:r>
+      <w:proofErr w:type="gramEnd"/>
+      <w:r>
+        <w:rPr>
+          <w:color w:val="38761D"/>
+        </w:rPr>
+        <w:t>.AnyChart:AnyChart-Android:1.1.2'</w:t>
+      </w:r>
+    </w:p>
+    <w:p>
+      <w:pPr>
+        <w:pStyle w:val="ListParagraph"/>
+        <w:numPr>
+          <w:ilvl w:val="0"/>
+          <w:numId w:val="15"/>
+        </w:numPr>
+        <w:pBdr>
+          <w:top w:val="nil"/>
+          <w:left w:val="nil"/>
+          <w:bottom w:val="nil"/>
+          <w:right w:val="nil"/>
+          <w:between w:val="nil"/>
+        </w:pBdr>
+        <w:rPr>
+          <w:color w:val="38761D"/>
+        </w:rPr>
+      </w:pPr>
+      <w:r>
+        <w:rPr>
+          <w:color w:val="38761D"/>
+        </w:rPr>
+        <w:t>implementation '</w:t>
+      </w:r>
+      <w:proofErr w:type="gramStart"/>
+      <w:r>
+        <w:rPr>
+          <w:color w:val="38761D"/>
+        </w:rPr>
+        <w:t>com.google</w:t>
+      </w:r>
+      <w:proofErr w:type="gramEnd"/>
+      <w:r>
+        <w:rPr>
+          <w:color w:val="38761D"/>
+        </w:rPr>
+        <w:t>.code.gson:gson:2.8.6'</w:t>
+      </w:r>
+    </w:p>
+    <w:p>
+      <w:pPr>
+        <w:pStyle w:val="ListParagraph"/>
+        <w:numPr>
+          <w:ilvl w:val="0"/>
+          <w:numId w:val="15"/>
+        </w:numPr>
+        <w:pBdr>
+          <w:top w:val="nil"/>
+          <w:left w:val="nil"/>
+          <w:bottom w:val="nil"/>
+          <w:right w:val="nil"/>
+          <w:between w:val="nil"/>
+        </w:pBdr>
+        <w:rPr>
+          <w:color w:val="38761D"/>
+        </w:rPr>
+      </w:pPr>
+      <w:r>
+        <w:rPr>
+          <w:color w:val="38761D"/>
+        </w:rPr>
+        <w:t>implementation '</w:t>
+      </w:r>
+      <w:proofErr w:type="gramStart"/>
+      <w:r>
+        <w:rPr>
+          <w:color w:val="38761D"/>
+        </w:rPr>
+        <w:t>com.google.android.gms:play</w:t>
+      </w:r>
+      <w:proofErr w:type="gramEnd"/>
+      <w:r>
+        <w:rPr>
+          <w:color w:val="38761D"/>
+        </w:rPr>
+        <w:t>-services-ads:18.3.0'</w:t>
+      </w:r>
+    </w:p>
+    <w:p>
+      <w:pPr>
+        <w:pStyle w:val="ListParagraph"/>
+        <w:numPr>
+          <w:ilvl w:val="0"/>
+          <w:numId w:val="15"/>
+        </w:numPr>
+        <w:pBdr>
+          <w:top w:val="nil"/>
+          <w:left w:val="nil"/>
+          <w:bottom w:val="nil"/>
+          <w:right w:val="nil"/>
+          <w:between w:val="nil"/>
+        </w:pBdr>
+        <w:rPr>
+          <w:color w:val="38761D"/>
+        </w:rPr>
+      </w:pPr>
+      <w:r>
+        <w:rPr>
+          <w:color w:val="38761D"/>
+        </w:rPr>
+        <w:t>implementation '</w:t>
+      </w:r>
+      <w:proofErr w:type="gramStart"/>
+      <w:r>
+        <w:rPr>
+          <w:color w:val="38761D"/>
+        </w:rPr>
+        <w:t>com.google</w:t>
+      </w:r>
+      <w:proofErr w:type="gramEnd"/>
+      <w:r>
+        <w:rPr>
+          <w:color w:val="38761D"/>
+        </w:rPr>
+        <w:t>.firebase:firebase-auth:19.2.0'</w:t>
+      </w:r>
+    </w:p>
+    <w:p>
+      <w:pPr>
+        <w:pStyle w:val="ListParagraph"/>
+        <w:numPr>
+          <w:ilvl w:val="0"/>
+          <w:numId w:val="15"/>
+        </w:numPr>
+        <w:pBdr>
+          <w:top w:val="nil"/>
+          <w:left w:val="nil"/>
+          <w:bottom w:val="nil"/>
+          <w:right w:val="nil"/>
+          <w:between w:val="nil"/>
+        </w:pBdr>
+        <w:rPr>
+          <w:color w:val="38761D"/>
+        </w:rPr>
+      </w:pPr>
+      <w:r>
+        <w:rPr>
+          <w:color w:val="38761D"/>
+        </w:rPr>
+        <w:t>implementation '</w:t>
+      </w:r>
+      <w:proofErr w:type="gramStart"/>
+      <w:r>
+        <w:rPr>
+          <w:color w:val="38761D"/>
+        </w:rPr>
+        <w:t>com.google</w:t>
+      </w:r>
+      <w:proofErr w:type="gramEnd"/>
+      <w:r>
+        <w:rPr>
+          <w:color w:val="38761D"/>
+        </w:rPr>
+        <w:t>.firebase:firebase-firestore:21.4.0'</w:t>
       </w:r>
     </w:p>
     <w:p>
@@ -2793,7 +3353,7 @@
           <w:between w:val="nil"/>
         </w:pBdr>
       </w:pPr>
-      <w:bookmarkStart w:id="18" w:name="_Toc32498925"/>
+      <w:bookmarkStart w:id="18" w:name="_Toc32572659"/>
       <w:r>
         <w:t>Task 2: Implement UI for Each Activity and Fragment</w:t>
       </w:r>
@@ -3116,6 +3676,90 @@
     </w:p>
     <w:p>
       <w:pPr>
+        <w:pBdr>
+          <w:top w:val="nil"/>
+          <w:left w:val="nil"/>
+          <w:bottom w:val="nil"/>
+          <w:right w:val="nil"/>
+          <w:between w:val="nil"/>
+        </w:pBdr>
+        <w:rPr>
+          <w:color w:val="1155CC"/>
+        </w:rPr>
+      </w:pPr>
+    </w:p>
+    <w:p>
+      <w:pPr>
+        <w:pBdr>
+          <w:top w:val="nil"/>
+          <w:left w:val="nil"/>
+          <w:bottom w:val="nil"/>
+          <w:right w:val="nil"/>
+          <w:between w:val="nil"/>
+        </w:pBdr>
+        <w:rPr>
+          <w:color w:val="1155CC"/>
+        </w:rPr>
+      </w:pPr>
+    </w:p>
+    <w:p>
+      <w:pPr>
+        <w:pBdr>
+          <w:top w:val="nil"/>
+          <w:left w:val="nil"/>
+          <w:bottom w:val="nil"/>
+          <w:right w:val="nil"/>
+          <w:between w:val="nil"/>
+        </w:pBdr>
+        <w:rPr>
+          <w:color w:val="1155CC"/>
+        </w:rPr>
+      </w:pPr>
+    </w:p>
+    <w:p>
+      <w:pPr>
+        <w:pBdr>
+          <w:top w:val="nil"/>
+          <w:left w:val="nil"/>
+          <w:bottom w:val="nil"/>
+          <w:right w:val="nil"/>
+          <w:between w:val="nil"/>
+        </w:pBdr>
+        <w:rPr>
+          <w:color w:val="1155CC"/>
+        </w:rPr>
+      </w:pPr>
+    </w:p>
+    <w:p>
+      <w:pPr>
+        <w:pBdr>
+          <w:top w:val="nil"/>
+          <w:left w:val="nil"/>
+          <w:bottom w:val="nil"/>
+          <w:right w:val="nil"/>
+          <w:between w:val="nil"/>
+        </w:pBdr>
+        <w:rPr>
+          <w:color w:val="1155CC"/>
+        </w:rPr>
+      </w:pPr>
+    </w:p>
+    <w:p>
+      <w:pPr>
+        <w:pBdr>
+          <w:top w:val="nil"/>
+          <w:left w:val="nil"/>
+          <w:bottom w:val="nil"/>
+          <w:right w:val="nil"/>
+          <w:between w:val="nil"/>
+        </w:pBdr>
+        <w:rPr>
+          <w:color w:val="1155CC"/>
+        </w:rPr>
+      </w:pPr>
+    </w:p>
+    <w:p>
+      <w:pPr>
         <w:pStyle w:val="Heading2"/>
         <w:pBdr>
           <w:top w:val="nil"/>
@@ -3128,8 +3772,9 @@
           <w:color w:val="274E13"/>
         </w:rPr>
       </w:pPr>
-      <w:bookmarkStart w:id="19" w:name="_Toc32498926"/>
-      <w:r>
+      <w:bookmarkStart w:id="19" w:name="_Toc32572660"/>
+      <w:r>
+        <w:lastRenderedPageBreak/>
         <w:t xml:space="preserve">Task 3: </w:t>
       </w:r>
       <w:r>
@@ -3305,7 +3950,7 @@
           <w:color w:val="38761D"/>
         </w:rPr>
       </w:pPr>
-      <w:bookmarkStart w:id="20" w:name="_Toc32498927"/>
+      <w:bookmarkStart w:id="20" w:name="_Toc32572661"/>
       <w:r>
         <w:t xml:space="preserve">Task 4: </w:t>
       </w:r>
@@ -3359,31 +4004,31 @@
         <w:rPr>
           <w:color w:val="38761D"/>
         </w:rPr>
-        <w:t xml:space="preserve">two </w:t>
-      </w:r>
-      <w:r>
-        <w:rPr>
-          <w:color w:val="38761D"/>
-        </w:rPr>
-        <w:t>database</w:t>
-      </w:r>
-      <w:r>
-        <w:rPr>
-          <w:color w:val="38761D"/>
-        </w:rPr>
-        <w:t>s</w:t>
-      </w:r>
-      <w:r>
-        <w:rPr>
-          <w:color w:val="38761D"/>
-        </w:rPr>
-        <w:t xml:space="preserve"> using Room that </w:t>
-      </w:r>
-      <w:r>
-        <w:rPr>
-          <w:color w:val="38761D"/>
-        </w:rPr>
-        <w:t xml:space="preserve">can store details about the users watchlist and portfolio (will store price info as well with </w:t>
+        <w:t>a</w:t>
+      </w:r>
+      <w:r>
+        <w:rPr>
+          <w:color w:val="38761D"/>
+        </w:rPr>
+        <w:t xml:space="preserve"> </w:t>
+      </w:r>
+      <w:r>
+        <w:rPr>
+          <w:color w:val="38761D"/>
+        </w:rPr>
+        <w:t xml:space="preserve">database using Room that </w:t>
+      </w:r>
+      <w:r>
+        <w:rPr>
+          <w:color w:val="38761D"/>
+        </w:rPr>
+        <w:t>will</w:t>
+      </w:r>
+      <w:r>
+        <w:rPr>
+          <w:color w:val="38761D"/>
+        </w:rPr>
+        <w:t xml:space="preserve"> store details about the users watchlist (will store price info as well with </w:t>
       </w:r>
       <w:proofErr w:type="spellStart"/>
       <w:r>
@@ -3398,12 +4043,6 @@
           <w:color w:val="38761D"/>
         </w:rPr>
         <w:t>).</w:t>
-      </w:r>
-      <w:r>
-        <w:rPr>
-          <w:color w:val="38761D"/>
-        </w:rPr>
-        <w:t xml:space="preserve">  A separate database for watchlist and portfolio.</w:t>
       </w:r>
     </w:p>
     <w:p>
@@ -3428,7 +4067,6 @@
         <w:rPr>
           <w:color w:val="38761D"/>
         </w:rPr>
-        <w:lastRenderedPageBreak/>
         <w:t>Build Watchlist</w:t>
       </w:r>
     </w:p>
@@ -3555,19 +4193,7 @@
         <w:rPr>
           <w:color w:val="38761D"/>
         </w:rPr>
-        <w:t xml:space="preserve">Pull the portfolio items from </w:t>
-      </w:r>
-      <w:r>
-        <w:rPr>
-          <w:color w:val="38761D"/>
-        </w:rPr>
-        <w:t>its</w:t>
-      </w:r>
-      <w:r>
-        <w:rPr>
-          <w:color w:val="38761D"/>
-        </w:rPr>
-        <w:t xml:space="preserve"> Room database and display the saved position values/prices</w:t>
+        <w:t>Prompt user to authenticate if they are not yet authenticated</w:t>
       </w:r>
     </w:p>
     <w:p>
@@ -3592,6 +4218,39 @@
         <w:rPr>
           <w:color w:val="38761D"/>
         </w:rPr>
+        <w:t xml:space="preserve">Pull the user Portfolio items from Cloud </w:t>
+      </w:r>
+      <w:proofErr w:type="spellStart"/>
+      <w:r>
+        <w:rPr>
+          <w:color w:val="38761D"/>
+        </w:rPr>
+        <w:t>Firestore</w:t>
+      </w:r>
+      <w:proofErr w:type="spellEnd"/>
+    </w:p>
+    <w:p>
+      <w:pPr>
+        <w:pStyle w:val="ListParagraph"/>
+        <w:numPr>
+          <w:ilvl w:val="1"/>
+          <w:numId w:val="11"/>
+        </w:numPr>
+        <w:pBdr>
+          <w:top w:val="nil"/>
+          <w:left w:val="nil"/>
+          <w:bottom w:val="nil"/>
+          <w:right w:val="nil"/>
+          <w:between w:val="nil"/>
+        </w:pBdr>
+        <w:rPr>
+          <w:color w:val="38761D"/>
+        </w:rPr>
+      </w:pPr>
+      <w:r>
+        <w:rPr>
+          <w:color w:val="38761D"/>
+        </w:rPr>
         <w:t xml:space="preserve">On start, refresh the current prices </w:t>
       </w:r>
       <w:r>
@@ -3616,28 +4275,65 @@
         <w:rPr>
           <w:color w:val="38761D"/>
         </w:rPr>
-        <w:t xml:space="preserve"> and </w:t>
-      </w:r>
-      <w:r>
-        <w:rPr>
-          <w:color w:val="38761D"/>
-        </w:rPr>
-        <w:t xml:space="preserve">recalculate the position values (use </w:t>
+        <w:t xml:space="preserve"> </w:t>
+      </w:r>
+      <w:r>
+        <w:rPr>
+          <w:color w:val="38761D"/>
+        </w:rPr>
+        <w:t xml:space="preserve">(via Volley network call) </w:t>
+      </w:r>
+      <w:r>
+        <w:rPr>
+          <w:color w:val="38761D"/>
+        </w:rPr>
+        <w:t xml:space="preserve">and </w:t>
+      </w:r>
+      <w:r>
+        <w:rPr>
+          <w:color w:val="38761D"/>
+        </w:rPr>
+        <w:t>recalculate the position values</w:t>
+      </w:r>
+      <w:r>
+        <w:rPr>
+          <w:color w:val="38761D"/>
+        </w:rPr>
+        <w:t>.</w:t>
+      </w:r>
+    </w:p>
+    <w:p>
+      <w:pPr>
+        <w:pStyle w:val="ListParagraph"/>
+        <w:numPr>
+          <w:ilvl w:val="1"/>
+          <w:numId w:val="11"/>
+        </w:numPr>
+        <w:pBdr>
+          <w:top w:val="nil"/>
+          <w:left w:val="nil"/>
+          <w:bottom w:val="nil"/>
+          <w:right w:val="nil"/>
+          <w:between w:val="nil"/>
+        </w:pBdr>
+        <w:rPr>
+          <w:color w:val="38761D"/>
+        </w:rPr>
+      </w:pPr>
+      <w:r>
+        <w:rPr>
+          <w:color w:val="38761D"/>
+        </w:rPr>
+        <w:t xml:space="preserve">On delete/edit of a Portfolio item, update the Portfolio in Cloud </w:t>
       </w:r>
       <w:proofErr w:type="spellStart"/>
       <w:r>
         <w:rPr>
           <w:color w:val="38761D"/>
         </w:rPr>
-        <w:t>LiveData</w:t>
+        <w:t>Firestore</w:t>
       </w:r>
       <w:proofErr w:type="spellEnd"/>
-      <w:r>
-        <w:rPr>
-          <w:color w:val="38761D"/>
-        </w:rPr>
-        <w:t xml:space="preserve"> to automatically update the prices in the view)</w:t>
-      </w:r>
     </w:p>
     <w:p>
       <w:pPr>
@@ -3675,7 +4371,7 @@
           <w:color w:val="38761D"/>
         </w:rPr>
       </w:pPr>
-      <w:bookmarkStart w:id="21" w:name="_Toc32498928"/>
+      <w:bookmarkStart w:id="21" w:name="_Toc32572662"/>
       <w:r>
         <w:t xml:space="preserve">Task 5: </w:t>
       </w:r>
@@ -3919,7 +4615,27 @@
         <w:rPr>
           <w:color w:val="38761D"/>
         </w:rPr>
-        <w:t>quantity, and purchase price and add it to the portfolio Room database.</w:t>
+        <w:t xml:space="preserve">quantity, and purchase price and </w:t>
+      </w:r>
+      <w:r>
+        <w:rPr>
+          <w:color w:val="38761D"/>
+        </w:rPr>
+        <w:t xml:space="preserve">update the Cloud </w:t>
+      </w:r>
+      <w:proofErr w:type="spellStart"/>
+      <w:r>
+        <w:rPr>
+          <w:color w:val="38761D"/>
+        </w:rPr>
+        <w:t>Firestore</w:t>
+      </w:r>
+      <w:proofErr w:type="spellEnd"/>
+      <w:r>
+        <w:rPr>
+          <w:color w:val="38761D"/>
+        </w:rPr>
+        <w:t xml:space="preserve"> data.</w:t>
       </w:r>
     </w:p>
     <w:p>
@@ -3964,27 +4680,16 @@
           <w:color w:val="38761D"/>
         </w:rPr>
       </w:pPr>
-      <w:bookmarkStart w:id="22" w:name="_Toc32498929"/>
-      <w:r>
-        <w:t xml:space="preserve">Task </w:t>
-      </w:r>
-      <w:r>
-        <w:t>6</w:t>
-      </w:r>
-      <w:r>
-        <w:t xml:space="preserve">: </w:t>
-      </w:r>
-      <w:r>
-        <w:rPr>
-          <w:color w:val="38761D"/>
-        </w:rPr>
-        <w:t xml:space="preserve">Build </w:t>
-      </w:r>
-      <w:r>
-        <w:rPr>
-          <w:color w:val="38761D"/>
-        </w:rPr>
-        <w:t>Details Activity</w:t>
+      <w:bookmarkStart w:id="22" w:name="_Toc32572663"/>
+      <w:r>
+        <w:lastRenderedPageBreak/>
+        <w:t xml:space="preserve">Task 6: </w:t>
+      </w:r>
+      <w:r>
+        <w:rPr>
+          <w:color w:val="38761D"/>
+        </w:rPr>
+        <w:t>Build Details Activity</w:t>
       </w:r>
       <w:bookmarkEnd w:id="22"/>
     </w:p>
@@ -4112,63 +4817,697 @@
           <w:right w:val="nil"/>
           <w:between w:val="nil"/>
         </w:pBdr>
-      </w:pPr>
-    </w:p>
-    <w:p>
-      <w:pPr>
-        <w:pBdr>
-          <w:top w:val="nil"/>
-          <w:left w:val="nil"/>
-          <w:bottom w:val="nil"/>
-          <w:right w:val="nil"/>
-          <w:between w:val="nil"/>
-        </w:pBdr>
-      </w:pPr>
-    </w:p>
-    <w:p>
-      <w:pPr>
-        <w:pBdr>
-          <w:top w:val="nil"/>
-          <w:left w:val="nil"/>
-          <w:bottom w:val="nil"/>
-          <w:right w:val="nil"/>
-          <w:between w:val="nil"/>
-        </w:pBdr>
-      </w:pPr>
-    </w:p>
-    <w:p>
-      <w:pPr>
-        <w:pBdr>
-          <w:top w:val="nil"/>
-          <w:left w:val="nil"/>
-          <w:bottom w:val="nil"/>
-          <w:right w:val="nil"/>
-          <w:between w:val="nil"/>
-        </w:pBdr>
-      </w:pPr>
-    </w:p>
-    <w:p>
-      <w:pPr>
-        <w:pBdr>
-          <w:top w:val="nil"/>
-          <w:left w:val="nil"/>
-          <w:bottom w:val="nil"/>
-          <w:right w:val="nil"/>
-          <w:between w:val="nil"/>
-        </w:pBdr>
-      </w:pPr>
-    </w:p>
-    <w:p>
-      <w:pPr>
-        <w:pBdr>
-          <w:top w:val="nil"/>
-          <w:left w:val="nil"/>
-          <w:bottom w:val="nil"/>
-          <w:right w:val="nil"/>
-          <w:between w:val="nil"/>
-        </w:pBdr>
-      </w:pPr>
-      <w:r>
+        <w:rPr>
+          <w:color w:val="38761D"/>
+        </w:rPr>
+      </w:pPr>
+    </w:p>
+    <w:p>
+      <w:pPr>
+        <w:pBdr>
+          <w:top w:val="nil"/>
+          <w:left w:val="nil"/>
+          <w:bottom w:val="nil"/>
+          <w:right w:val="nil"/>
+          <w:between w:val="nil"/>
+        </w:pBdr>
+        <w:rPr>
+          <w:color w:val="38761D"/>
+        </w:rPr>
+      </w:pPr>
+    </w:p>
+    <w:p>
+      <w:pPr>
+        <w:pStyle w:val="Heading2"/>
+        <w:pBdr>
+          <w:top w:val="nil"/>
+          <w:left w:val="nil"/>
+          <w:bottom w:val="nil"/>
+          <w:right w:val="nil"/>
+          <w:between w:val="nil"/>
+        </w:pBdr>
+        <w:rPr>
+          <w:color w:val="38761D"/>
+        </w:rPr>
+      </w:pPr>
+      <w:bookmarkStart w:id="23" w:name="_Toc32572664"/>
+      <w:r>
+        <w:t xml:space="preserve">Task </w:t>
+      </w:r>
+      <w:r>
+        <w:t>7</w:t>
+      </w:r>
+      <w:r>
+        <w:t xml:space="preserve">: </w:t>
+      </w:r>
+      <w:r>
+        <w:rPr>
+          <w:color w:val="38761D"/>
+        </w:rPr>
+        <w:t>Add Polish and Styles</w:t>
+      </w:r>
+      <w:bookmarkEnd w:id="23"/>
+    </w:p>
+    <w:p>
+      <w:pPr>
+        <w:pBdr>
+          <w:top w:val="nil"/>
+          <w:left w:val="nil"/>
+          <w:bottom w:val="nil"/>
+          <w:right w:val="nil"/>
+          <w:between w:val="nil"/>
+        </w:pBdr>
+        <w:rPr>
+          <w:color w:val="38761D"/>
+        </w:rPr>
+      </w:pPr>
+    </w:p>
+    <w:p>
+      <w:pPr>
+        <w:pBdr>
+          <w:top w:val="nil"/>
+          <w:left w:val="nil"/>
+          <w:bottom w:val="nil"/>
+          <w:right w:val="nil"/>
+          <w:between w:val="nil"/>
+        </w:pBdr>
+        <w:rPr>
+          <w:color w:val="38761D"/>
+        </w:rPr>
+      </w:pPr>
+      <w:r>
+        <w:rPr>
+          <w:color w:val="38761D"/>
+        </w:rPr>
+        <w:t>Across the entire app, do the following:</w:t>
+      </w:r>
+    </w:p>
+    <w:p>
+      <w:pPr>
+        <w:pStyle w:val="ListParagraph"/>
+        <w:numPr>
+          <w:ilvl w:val="0"/>
+          <w:numId w:val="16"/>
+        </w:numPr>
+        <w:pBdr>
+          <w:top w:val="nil"/>
+          <w:left w:val="nil"/>
+          <w:bottom w:val="nil"/>
+          <w:right w:val="nil"/>
+          <w:between w:val="nil"/>
+        </w:pBdr>
+        <w:rPr>
+          <w:color w:val="38761D"/>
+        </w:rPr>
+      </w:pPr>
+      <w:r>
+        <w:rPr>
+          <w:color w:val="38761D"/>
+        </w:rPr>
+        <w:t>Localize the app</w:t>
+      </w:r>
+    </w:p>
+    <w:p>
+      <w:pPr>
+        <w:pStyle w:val="ListParagraph"/>
+        <w:numPr>
+          <w:ilvl w:val="1"/>
+          <w:numId w:val="16"/>
+        </w:numPr>
+        <w:pBdr>
+          <w:top w:val="nil"/>
+          <w:left w:val="nil"/>
+          <w:bottom w:val="nil"/>
+          <w:right w:val="nil"/>
+          <w:between w:val="nil"/>
+        </w:pBdr>
+        <w:rPr>
+          <w:color w:val="38761D"/>
+        </w:rPr>
+      </w:pPr>
+      <w:r>
+        <w:rPr>
+          <w:color w:val="38761D"/>
+        </w:rPr>
+        <w:t>Make sure all strings are defined in strings.xml</w:t>
+      </w:r>
+    </w:p>
+    <w:p>
+      <w:pPr>
+        <w:pStyle w:val="ListParagraph"/>
+        <w:numPr>
+          <w:ilvl w:val="1"/>
+          <w:numId w:val="16"/>
+        </w:numPr>
+        <w:pBdr>
+          <w:top w:val="nil"/>
+          <w:left w:val="nil"/>
+          <w:bottom w:val="nil"/>
+          <w:right w:val="nil"/>
+          <w:between w:val="nil"/>
+        </w:pBdr>
+        <w:rPr>
+          <w:color w:val="38761D"/>
+        </w:rPr>
+      </w:pPr>
+      <w:r>
+        <w:rPr>
+          <w:color w:val="38761D"/>
+        </w:rPr>
+        <w:t xml:space="preserve">Add values folder for locale for English (code </w:t>
+      </w:r>
+      <w:proofErr w:type="spellStart"/>
+      <w:r>
+        <w:rPr>
+          <w:color w:val="38761D"/>
+        </w:rPr>
+        <w:t>en</w:t>
+      </w:r>
+      <w:proofErr w:type="spellEnd"/>
+      <w:r>
+        <w:rPr>
+          <w:color w:val="38761D"/>
+        </w:rPr>
+        <w:t>_)</w:t>
+      </w:r>
+    </w:p>
+    <w:p>
+      <w:pPr>
+        <w:pStyle w:val="ListParagraph"/>
+        <w:numPr>
+          <w:ilvl w:val="0"/>
+          <w:numId w:val="16"/>
+        </w:numPr>
+        <w:pBdr>
+          <w:top w:val="nil"/>
+          <w:left w:val="nil"/>
+          <w:bottom w:val="nil"/>
+          <w:right w:val="nil"/>
+          <w:between w:val="nil"/>
+        </w:pBdr>
+        <w:rPr>
+          <w:color w:val="38761D"/>
+        </w:rPr>
+      </w:pPr>
+      <w:r>
+        <w:rPr>
+          <w:color w:val="38761D"/>
+        </w:rPr>
+        <w:t>Make sure that the app can be easily adapted for RTL text in the future:</w:t>
+      </w:r>
+    </w:p>
+    <w:p>
+      <w:pPr>
+        <w:pStyle w:val="ListParagraph"/>
+        <w:numPr>
+          <w:ilvl w:val="1"/>
+          <w:numId w:val="16"/>
+        </w:numPr>
+        <w:pBdr>
+          <w:top w:val="nil"/>
+          <w:left w:val="nil"/>
+          <w:bottom w:val="nil"/>
+          <w:right w:val="nil"/>
+          <w:between w:val="nil"/>
+        </w:pBdr>
+        <w:rPr>
+          <w:color w:val="38761D"/>
+        </w:rPr>
+      </w:pPr>
+      <w:r>
+        <w:rPr>
+          <w:color w:val="38761D"/>
+        </w:rPr>
+        <w:t>Replace any margin/padding items that specify left/right with start/end instead</w:t>
+      </w:r>
+    </w:p>
+    <w:p>
+      <w:pPr>
+        <w:pStyle w:val="ListParagraph"/>
+        <w:numPr>
+          <w:ilvl w:val="0"/>
+          <w:numId w:val="16"/>
+        </w:numPr>
+        <w:pBdr>
+          <w:top w:val="nil"/>
+          <w:left w:val="nil"/>
+          <w:bottom w:val="nil"/>
+          <w:right w:val="nil"/>
+          <w:between w:val="nil"/>
+        </w:pBdr>
+        <w:rPr>
+          <w:color w:val="38761D"/>
+        </w:rPr>
+      </w:pPr>
+      <w:r>
+        <w:rPr>
+          <w:color w:val="38761D"/>
+        </w:rPr>
+        <w:t>Use a consistent theme</w:t>
+      </w:r>
+      <w:r>
+        <w:rPr>
+          <w:color w:val="38761D"/>
+        </w:rPr>
+        <w:t>/</w:t>
+      </w:r>
+      <w:proofErr w:type="spellStart"/>
+      <w:r>
+        <w:rPr>
+          <w:color w:val="38761D"/>
+        </w:rPr>
+        <w:t>colour</w:t>
+      </w:r>
+      <w:proofErr w:type="spellEnd"/>
+      <w:r>
+        <w:rPr>
+          <w:color w:val="38761D"/>
+        </w:rPr>
+        <w:t xml:space="preserve"> scheme</w:t>
+      </w:r>
+      <w:r>
+        <w:rPr>
+          <w:color w:val="38761D"/>
+        </w:rPr>
+        <w:t>:</w:t>
+      </w:r>
+    </w:p>
+    <w:p>
+      <w:pPr>
+        <w:pStyle w:val="ListParagraph"/>
+        <w:numPr>
+          <w:ilvl w:val="1"/>
+          <w:numId w:val="16"/>
+        </w:numPr>
+        <w:pBdr>
+          <w:top w:val="nil"/>
+          <w:left w:val="nil"/>
+          <w:bottom w:val="nil"/>
+          <w:right w:val="nil"/>
+          <w:between w:val="nil"/>
+        </w:pBdr>
+        <w:rPr>
+          <w:color w:val="38761D"/>
+        </w:rPr>
+      </w:pPr>
+      <w:r>
+        <w:rPr>
+          <w:color w:val="38761D"/>
+        </w:rPr>
+        <w:t>Define the primary colors in colors.xml and use these to create styles</w:t>
+      </w:r>
+    </w:p>
+    <w:p>
+      <w:pPr>
+        <w:pStyle w:val="ListParagraph"/>
+        <w:numPr>
+          <w:ilvl w:val="0"/>
+          <w:numId w:val="16"/>
+        </w:numPr>
+        <w:pBdr>
+          <w:top w:val="nil"/>
+          <w:left w:val="nil"/>
+          <w:bottom w:val="nil"/>
+          <w:right w:val="nil"/>
+          <w:between w:val="nil"/>
+        </w:pBdr>
+        <w:rPr>
+          <w:color w:val="38761D"/>
+        </w:rPr>
+      </w:pPr>
+      <w:r>
+        <w:rPr>
+          <w:color w:val="38761D"/>
+        </w:rPr>
+        <w:t>Dual Pane support:</w:t>
+      </w:r>
+    </w:p>
+    <w:p>
+      <w:pPr>
+        <w:pStyle w:val="ListParagraph"/>
+        <w:numPr>
+          <w:ilvl w:val="1"/>
+          <w:numId w:val="16"/>
+        </w:numPr>
+        <w:pBdr>
+          <w:top w:val="nil"/>
+          <w:left w:val="nil"/>
+          <w:bottom w:val="nil"/>
+          <w:right w:val="nil"/>
+          <w:between w:val="nil"/>
+        </w:pBdr>
+        <w:rPr>
+          <w:color w:val="38761D"/>
+        </w:rPr>
+      </w:pPr>
+      <w:r>
+        <w:rPr>
+          <w:color w:val="38761D"/>
+        </w:rPr>
+        <w:t>For tablets, provide a dual pane layout</w:t>
+      </w:r>
+      <w:r>
+        <w:rPr>
+          <w:color w:val="38761D"/>
+        </w:rPr>
+        <w:t xml:space="preserve"> as per the mocks (dual pane when on the “Markets” tab)</w:t>
+      </w:r>
+    </w:p>
+    <w:p>
+      <w:pPr>
+        <w:pStyle w:val="ListParagraph"/>
+        <w:numPr>
+          <w:ilvl w:val="0"/>
+          <w:numId w:val="16"/>
+        </w:numPr>
+        <w:pBdr>
+          <w:top w:val="nil"/>
+          <w:left w:val="nil"/>
+          <w:bottom w:val="nil"/>
+          <w:right w:val="nil"/>
+          <w:between w:val="nil"/>
+        </w:pBdr>
+        <w:rPr>
+          <w:color w:val="38761D"/>
+        </w:rPr>
+      </w:pPr>
+      <w:r>
+        <w:rPr>
+          <w:color w:val="38761D"/>
+        </w:rPr>
+        <w:t xml:space="preserve">Resources will be stored in the “res” folder and will have separate files for resources where it makes sense (different locales, screen sizes, </w:t>
+      </w:r>
+      <w:proofErr w:type="spellStart"/>
+      <w:r>
+        <w:rPr>
+          <w:color w:val="38761D"/>
+        </w:rPr>
+        <w:t>flavours</w:t>
+      </w:r>
+      <w:proofErr w:type="spellEnd"/>
+      <w:r>
+        <w:rPr>
+          <w:color w:val="38761D"/>
+        </w:rPr>
+        <w:t xml:space="preserve">, </w:t>
+      </w:r>
+      <w:proofErr w:type="spellStart"/>
+      <w:r>
+        <w:rPr>
+          <w:color w:val="38761D"/>
+        </w:rPr>
+        <w:t>etc</w:t>
+      </w:r>
+      <w:proofErr w:type="spellEnd"/>
+      <w:r>
+        <w:rPr>
+          <w:color w:val="38761D"/>
+        </w:rPr>
+        <w:t>).</w:t>
+      </w:r>
+    </w:p>
+    <w:p>
+      <w:pPr>
+        <w:pStyle w:val="ListParagraph"/>
+        <w:numPr>
+          <w:ilvl w:val="0"/>
+          <w:numId w:val="16"/>
+        </w:numPr>
+        <w:pBdr>
+          <w:top w:val="nil"/>
+          <w:left w:val="nil"/>
+          <w:bottom w:val="nil"/>
+          <w:right w:val="nil"/>
+          <w:between w:val="nil"/>
+        </w:pBdr>
+        <w:rPr>
+          <w:color w:val="38761D"/>
+        </w:rPr>
+      </w:pPr>
+      <w:r>
+        <w:rPr>
+          <w:color w:val="38761D"/>
+        </w:rPr>
+        <w:t>Ensure all user entries are validated and do not cause app to crash</w:t>
+      </w:r>
+    </w:p>
+    <w:p>
+      <w:pPr>
+        <w:pBdr>
+          <w:top w:val="nil"/>
+          <w:left w:val="nil"/>
+          <w:bottom w:val="nil"/>
+          <w:right w:val="nil"/>
+          <w:between w:val="nil"/>
+        </w:pBdr>
+      </w:pPr>
+    </w:p>
+    <w:p>
+      <w:pPr>
+        <w:pBdr>
+          <w:top w:val="nil"/>
+          <w:left w:val="nil"/>
+          <w:bottom w:val="nil"/>
+          <w:right w:val="nil"/>
+          <w:between w:val="nil"/>
+        </w:pBdr>
+      </w:pPr>
+    </w:p>
+    <w:p>
+      <w:pPr>
+        <w:pStyle w:val="Heading2"/>
+        <w:pBdr>
+          <w:top w:val="nil"/>
+          <w:left w:val="nil"/>
+          <w:bottom w:val="nil"/>
+          <w:right w:val="nil"/>
+          <w:between w:val="nil"/>
+        </w:pBdr>
+        <w:rPr>
+          <w:color w:val="38761D"/>
+        </w:rPr>
+      </w:pPr>
+      <w:bookmarkStart w:id="24" w:name="_Toc32572665"/>
+      <w:r>
+        <w:t xml:space="preserve">Task </w:t>
+      </w:r>
+      <w:r>
+        <w:t>8</w:t>
+      </w:r>
+      <w:r>
+        <w:t xml:space="preserve">: </w:t>
+      </w:r>
+      <w:r>
+        <w:rPr>
+          <w:color w:val="38761D"/>
+        </w:rPr>
+        <w:t>Separate Flavors and</w:t>
+      </w:r>
+      <w:r>
+        <w:t xml:space="preserve"> </w:t>
+      </w:r>
+      <w:r>
+        <w:rPr>
+          <w:color w:val="38761D"/>
+        </w:rPr>
+        <w:t>Publish</w:t>
+      </w:r>
+      <w:bookmarkEnd w:id="24"/>
+    </w:p>
+    <w:p/>
+    <w:p>
+      <w:pPr>
+        <w:pBdr>
+          <w:top w:val="nil"/>
+          <w:left w:val="nil"/>
+          <w:bottom w:val="nil"/>
+          <w:right w:val="nil"/>
+          <w:between w:val="nil"/>
+        </w:pBdr>
+        <w:rPr>
+          <w:color w:val="38761D"/>
+        </w:rPr>
+      </w:pPr>
+      <w:r>
+        <w:rPr>
+          <w:color w:val="38761D"/>
+        </w:rPr>
+        <w:t>Create a paid and free flavor for the app</w:t>
+      </w:r>
+    </w:p>
+    <w:p>
+      <w:pPr>
+        <w:pStyle w:val="ListParagraph"/>
+        <w:numPr>
+          <w:ilvl w:val="0"/>
+          <w:numId w:val="19"/>
+        </w:numPr>
+        <w:pBdr>
+          <w:top w:val="nil"/>
+          <w:left w:val="nil"/>
+          <w:bottom w:val="nil"/>
+          <w:right w:val="nil"/>
+          <w:between w:val="nil"/>
+        </w:pBdr>
+        <w:rPr>
+          <w:color w:val="38761D"/>
+        </w:rPr>
+      </w:pPr>
+      <w:r>
+        <w:rPr>
+          <w:color w:val="38761D"/>
+        </w:rPr>
+        <w:t>Will need separate layouts for each</w:t>
+      </w:r>
+    </w:p>
+    <w:p>
+      <w:pPr>
+        <w:pStyle w:val="ListParagraph"/>
+        <w:numPr>
+          <w:ilvl w:val="0"/>
+          <w:numId w:val="19"/>
+        </w:numPr>
+        <w:pBdr>
+          <w:top w:val="nil"/>
+          <w:left w:val="nil"/>
+          <w:bottom w:val="nil"/>
+          <w:right w:val="nil"/>
+          <w:between w:val="nil"/>
+        </w:pBdr>
+        <w:rPr>
+          <w:color w:val="38761D"/>
+        </w:rPr>
+      </w:pPr>
+      <w:r>
+        <w:rPr>
+          <w:color w:val="38761D"/>
+        </w:rPr>
+        <w:t>Free flavor will have ads, paid flavor will not</w:t>
+      </w:r>
+    </w:p>
+    <w:p>
+      <w:pPr>
+        <w:pBdr>
+          <w:top w:val="nil"/>
+          <w:left w:val="nil"/>
+          <w:bottom w:val="nil"/>
+          <w:right w:val="nil"/>
+          <w:between w:val="nil"/>
+        </w:pBdr>
+        <w:rPr>
+          <w:color w:val="38761D"/>
+        </w:rPr>
+      </w:pPr>
+    </w:p>
+    <w:p>
+      <w:pPr>
+        <w:pBdr>
+          <w:top w:val="nil"/>
+          <w:left w:val="nil"/>
+          <w:bottom w:val="nil"/>
+          <w:right w:val="nil"/>
+          <w:between w:val="nil"/>
+        </w:pBdr>
+        <w:rPr>
+          <w:color w:val="38761D"/>
+        </w:rPr>
+      </w:pPr>
+      <w:r>
+        <w:rPr>
+          <w:color w:val="38761D"/>
+        </w:rPr>
+        <w:t>Generate a signed APK and publish it to the Google Play Store</w:t>
+      </w:r>
+    </w:p>
+    <w:p>
+      <w:pPr>
+        <w:pBdr>
+          <w:top w:val="nil"/>
+          <w:left w:val="nil"/>
+          <w:bottom w:val="nil"/>
+          <w:right w:val="nil"/>
+          <w:between w:val="nil"/>
+        </w:pBdr>
+      </w:pPr>
+    </w:p>
+    <w:p>
+      <w:pPr>
+        <w:pBdr>
+          <w:top w:val="nil"/>
+          <w:left w:val="nil"/>
+          <w:bottom w:val="nil"/>
+          <w:right w:val="nil"/>
+          <w:between w:val="nil"/>
+        </w:pBdr>
+      </w:pPr>
+    </w:p>
+    <w:p>
+      <w:pPr>
+        <w:pBdr>
+          <w:top w:val="nil"/>
+          <w:left w:val="nil"/>
+          <w:bottom w:val="nil"/>
+          <w:right w:val="nil"/>
+          <w:between w:val="nil"/>
+        </w:pBdr>
+      </w:pPr>
+    </w:p>
+    <w:p>
+      <w:pPr>
+        <w:pBdr>
+          <w:top w:val="nil"/>
+          <w:left w:val="nil"/>
+          <w:bottom w:val="nil"/>
+          <w:right w:val="nil"/>
+          <w:between w:val="nil"/>
+        </w:pBdr>
+      </w:pPr>
+    </w:p>
+    <w:p>
+      <w:pPr>
+        <w:pBdr>
+          <w:top w:val="nil"/>
+          <w:left w:val="nil"/>
+          <w:bottom w:val="nil"/>
+          <w:right w:val="nil"/>
+          <w:between w:val="nil"/>
+        </w:pBdr>
+      </w:pPr>
+    </w:p>
+    <w:p>
+      <w:pPr>
+        <w:pBdr>
+          <w:top w:val="nil"/>
+          <w:left w:val="nil"/>
+          <w:bottom w:val="nil"/>
+          <w:right w:val="nil"/>
+          <w:between w:val="nil"/>
+        </w:pBdr>
+      </w:pPr>
+    </w:p>
+    <w:p>
+      <w:pPr>
+        <w:pBdr>
+          <w:top w:val="nil"/>
+          <w:left w:val="nil"/>
+          <w:bottom w:val="nil"/>
+          <w:right w:val="nil"/>
+          <w:between w:val="nil"/>
+        </w:pBdr>
+      </w:pPr>
+    </w:p>
+    <w:p>
+      <w:pPr>
+        <w:pBdr>
+          <w:top w:val="nil"/>
+          <w:left w:val="nil"/>
+          <w:bottom w:val="nil"/>
+          <w:right w:val="nil"/>
+          <w:between w:val="nil"/>
+        </w:pBdr>
+      </w:pPr>
+      <w:r>
+        <w:lastRenderedPageBreak/>
         <w:t xml:space="preserve">Add as many tasks as you need to complete your app. </w:t>
       </w:r>
     </w:p>
@@ -4209,7 +5548,6 @@
         <w:rPr>
           <w:b/>
         </w:rPr>
-        <w:lastRenderedPageBreak/>
         <w:t>Submission Instructions</w:t>
       </w:r>
     </w:p>
@@ -4330,8 +5668,8 @@
       </w:pPr>
     </w:p>
     <w:sectPr>
-      <w:headerReference w:type="default" r:id="rId14"/>
-      <w:footerReference w:type="default" r:id="rId15"/>
+      <w:headerReference w:type="default" r:id="rId15"/>
+      <w:footerReference w:type="default" r:id="rId16"/>
       <w:pgSz w:w="12240" w:h="15840"/>
       <w:pgMar w:top="1440" w:right="1440" w:bottom="1440" w:left="1440" w:header="0" w:footer="720" w:gutter="0"/>
       <w:pgNumType w:start="1"/>
@@ -4454,6 +5792,119 @@
 <file path=word/numbering.xml><?xml version="1.0" encoding="utf-8"?>
 <w:numbering xmlns:wpc="http://schemas.microsoft.com/office/word/2010/wordprocessingCanvas" xmlns:cx="http://schemas.microsoft.com/office/drawing/2014/chartex" xmlns:cx1="http://schemas.microsoft.com/office/drawing/2015/9/8/chartex" xmlns:cx2="http://schemas.microsoft.com/office/drawing/2015/10/21/chartex" xmlns:cx3="http://schemas.microsoft.com/office/drawing/2016/5/9/chartex" xmlns:cx4="http://schemas.microsoft.com/office/drawing/2016/5/10/chartex" xmlns:cx5="http://schemas.microsoft.com/office/drawing/2016/5/11/chartex" xmlns:cx6="http://schemas.microsoft.com/office/drawing/2016/5/12/chartex" xmlns:cx7="http://schemas.microsoft.com/office/drawing/2016/5/13/chartex" xmlns:cx8="http://schemas.microsoft.com/office/drawing/2016/5/14/chartex" xmlns:mc="http://schemas.openxmlformats.org/markup-compatibility/2006" xmlns:aink="http://schemas.microsoft.com/office/drawing/2016/ink" xmlns:am3d="http://schemas.microsoft.com/office/drawing/2017/model3d" xmlns:o="urn:schemas-microsoft-com:office:office" xmlns:r="http://schemas.openxmlformats.org/officeDocument/2006/relationships" xmlns:m="http://schemas.openxmlformats.org/officeDocument/2006/math" xmlns:v="urn:schemas-microsoft-com:vml" xmlns:wp14="http://schemas.microsoft.com/office/word/2010/wordprocessingDrawing" xmlns:wp="http://schemas.openxmlformats.org/drawingml/2006/wordprocessingDrawing" xmlns:w10="urn:schemas-microsoft-com:office:word" xmlns:w="http://schemas.openxmlformats.org/wordprocessingml/2006/main" xmlns:w14="http://schemas.microsoft.com/office/word/2010/wordml" xmlns:w15="http://schemas.microsoft.com/office/word/2012/wordml" xmlns:w16cid="http://schemas.microsoft.com/office/word/2016/wordml/cid" xmlns:w16se="http://schemas.microsoft.com/office/word/2015/wordml/symex" xmlns:wpg="http://schemas.microsoft.com/office/word/2010/wordprocessingGroup" xmlns:wpi="http://schemas.microsoft.com/office/word/2010/wordprocessingInk" xmlns:wne="http://schemas.microsoft.com/office/word/2006/wordml" xmlns:wps="http://schemas.microsoft.com/office/word/2010/wordprocessingShape" mc:Ignorable="w14 w15 w16se w16cid wp14">
   <w:abstractNum w:abstractNumId="0" w15:restartNumberingAfterBreak="0">
+    <w:nsid w:val="0B6254ED"/>
+    <w:multiLevelType w:val="hybridMultilevel"/>
+    <w:tmpl w:val="CDACFC74"/>
+    <w:lvl w:ilvl="0" w:tplc="10090001">
+      <w:start w:val="1"/>
+      <w:numFmt w:val="bullet"/>
+      <w:lvlText w:val=""/>
+      <w:lvlJc w:val="left"/>
+      <w:pPr>
+        <w:ind w:left="720" w:hanging="360"/>
+      </w:pPr>
+      <w:rPr>
+        <w:rFonts w:ascii="Symbol" w:hAnsi="Symbol" w:hint="default"/>
+      </w:rPr>
+    </w:lvl>
+    <w:lvl w:ilvl="1" w:tplc="10090003" w:tentative="1">
+      <w:start w:val="1"/>
+      <w:numFmt w:val="bullet"/>
+      <w:lvlText w:val="o"/>
+      <w:lvlJc w:val="left"/>
+      <w:pPr>
+        <w:ind w:left="1440" w:hanging="360"/>
+      </w:pPr>
+      <w:rPr>
+        <w:rFonts w:ascii="Courier New" w:hAnsi="Courier New" w:cs="Courier New" w:hint="default"/>
+      </w:rPr>
+    </w:lvl>
+    <w:lvl w:ilvl="2" w:tplc="10090005" w:tentative="1">
+      <w:start w:val="1"/>
+      <w:numFmt w:val="bullet"/>
+      <w:lvlText w:val=""/>
+      <w:lvlJc w:val="left"/>
+      <w:pPr>
+        <w:ind w:left="2160" w:hanging="360"/>
+      </w:pPr>
+      <w:rPr>
+        <w:rFonts w:ascii="Wingdings" w:hAnsi="Wingdings" w:hint="default"/>
+      </w:rPr>
+    </w:lvl>
+    <w:lvl w:ilvl="3" w:tplc="10090001" w:tentative="1">
+      <w:start w:val="1"/>
+      <w:numFmt w:val="bullet"/>
+      <w:lvlText w:val=""/>
+      <w:lvlJc w:val="left"/>
+      <w:pPr>
+        <w:ind w:left="2880" w:hanging="360"/>
+      </w:pPr>
+      <w:rPr>
+        <w:rFonts w:ascii="Symbol" w:hAnsi="Symbol" w:hint="default"/>
+      </w:rPr>
+    </w:lvl>
+    <w:lvl w:ilvl="4" w:tplc="10090003" w:tentative="1">
+      <w:start w:val="1"/>
+      <w:numFmt w:val="bullet"/>
+      <w:lvlText w:val="o"/>
+      <w:lvlJc w:val="left"/>
+      <w:pPr>
+        <w:ind w:left="3600" w:hanging="360"/>
+      </w:pPr>
+      <w:rPr>
+        <w:rFonts w:ascii="Courier New" w:hAnsi="Courier New" w:cs="Courier New" w:hint="default"/>
+      </w:rPr>
+    </w:lvl>
+    <w:lvl w:ilvl="5" w:tplc="10090005" w:tentative="1">
+      <w:start w:val="1"/>
+      <w:numFmt w:val="bullet"/>
+      <w:lvlText w:val=""/>
+      <w:lvlJc w:val="left"/>
+      <w:pPr>
+        <w:ind w:left="4320" w:hanging="360"/>
+      </w:pPr>
+      <w:rPr>
+        <w:rFonts w:ascii="Wingdings" w:hAnsi="Wingdings" w:hint="default"/>
+      </w:rPr>
+    </w:lvl>
+    <w:lvl w:ilvl="6" w:tplc="10090001" w:tentative="1">
+      <w:start w:val="1"/>
+      <w:numFmt w:val="bullet"/>
+      <w:lvlText w:val=""/>
+      <w:lvlJc w:val="left"/>
+      <w:pPr>
+        <w:ind w:left="5040" w:hanging="360"/>
+      </w:pPr>
+      <w:rPr>
+        <w:rFonts w:ascii="Symbol" w:hAnsi="Symbol" w:hint="default"/>
+      </w:rPr>
+    </w:lvl>
+    <w:lvl w:ilvl="7" w:tplc="10090003" w:tentative="1">
+      <w:start w:val="1"/>
+      <w:numFmt w:val="bullet"/>
+      <w:lvlText w:val="o"/>
+      <w:lvlJc w:val="left"/>
+      <w:pPr>
+        <w:ind w:left="5760" w:hanging="360"/>
+      </w:pPr>
+      <w:rPr>
+        <w:rFonts w:ascii="Courier New" w:hAnsi="Courier New" w:cs="Courier New" w:hint="default"/>
+      </w:rPr>
+    </w:lvl>
+    <w:lvl w:ilvl="8" w:tplc="10090005" w:tentative="1">
+      <w:start w:val="1"/>
+      <w:numFmt w:val="bullet"/>
+      <w:lvlText w:val=""/>
+      <w:lvlJc w:val="left"/>
+      <w:pPr>
+        <w:ind w:left="6480" w:hanging="360"/>
+      </w:pPr>
+      <w:rPr>
+        <w:rFonts w:ascii="Wingdings" w:hAnsi="Wingdings" w:hint="default"/>
+      </w:rPr>
+    </w:lvl>
+  </w:abstractNum>
+  <w:abstractNum w:abstractNumId="1" w15:restartNumberingAfterBreak="0">
     <w:nsid w:val="0E657291"/>
     <w:multiLevelType w:val="hybridMultilevel"/>
     <w:tmpl w:val="B804106A"/>
@@ -4566,7 +6017,7 @@
       </w:rPr>
     </w:lvl>
   </w:abstractNum>
-  <w:abstractNum w:abstractNumId="1" w15:restartNumberingAfterBreak="0">
+  <w:abstractNum w:abstractNumId="2" w15:restartNumberingAfterBreak="0">
     <w:nsid w:val="0E904E42"/>
     <w:multiLevelType w:val="hybridMultilevel"/>
     <w:tmpl w:val="01009822"/>
@@ -4679,7 +6130,7 @@
       </w:rPr>
     </w:lvl>
   </w:abstractNum>
-  <w:abstractNum w:abstractNumId="2" w15:restartNumberingAfterBreak="0">
+  <w:abstractNum w:abstractNumId="3" w15:restartNumberingAfterBreak="0">
     <w:nsid w:val="0F19704D"/>
     <w:multiLevelType w:val="hybridMultilevel"/>
     <w:tmpl w:val="EE14F3FA"/>
@@ -4792,7 +6243,7 @@
       </w:rPr>
     </w:lvl>
   </w:abstractNum>
-  <w:abstractNum w:abstractNumId="3" w15:restartNumberingAfterBreak="0">
+  <w:abstractNum w:abstractNumId="4" w15:restartNumberingAfterBreak="0">
     <w:nsid w:val="218F193D"/>
     <w:multiLevelType w:val="hybridMultilevel"/>
     <w:tmpl w:val="025CC7EC"/>
@@ -4905,7 +6356,120 @@
       </w:rPr>
     </w:lvl>
   </w:abstractNum>
-  <w:abstractNum w:abstractNumId="4" w15:restartNumberingAfterBreak="0">
+  <w:abstractNum w:abstractNumId="5" w15:restartNumberingAfterBreak="0">
+    <w:nsid w:val="22C356F5"/>
+    <w:multiLevelType w:val="hybridMultilevel"/>
+    <w:tmpl w:val="7144C250"/>
+    <w:lvl w:ilvl="0" w:tplc="10090001">
+      <w:start w:val="1"/>
+      <w:numFmt w:val="bullet"/>
+      <w:lvlText w:val=""/>
+      <w:lvlJc w:val="left"/>
+      <w:pPr>
+        <w:ind w:left="720" w:hanging="360"/>
+      </w:pPr>
+      <w:rPr>
+        <w:rFonts w:ascii="Symbol" w:hAnsi="Symbol" w:hint="default"/>
+      </w:rPr>
+    </w:lvl>
+    <w:lvl w:ilvl="1" w:tplc="10090003">
+      <w:start w:val="1"/>
+      <w:numFmt w:val="bullet"/>
+      <w:lvlText w:val="o"/>
+      <w:lvlJc w:val="left"/>
+      <w:pPr>
+        <w:ind w:left="1440" w:hanging="360"/>
+      </w:pPr>
+      <w:rPr>
+        <w:rFonts w:ascii="Courier New" w:hAnsi="Courier New" w:cs="Courier New" w:hint="default"/>
+      </w:rPr>
+    </w:lvl>
+    <w:lvl w:ilvl="2" w:tplc="10090005" w:tentative="1">
+      <w:start w:val="1"/>
+      <w:numFmt w:val="bullet"/>
+      <w:lvlText w:val=""/>
+      <w:lvlJc w:val="left"/>
+      <w:pPr>
+        <w:ind w:left="2160" w:hanging="360"/>
+      </w:pPr>
+      <w:rPr>
+        <w:rFonts w:ascii="Wingdings" w:hAnsi="Wingdings" w:hint="default"/>
+      </w:rPr>
+    </w:lvl>
+    <w:lvl w:ilvl="3" w:tplc="10090001" w:tentative="1">
+      <w:start w:val="1"/>
+      <w:numFmt w:val="bullet"/>
+      <w:lvlText w:val=""/>
+      <w:lvlJc w:val="left"/>
+      <w:pPr>
+        <w:ind w:left="2880" w:hanging="360"/>
+      </w:pPr>
+      <w:rPr>
+        <w:rFonts w:ascii="Symbol" w:hAnsi="Symbol" w:hint="default"/>
+      </w:rPr>
+    </w:lvl>
+    <w:lvl w:ilvl="4" w:tplc="10090003" w:tentative="1">
+      <w:start w:val="1"/>
+      <w:numFmt w:val="bullet"/>
+      <w:lvlText w:val="o"/>
+      <w:lvlJc w:val="left"/>
+      <w:pPr>
+        <w:ind w:left="3600" w:hanging="360"/>
+      </w:pPr>
+      <w:rPr>
+        <w:rFonts w:ascii="Courier New" w:hAnsi="Courier New" w:cs="Courier New" w:hint="default"/>
+      </w:rPr>
+    </w:lvl>
+    <w:lvl w:ilvl="5" w:tplc="10090005" w:tentative="1">
+      <w:start w:val="1"/>
+      <w:numFmt w:val="bullet"/>
+      <w:lvlText w:val=""/>
+      <w:lvlJc w:val="left"/>
+      <w:pPr>
+        <w:ind w:left="4320" w:hanging="360"/>
+      </w:pPr>
+      <w:rPr>
+        <w:rFonts w:ascii="Wingdings" w:hAnsi="Wingdings" w:hint="default"/>
+      </w:rPr>
+    </w:lvl>
+    <w:lvl w:ilvl="6" w:tplc="10090001" w:tentative="1">
+      <w:start w:val="1"/>
+      <w:numFmt w:val="bullet"/>
+      <w:lvlText w:val=""/>
+      <w:lvlJc w:val="left"/>
+      <w:pPr>
+        <w:ind w:left="5040" w:hanging="360"/>
+      </w:pPr>
+      <w:rPr>
+        <w:rFonts w:ascii="Symbol" w:hAnsi="Symbol" w:hint="default"/>
+      </w:rPr>
+    </w:lvl>
+    <w:lvl w:ilvl="7" w:tplc="10090003" w:tentative="1">
+      <w:start w:val="1"/>
+      <w:numFmt w:val="bullet"/>
+      <w:lvlText w:val="o"/>
+      <w:lvlJc w:val="left"/>
+      <w:pPr>
+        <w:ind w:left="5760" w:hanging="360"/>
+      </w:pPr>
+      <w:rPr>
+        <w:rFonts w:ascii="Courier New" w:hAnsi="Courier New" w:cs="Courier New" w:hint="default"/>
+      </w:rPr>
+    </w:lvl>
+    <w:lvl w:ilvl="8" w:tplc="10090005" w:tentative="1">
+      <w:start w:val="1"/>
+      <w:numFmt w:val="bullet"/>
+      <w:lvlText w:val=""/>
+      <w:lvlJc w:val="left"/>
+      <w:pPr>
+        <w:ind w:left="6480" w:hanging="360"/>
+      </w:pPr>
+      <w:rPr>
+        <w:rFonts w:ascii="Wingdings" w:hAnsi="Wingdings" w:hint="default"/>
+      </w:rPr>
+    </w:lvl>
+  </w:abstractNum>
+  <w:abstractNum w:abstractNumId="6" w15:restartNumberingAfterBreak="0">
     <w:nsid w:val="24377D5C"/>
     <w:multiLevelType w:val="hybridMultilevel"/>
     <w:tmpl w:val="066CD91E"/>
@@ -5018,7 +6582,7 @@
       </w:rPr>
     </w:lvl>
   </w:abstractNum>
-  <w:abstractNum w:abstractNumId="5" w15:restartNumberingAfterBreak="0">
+  <w:abstractNum w:abstractNumId="7" w15:restartNumberingAfterBreak="0">
     <w:nsid w:val="36FE65FF"/>
     <w:multiLevelType w:val="hybridMultilevel"/>
     <w:tmpl w:val="5FC22808"/>
@@ -5131,7 +6695,7 @@
       </w:rPr>
     </w:lvl>
   </w:abstractNum>
-  <w:abstractNum w:abstractNumId="6" w15:restartNumberingAfterBreak="0">
+  <w:abstractNum w:abstractNumId="8" w15:restartNumberingAfterBreak="0">
     <w:nsid w:val="3EE055EA"/>
     <w:multiLevelType w:val="multilevel"/>
     <w:tmpl w:val="575CF604"/>
@@ -5244,7 +6808,7 @@
       </w:rPr>
     </w:lvl>
   </w:abstractNum>
-  <w:abstractNum w:abstractNumId="7" w15:restartNumberingAfterBreak="0">
+  <w:abstractNum w:abstractNumId="9" w15:restartNumberingAfterBreak="0">
     <w:nsid w:val="45DB19F0"/>
     <w:multiLevelType w:val="multilevel"/>
     <w:tmpl w:val="A62A06C4"/>
@@ -5357,7 +6921,7 @@
       </w:rPr>
     </w:lvl>
   </w:abstractNum>
-  <w:abstractNum w:abstractNumId="8" w15:restartNumberingAfterBreak="0">
+  <w:abstractNum w:abstractNumId="10" w15:restartNumberingAfterBreak="0">
     <w:nsid w:val="45FB7F9F"/>
     <w:multiLevelType w:val="hybridMultilevel"/>
     <w:tmpl w:val="7AE2CF14"/>
@@ -5470,7 +7034,120 @@
       </w:rPr>
     </w:lvl>
   </w:abstractNum>
-  <w:abstractNum w:abstractNumId="9" w15:restartNumberingAfterBreak="0">
+  <w:abstractNum w:abstractNumId="11" w15:restartNumberingAfterBreak="0">
+    <w:nsid w:val="51864364"/>
+    <w:multiLevelType w:val="hybridMultilevel"/>
+    <w:tmpl w:val="1E4E031C"/>
+    <w:lvl w:ilvl="0" w:tplc="10090001">
+      <w:start w:val="1"/>
+      <w:numFmt w:val="bullet"/>
+      <w:lvlText w:val=""/>
+      <w:lvlJc w:val="left"/>
+      <w:pPr>
+        <w:ind w:left="720" w:hanging="360"/>
+      </w:pPr>
+      <w:rPr>
+        <w:rFonts w:ascii="Symbol" w:hAnsi="Symbol" w:hint="default"/>
+      </w:rPr>
+    </w:lvl>
+    <w:lvl w:ilvl="1" w:tplc="10090003" w:tentative="1">
+      <w:start w:val="1"/>
+      <w:numFmt w:val="bullet"/>
+      <w:lvlText w:val="o"/>
+      <w:lvlJc w:val="left"/>
+      <w:pPr>
+        <w:ind w:left="1440" w:hanging="360"/>
+      </w:pPr>
+      <w:rPr>
+        <w:rFonts w:ascii="Courier New" w:hAnsi="Courier New" w:cs="Courier New" w:hint="default"/>
+      </w:rPr>
+    </w:lvl>
+    <w:lvl w:ilvl="2" w:tplc="10090005" w:tentative="1">
+      <w:start w:val="1"/>
+      <w:numFmt w:val="bullet"/>
+      <w:lvlText w:val=""/>
+      <w:lvlJc w:val="left"/>
+      <w:pPr>
+        <w:ind w:left="2160" w:hanging="360"/>
+      </w:pPr>
+      <w:rPr>
+        <w:rFonts w:ascii="Wingdings" w:hAnsi="Wingdings" w:hint="default"/>
+      </w:rPr>
+    </w:lvl>
+    <w:lvl w:ilvl="3" w:tplc="10090001" w:tentative="1">
+      <w:start w:val="1"/>
+      <w:numFmt w:val="bullet"/>
+      <w:lvlText w:val=""/>
+      <w:lvlJc w:val="left"/>
+      <w:pPr>
+        <w:ind w:left="2880" w:hanging="360"/>
+      </w:pPr>
+      <w:rPr>
+        <w:rFonts w:ascii="Symbol" w:hAnsi="Symbol" w:hint="default"/>
+      </w:rPr>
+    </w:lvl>
+    <w:lvl w:ilvl="4" w:tplc="10090003" w:tentative="1">
+      <w:start w:val="1"/>
+      <w:numFmt w:val="bullet"/>
+      <w:lvlText w:val="o"/>
+      <w:lvlJc w:val="left"/>
+      <w:pPr>
+        <w:ind w:left="3600" w:hanging="360"/>
+      </w:pPr>
+      <w:rPr>
+        <w:rFonts w:ascii="Courier New" w:hAnsi="Courier New" w:cs="Courier New" w:hint="default"/>
+      </w:rPr>
+    </w:lvl>
+    <w:lvl w:ilvl="5" w:tplc="10090005" w:tentative="1">
+      <w:start w:val="1"/>
+      <w:numFmt w:val="bullet"/>
+      <w:lvlText w:val=""/>
+      <w:lvlJc w:val="left"/>
+      <w:pPr>
+        <w:ind w:left="4320" w:hanging="360"/>
+      </w:pPr>
+      <w:rPr>
+        <w:rFonts w:ascii="Wingdings" w:hAnsi="Wingdings" w:hint="default"/>
+      </w:rPr>
+    </w:lvl>
+    <w:lvl w:ilvl="6" w:tplc="10090001" w:tentative="1">
+      <w:start w:val="1"/>
+      <w:numFmt w:val="bullet"/>
+      <w:lvlText w:val=""/>
+      <w:lvlJc w:val="left"/>
+      <w:pPr>
+        <w:ind w:left="5040" w:hanging="360"/>
+      </w:pPr>
+      <w:rPr>
+        <w:rFonts w:ascii="Symbol" w:hAnsi="Symbol" w:hint="default"/>
+      </w:rPr>
+    </w:lvl>
+    <w:lvl w:ilvl="7" w:tplc="10090003" w:tentative="1">
+      <w:start w:val="1"/>
+      <w:numFmt w:val="bullet"/>
+      <w:lvlText w:val="o"/>
+      <w:lvlJc w:val="left"/>
+      <w:pPr>
+        <w:ind w:left="5760" w:hanging="360"/>
+      </w:pPr>
+      <w:rPr>
+        <w:rFonts w:ascii="Courier New" w:hAnsi="Courier New" w:cs="Courier New" w:hint="default"/>
+      </w:rPr>
+    </w:lvl>
+    <w:lvl w:ilvl="8" w:tplc="10090005" w:tentative="1">
+      <w:start w:val="1"/>
+      <w:numFmt w:val="bullet"/>
+      <w:lvlText w:val=""/>
+      <w:lvlJc w:val="left"/>
+      <w:pPr>
+        <w:ind w:left="6480" w:hanging="360"/>
+      </w:pPr>
+      <w:rPr>
+        <w:rFonts w:ascii="Wingdings" w:hAnsi="Wingdings" w:hint="default"/>
+      </w:rPr>
+    </w:lvl>
+  </w:abstractNum>
+  <w:abstractNum w:abstractNumId="12" w15:restartNumberingAfterBreak="0">
     <w:nsid w:val="57CD2B4E"/>
     <w:multiLevelType w:val="hybridMultilevel"/>
     <w:tmpl w:val="246239C0"/>
@@ -5486,6 +7163,119 @@
         <w:rFonts w:ascii="Symbol" w:hAnsi="Symbol" w:hint="default"/>
       </w:rPr>
     </w:lvl>
+    <w:lvl w:ilvl="1" w:tplc="10090003">
+      <w:start w:val="1"/>
+      <w:numFmt w:val="bullet"/>
+      <w:lvlText w:val="o"/>
+      <w:lvlJc w:val="left"/>
+      <w:pPr>
+        <w:ind w:left="1440" w:hanging="360"/>
+      </w:pPr>
+      <w:rPr>
+        <w:rFonts w:ascii="Courier New" w:hAnsi="Courier New" w:cs="Courier New" w:hint="default"/>
+      </w:rPr>
+    </w:lvl>
+    <w:lvl w:ilvl="2" w:tplc="10090005" w:tentative="1">
+      <w:start w:val="1"/>
+      <w:numFmt w:val="bullet"/>
+      <w:lvlText w:val=""/>
+      <w:lvlJc w:val="left"/>
+      <w:pPr>
+        <w:ind w:left="2160" w:hanging="360"/>
+      </w:pPr>
+      <w:rPr>
+        <w:rFonts w:ascii="Wingdings" w:hAnsi="Wingdings" w:hint="default"/>
+      </w:rPr>
+    </w:lvl>
+    <w:lvl w:ilvl="3" w:tplc="10090001" w:tentative="1">
+      <w:start w:val="1"/>
+      <w:numFmt w:val="bullet"/>
+      <w:lvlText w:val=""/>
+      <w:lvlJc w:val="left"/>
+      <w:pPr>
+        <w:ind w:left="2880" w:hanging="360"/>
+      </w:pPr>
+      <w:rPr>
+        <w:rFonts w:ascii="Symbol" w:hAnsi="Symbol" w:hint="default"/>
+      </w:rPr>
+    </w:lvl>
+    <w:lvl w:ilvl="4" w:tplc="10090003" w:tentative="1">
+      <w:start w:val="1"/>
+      <w:numFmt w:val="bullet"/>
+      <w:lvlText w:val="o"/>
+      <w:lvlJc w:val="left"/>
+      <w:pPr>
+        <w:ind w:left="3600" w:hanging="360"/>
+      </w:pPr>
+      <w:rPr>
+        <w:rFonts w:ascii="Courier New" w:hAnsi="Courier New" w:cs="Courier New" w:hint="default"/>
+      </w:rPr>
+    </w:lvl>
+    <w:lvl w:ilvl="5" w:tplc="10090005" w:tentative="1">
+      <w:start w:val="1"/>
+      <w:numFmt w:val="bullet"/>
+      <w:lvlText w:val=""/>
+      <w:lvlJc w:val="left"/>
+      <w:pPr>
+        <w:ind w:left="4320" w:hanging="360"/>
+      </w:pPr>
+      <w:rPr>
+        <w:rFonts w:ascii="Wingdings" w:hAnsi="Wingdings" w:hint="default"/>
+      </w:rPr>
+    </w:lvl>
+    <w:lvl w:ilvl="6" w:tplc="10090001" w:tentative="1">
+      <w:start w:val="1"/>
+      <w:numFmt w:val="bullet"/>
+      <w:lvlText w:val=""/>
+      <w:lvlJc w:val="left"/>
+      <w:pPr>
+        <w:ind w:left="5040" w:hanging="360"/>
+      </w:pPr>
+      <w:rPr>
+        <w:rFonts w:ascii="Symbol" w:hAnsi="Symbol" w:hint="default"/>
+      </w:rPr>
+    </w:lvl>
+    <w:lvl w:ilvl="7" w:tplc="10090003" w:tentative="1">
+      <w:start w:val="1"/>
+      <w:numFmt w:val="bullet"/>
+      <w:lvlText w:val="o"/>
+      <w:lvlJc w:val="left"/>
+      <w:pPr>
+        <w:ind w:left="5760" w:hanging="360"/>
+      </w:pPr>
+      <w:rPr>
+        <w:rFonts w:ascii="Courier New" w:hAnsi="Courier New" w:cs="Courier New" w:hint="default"/>
+      </w:rPr>
+    </w:lvl>
+    <w:lvl w:ilvl="8" w:tplc="10090005" w:tentative="1">
+      <w:start w:val="1"/>
+      <w:numFmt w:val="bullet"/>
+      <w:lvlText w:val=""/>
+      <w:lvlJc w:val="left"/>
+      <w:pPr>
+        <w:ind w:left="6480" w:hanging="360"/>
+      </w:pPr>
+      <w:rPr>
+        <w:rFonts w:ascii="Wingdings" w:hAnsi="Wingdings" w:hint="default"/>
+      </w:rPr>
+    </w:lvl>
+  </w:abstractNum>
+  <w:abstractNum w:abstractNumId="13" w15:restartNumberingAfterBreak="0">
+    <w:nsid w:val="58B84BF6"/>
+    <w:multiLevelType w:val="hybridMultilevel"/>
+    <w:tmpl w:val="D63AEF04"/>
+    <w:lvl w:ilvl="0" w:tplc="10090001">
+      <w:start w:val="1"/>
+      <w:numFmt w:val="bullet"/>
+      <w:lvlText w:val=""/>
+      <w:lvlJc w:val="left"/>
+      <w:pPr>
+        <w:ind w:left="720" w:hanging="360"/>
+      </w:pPr>
+      <w:rPr>
+        <w:rFonts w:ascii="Symbol" w:hAnsi="Symbol" w:hint="default"/>
+      </w:rPr>
+    </w:lvl>
     <w:lvl w:ilvl="1" w:tplc="10090003" w:tentative="1">
       <w:start w:val="1"/>
       <w:numFmt w:val="bullet"/>
@@ -5583,7 +7373,7 @@
       </w:rPr>
     </w:lvl>
   </w:abstractNum>
-  <w:abstractNum w:abstractNumId="10" w15:restartNumberingAfterBreak="0">
+  <w:abstractNum w:abstractNumId="14" w15:restartNumberingAfterBreak="0">
     <w:nsid w:val="59C36607"/>
     <w:multiLevelType w:val="multilevel"/>
     <w:tmpl w:val="E0B04F8E"/>
@@ -5696,7 +7486,7 @@
       </w:rPr>
     </w:lvl>
   </w:abstractNum>
-  <w:abstractNum w:abstractNumId="11" w15:restartNumberingAfterBreak="0">
+  <w:abstractNum w:abstractNumId="15" w15:restartNumberingAfterBreak="0">
     <w:nsid w:val="5BAC159B"/>
     <w:multiLevelType w:val="hybridMultilevel"/>
     <w:tmpl w:val="001A53A4"/>
@@ -5809,7 +7599,7 @@
       </w:rPr>
     </w:lvl>
   </w:abstractNum>
-  <w:abstractNum w:abstractNumId="12" w15:restartNumberingAfterBreak="0">
+  <w:abstractNum w:abstractNumId="16" w15:restartNumberingAfterBreak="0">
     <w:nsid w:val="62465773"/>
     <w:multiLevelType w:val="hybridMultilevel"/>
     <w:tmpl w:val="4E928AE8"/>
@@ -5922,7 +7712,120 @@
       </w:rPr>
     </w:lvl>
   </w:abstractNum>
-  <w:abstractNum w:abstractNumId="13" w15:restartNumberingAfterBreak="0">
+  <w:abstractNum w:abstractNumId="17" w15:restartNumberingAfterBreak="0">
+    <w:nsid w:val="684734FA"/>
+    <w:multiLevelType w:val="hybridMultilevel"/>
+    <w:tmpl w:val="50CE64F8"/>
+    <w:lvl w:ilvl="0" w:tplc="10090001">
+      <w:start w:val="1"/>
+      <w:numFmt w:val="bullet"/>
+      <w:lvlText w:val=""/>
+      <w:lvlJc w:val="left"/>
+      <w:pPr>
+        <w:ind w:left="720" w:hanging="360"/>
+      </w:pPr>
+      <w:rPr>
+        <w:rFonts w:ascii="Symbol" w:hAnsi="Symbol" w:hint="default"/>
+      </w:rPr>
+    </w:lvl>
+    <w:lvl w:ilvl="1" w:tplc="10090003">
+      <w:start w:val="1"/>
+      <w:numFmt w:val="bullet"/>
+      <w:lvlText w:val="o"/>
+      <w:lvlJc w:val="left"/>
+      <w:pPr>
+        <w:ind w:left="1440" w:hanging="360"/>
+      </w:pPr>
+      <w:rPr>
+        <w:rFonts w:ascii="Courier New" w:hAnsi="Courier New" w:cs="Courier New" w:hint="default"/>
+      </w:rPr>
+    </w:lvl>
+    <w:lvl w:ilvl="2" w:tplc="10090005" w:tentative="1">
+      <w:start w:val="1"/>
+      <w:numFmt w:val="bullet"/>
+      <w:lvlText w:val=""/>
+      <w:lvlJc w:val="left"/>
+      <w:pPr>
+        <w:ind w:left="2160" w:hanging="360"/>
+      </w:pPr>
+      <w:rPr>
+        <w:rFonts w:ascii="Wingdings" w:hAnsi="Wingdings" w:hint="default"/>
+      </w:rPr>
+    </w:lvl>
+    <w:lvl w:ilvl="3" w:tplc="10090001" w:tentative="1">
+      <w:start w:val="1"/>
+      <w:numFmt w:val="bullet"/>
+      <w:lvlText w:val=""/>
+      <w:lvlJc w:val="left"/>
+      <w:pPr>
+        <w:ind w:left="2880" w:hanging="360"/>
+      </w:pPr>
+      <w:rPr>
+        <w:rFonts w:ascii="Symbol" w:hAnsi="Symbol" w:hint="default"/>
+      </w:rPr>
+    </w:lvl>
+    <w:lvl w:ilvl="4" w:tplc="10090003" w:tentative="1">
+      <w:start w:val="1"/>
+      <w:numFmt w:val="bullet"/>
+      <w:lvlText w:val="o"/>
+      <w:lvlJc w:val="left"/>
+      <w:pPr>
+        <w:ind w:left="3600" w:hanging="360"/>
+      </w:pPr>
+      <w:rPr>
+        <w:rFonts w:ascii="Courier New" w:hAnsi="Courier New" w:cs="Courier New" w:hint="default"/>
+      </w:rPr>
+    </w:lvl>
+    <w:lvl w:ilvl="5" w:tplc="10090005" w:tentative="1">
+      <w:start w:val="1"/>
+      <w:numFmt w:val="bullet"/>
+      <w:lvlText w:val=""/>
+      <w:lvlJc w:val="left"/>
+      <w:pPr>
+        <w:ind w:left="4320" w:hanging="360"/>
+      </w:pPr>
+      <w:rPr>
+        <w:rFonts w:ascii="Wingdings" w:hAnsi="Wingdings" w:hint="default"/>
+      </w:rPr>
+    </w:lvl>
+    <w:lvl w:ilvl="6" w:tplc="10090001" w:tentative="1">
+      <w:start w:val="1"/>
+      <w:numFmt w:val="bullet"/>
+      <w:lvlText w:val=""/>
+      <w:lvlJc w:val="left"/>
+      <w:pPr>
+        <w:ind w:left="5040" w:hanging="360"/>
+      </w:pPr>
+      <w:rPr>
+        <w:rFonts w:ascii="Symbol" w:hAnsi="Symbol" w:hint="default"/>
+      </w:rPr>
+    </w:lvl>
+    <w:lvl w:ilvl="7" w:tplc="10090003" w:tentative="1">
+      <w:start w:val="1"/>
+      <w:numFmt w:val="bullet"/>
+      <w:lvlText w:val="o"/>
+      <w:lvlJc w:val="left"/>
+      <w:pPr>
+        <w:ind w:left="5760" w:hanging="360"/>
+      </w:pPr>
+      <w:rPr>
+        <w:rFonts w:ascii="Courier New" w:hAnsi="Courier New" w:cs="Courier New" w:hint="default"/>
+      </w:rPr>
+    </w:lvl>
+    <w:lvl w:ilvl="8" w:tplc="10090005" w:tentative="1">
+      <w:start w:val="1"/>
+      <w:numFmt w:val="bullet"/>
+      <w:lvlText w:val=""/>
+      <w:lvlJc w:val="left"/>
+      <w:pPr>
+        <w:ind w:left="6480" w:hanging="360"/>
+      </w:pPr>
+      <w:rPr>
+        <w:rFonts w:ascii="Wingdings" w:hAnsi="Wingdings" w:hint="default"/>
+      </w:rPr>
+    </w:lvl>
+  </w:abstractNum>
+  <w:abstractNum w:abstractNumId="18" w15:restartNumberingAfterBreak="0">
     <w:nsid w:val="71C2029E"/>
     <w:multiLevelType w:val="multilevel"/>
     <w:tmpl w:val="28A009FE"/>
@@ -6036,46 +7939,61 @@
     </w:lvl>
   </w:abstractNum>
   <w:num w:numId="1">
+    <w:abstractNumId w:val="14"/>
+  </w:num>
+  <w:num w:numId="2">
+    <w:abstractNumId w:val="8"/>
+  </w:num>
+  <w:num w:numId="3">
+    <w:abstractNumId w:val="9"/>
+  </w:num>
+  <w:num w:numId="4">
+    <w:abstractNumId w:val="18"/>
+  </w:num>
+  <w:num w:numId="5">
+    <w:abstractNumId w:val="3"/>
+  </w:num>
+  <w:num w:numId="6">
+    <w:abstractNumId w:val="12"/>
+  </w:num>
+  <w:num w:numId="7">
+    <w:abstractNumId w:val="6"/>
+  </w:num>
+  <w:num w:numId="8">
+    <w:abstractNumId w:val="7"/>
+  </w:num>
+  <w:num w:numId="9">
+    <w:abstractNumId w:val="16"/>
+  </w:num>
+  <w:num w:numId="10">
+    <w:abstractNumId w:val="1"/>
+  </w:num>
+  <w:num w:numId="11">
     <w:abstractNumId w:val="10"/>
   </w:num>
-  <w:num w:numId="2">
-    <w:abstractNumId w:val="6"/>
+  <w:num w:numId="12">
+    <w:abstractNumId w:val="15"/>
   </w:num>
-  <w:num w:numId="3">
-    <w:abstractNumId w:val="7"/>
+  <w:num w:numId="13">
+    <w:abstractNumId w:val="2"/>
   </w:num>
-  <w:num w:numId="4">
+  <w:num w:numId="14">
+    <w:abstractNumId w:val="4"/>
+  </w:num>
+  <w:num w:numId="15">
+    <w:abstractNumId w:val="5"/>
+  </w:num>
+  <w:num w:numId="16">
+    <w:abstractNumId w:val="17"/>
+  </w:num>
+  <w:num w:numId="17">
     <w:abstractNumId w:val="13"/>
   </w:num>
-  <w:num w:numId="5">
-    <w:abstractNumId w:val="2"/>
-  </w:num>
-  <w:num w:numId="6">
-    <w:abstractNumId w:val="9"/>
-  </w:num>
-  <w:num w:numId="7">
-    <w:abstractNumId w:val="4"/>
-  </w:num>
-  <w:num w:numId="8">
-    <w:abstractNumId w:val="5"/>
-  </w:num>
-  <w:num w:numId="9">
-    <w:abstractNumId w:val="12"/>
-  </w:num>
-  <w:num w:numId="10">
-    <w:abstractNumId w:val="0"/>
-  </w:num>
-  <w:num w:numId="11">
-    <w:abstractNumId w:val="8"/>
-  </w:num>
-  <w:num w:numId="12">
+  <w:num w:numId="18">
     <w:abstractNumId w:val="11"/>
   </w:num>
-  <w:num w:numId="13">
-    <w:abstractNumId w:val="1"/>
-  </w:num>
-  <w:num w:numId="14">
-    <w:abstractNumId w:val="3"/>
+  <w:num w:numId="19">
+    <w:abstractNumId w:val="0"/>
   </w:num>
 </w:numbering>
 </file>

</xml_diff>

<commit_message>
Fix recyclerview adapter onClick handling to conform to best practices
</commit_message>
<xml_diff>
--- a/Design Document/Capstone_Stage1.docx
+++ b/Design Document/Capstone_Stage1.docx
@@ -37,29 +37,7 @@
         <w:rPr>
           <w:rFonts w:ascii="Arial Unicode MS" w:eastAsia="Arial Unicode MS" w:hAnsi="Arial Unicode MS" w:cs="Arial Unicode MS"/>
         </w:rPr>
-        <w:t>Create a new document, and copy and paste the text from this template into your new document [ Select All → Copy → Paste</w:t>
-      </w:r>
-      <w:bookmarkStart w:id="0" w:name="_GoBack"/>
-      <w:bookmarkEnd w:id="0"/>
-      <w:r>
-        <w:rPr>
-          <w:rFonts w:ascii="Arial Unicode MS" w:eastAsia="Arial Unicode MS" w:hAnsi="Arial Unicode MS" w:cs="Arial Unicode MS"/>
-        </w:rPr>
-        <w:t xml:space="preserve"> into new </w:t>
-      </w:r>
-      <w:proofErr w:type="gramStart"/>
-      <w:r>
-        <w:rPr>
-          <w:rFonts w:ascii="Arial Unicode MS" w:eastAsia="Arial Unicode MS" w:hAnsi="Arial Unicode MS" w:cs="Arial Unicode MS"/>
-        </w:rPr>
-        <w:t>document ]</w:t>
-      </w:r>
-      <w:proofErr w:type="gramEnd"/>
-      <w:r>
-        <w:rPr>
-          <w:rFonts w:ascii="Arial Unicode MS" w:eastAsia="Arial Unicode MS" w:hAnsi="Arial Unicode MS" w:cs="Arial Unicode MS"/>
-        </w:rPr>
-        <w:t xml:space="preserve"> </w:t>
+        <w:t xml:space="preserve">Create a new document, and copy and paste the text from this template into your new document [ Select All → Copy → Paste into new document ] </w:t>
       </w:r>
     </w:p>
     <w:p>
@@ -833,18 +811,86 @@
           <w:color w:val="38761D"/>
         </w:rPr>
       </w:pPr>
-      <w:bookmarkStart w:id="1" w:name="_cq54i03ftkcu" w:colFirst="0" w:colLast="0"/>
+      <w:bookmarkStart w:id="0" w:name="_cq54i03ftkcu" w:colFirst="0" w:colLast="0"/>
+      <w:bookmarkEnd w:id="0"/>
+      <w:proofErr w:type="spellStart"/>
+      <w:r>
+        <w:rPr>
+          <w:color w:val="38761D"/>
+        </w:rPr>
+        <w:t>Crypfolio</w:t>
+      </w:r>
+      <w:proofErr w:type="spellEnd"/>
+    </w:p>
+    <w:p/>
+    <w:p>
+      <w:pPr>
+        <w:pStyle w:val="Heading1"/>
+        <w:pBdr>
+          <w:top w:val="nil"/>
+          <w:left w:val="nil"/>
+          <w:bottom w:val="nil"/>
+          <w:right w:val="nil"/>
+          <w:between w:val="nil"/>
+        </w:pBdr>
+      </w:pPr>
+      <w:bookmarkStart w:id="1" w:name="_Toc32572643"/>
+      <w:r>
+        <w:t>Description</w:t>
+      </w:r>
       <w:bookmarkEnd w:id="1"/>
-      <w:proofErr w:type="spellStart"/>
-      <w:r>
-        <w:rPr>
-          <w:color w:val="38761D"/>
-        </w:rPr>
-        <w:t>Crypfolio</w:t>
-      </w:r>
-      <w:proofErr w:type="spellEnd"/>
-    </w:p>
-    <w:p/>
+      <w:r>
+        <w:t xml:space="preserve"> </w:t>
+      </w:r>
+    </w:p>
+    <w:p>
+      <w:pPr>
+        <w:pBdr>
+          <w:top w:val="nil"/>
+          <w:left w:val="nil"/>
+          <w:bottom w:val="nil"/>
+          <w:right w:val="nil"/>
+          <w:between w:val="nil"/>
+        </w:pBdr>
+        <w:rPr>
+          <w:color w:val="1155CC"/>
+        </w:rPr>
+      </w:pPr>
+    </w:p>
+    <w:p>
+      <w:pPr>
+        <w:pBdr>
+          <w:top w:val="nil"/>
+          <w:left w:val="nil"/>
+          <w:bottom w:val="nil"/>
+          <w:right w:val="nil"/>
+          <w:between w:val="nil"/>
+        </w:pBdr>
+        <w:rPr>
+          <w:color w:val="38761D"/>
+        </w:rPr>
+      </w:pPr>
+      <w:r>
+        <w:rPr>
+          <w:color w:val="38761D"/>
+        </w:rPr>
+        <w:t>This is a cryptocurrency price tracking app.  It displays the current and historical prices of various cryptocurrencies.  Additional features include the ability to set a personal crypto watchlist and to create and track your own personal portfolio of cryptocurrencies.</w:t>
+      </w:r>
+    </w:p>
+    <w:p>
+      <w:pPr>
+        <w:pBdr>
+          <w:top w:val="nil"/>
+          <w:left w:val="nil"/>
+          <w:bottom w:val="nil"/>
+          <w:right w:val="nil"/>
+          <w:between w:val="nil"/>
+        </w:pBdr>
+        <w:rPr>
+          <w:color w:val="1155CC"/>
+        </w:rPr>
+      </w:pPr>
+    </w:p>
     <w:p>
       <w:pPr>
         <w:pStyle w:val="Heading1"/>
@@ -856,14 +902,11 @@
           <w:between w:val="nil"/>
         </w:pBdr>
       </w:pPr>
-      <w:bookmarkStart w:id="2" w:name="_Toc32572643"/>
-      <w:r>
-        <w:t>Description</w:t>
+      <w:bookmarkStart w:id="2" w:name="_Toc32572644"/>
+      <w:r>
+        <w:t>Intended User</w:t>
       </w:r>
       <w:bookmarkEnd w:id="2"/>
-      <w:r>
-        <w:t xml:space="preserve"> </w:t>
-      </w:r>
     </w:p>
     <w:p>
       <w:pPr>
@@ -896,7 +939,47 @@
         <w:rPr>
           <w:color w:val="38761D"/>
         </w:rPr>
-        <w:t>This is a cryptocurrency price tracking app.  It displays the current and historical prices of various cryptocurrencies.  Additional features include the ability to set a personal crypto watchlist and to create and track your own personal portfolio of cryptocurrencies.</w:t>
+        <w:t>Anyone that is interested in tracking crypto prices</w:t>
+      </w:r>
+      <w:r>
+        <w:rPr>
+          <w:color w:val="38761D"/>
+        </w:rPr>
+        <w:t xml:space="preserve"> with an Android device.</w:t>
+      </w:r>
+    </w:p>
+    <w:p>
+      <w:pPr>
+        <w:pBdr>
+          <w:top w:val="nil"/>
+          <w:left w:val="nil"/>
+          <w:bottom w:val="nil"/>
+          <w:right w:val="nil"/>
+          <w:between w:val="nil"/>
+        </w:pBdr>
+        <w:rPr>
+          <w:color w:val="38761D"/>
+        </w:rPr>
+      </w:pPr>
+    </w:p>
+    <w:p>
+      <w:pPr>
+        <w:pBdr>
+          <w:top w:val="nil"/>
+          <w:left w:val="nil"/>
+          <w:bottom w:val="nil"/>
+          <w:right w:val="nil"/>
+          <w:between w:val="nil"/>
+        </w:pBdr>
+        <w:rPr>
+          <w:color w:val="38761D"/>
+        </w:rPr>
+      </w:pPr>
+      <w:r>
+        <w:rPr>
+          <w:color w:val="38761D"/>
+        </w:rPr>
+        <w:t>The target SDK version is 28 and the minimum SDK version is 21.</w:t>
       </w:r>
     </w:p>
     <w:p>
@@ -924,116 +1007,11 @@
           <w:between w:val="nil"/>
         </w:pBdr>
       </w:pPr>
-      <w:bookmarkStart w:id="3" w:name="_Toc32572644"/>
-      <w:r>
-        <w:t>Intended User</w:t>
+      <w:bookmarkStart w:id="3" w:name="_Toc32572645"/>
+      <w:r>
+        <w:t>Features</w:t>
       </w:r>
       <w:bookmarkEnd w:id="3"/>
-    </w:p>
-    <w:p>
-      <w:pPr>
-        <w:pBdr>
-          <w:top w:val="nil"/>
-          <w:left w:val="nil"/>
-          <w:bottom w:val="nil"/>
-          <w:right w:val="nil"/>
-          <w:between w:val="nil"/>
-        </w:pBdr>
-        <w:rPr>
-          <w:color w:val="1155CC"/>
-        </w:rPr>
-      </w:pPr>
-    </w:p>
-    <w:p>
-      <w:pPr>
-        <w:pBdr>
-          <w:top w:val="nil"/>
-          <w:left w:val="nil"/>
-          <w:bottom w:val="nil"/>
-          <w:right w:val="nil"/>
-          <w:between w:val="nil"/>
-        </w:pBdr>
-        <w:rPr>
-          <w:color w:val="38761D"/>
-        </w:rPr>
-      </w:pPr>
-      <w:r>
-        <w:rPr>
-          <w:color w:val="38761D"/>
-        </w:rPr>
-        <w:t>Anyone that is interested in tracking crypto prices</w:t>
-      </w:r>
-      <w:r>
-        <w:rPr>
-          <w:color w:val="38761D"/>
-        </w:rPr>
-        <w:t xml:space="preserve"> with an Android device.</w:t>
-      </w:r>
-    </w:p>
-    <w:p>
-      <w:pPr>
-        <w:pBdr>
-          <w:top w:val="nil"/>
-          <w:left w:val="nil"/>
-          <w:bottom w:val="nil"/>
-          <w:right w:val="nil"/>
-          <w:between w:val="nil"/>
-        </w:pBdr>
-        <w:rPr>
-          <w:color w:val="38761D"/>
-        </w:rPr>
-      </w:pPr>
-    </w:p>
-    <w:p>
-      <w:pPr>
-        <w:pBdr>
-          <w:top w:val="nil"/>
-          <w:left w:val="nil"/>
-          <w:bottom w:val="nil"/>
-          <w:right w:val="nil"/>
-          <w:between w:val="nil"/>
-        </w:pBdr>
-        <w:rPr>
-          <w:color w:val="38761D"/>
-        </w:rPr>
-      </w:pPr>
-      <w:r>
-        <w:rPr>
-          <w:color w:val="38761D"/>
-        </w:rPr>
-        <w:t>The target SDK version is 28 and the minimum SDK version is 21.</w:t>
-      </w:r>
-    </w:p>
-    <w:p>
-      <w:pPr>
-        <w:pBdr>
-          <w:top w:val="nil"/>
-          <w:left w:val="nil"/>
-          <w:bottom w:val="nil"/>
-          <w:right w:val="nil"/>
-          <w:between w:val="nil"/>
-        </w:pBdr>
-        <w:rPr>
-          <w:color w:val="1155CC"/>
-        </w:rPr>
-      </w:pPr>
-    </w:p>
-    <w:p>
-      <w:pPr>
-        <w:pStyle w:val="Heading1"/>
-        <w:pBdr>
-          <w:top w:val="nil"/>
-          <w:left w:val="nil"/>
-          <w:bottom w:val="nil"/>
-          <w:right w:val="nil"/>
-          <w:between w:val="nil"/>
-        </w:pBdr>
-      </w:pPr>
-      <w:bookmarkStart w:id="4" w:name="_Toc32572645"/>
-      <w:r>
-        <w:t>Features</w:t>
-      </w:r>
-      <w:bookmarkEnd w:id="4"/>
     </w:p>
     <w:p>
       <w:pPr>
@@ -1336,12 +1314,12 @@
           <w:between w:val="nil"/>
         </w:pBdr>
       </w:pPr>
-      <w:bookmarkStart w:id="5" w:name="_Toc32572646"/>
+      <w:bookmarkStart w:id="4" w:name="_Toc32572646"/>
       <w:r>
         <w:lastRenderedPageBreak/>
         <w:t>User Interface Mocks</w:t>
       </w:r>
-      <w:bookmarkEnd w:id="5"/>
+      <w:bookmarkEnd w:id="4"/>
     </w:p>
     <w:p>
       <w:pPr>
@@ -1391,14 +1369,14 @@
           <w:between w:val="nil"/>
         </w:pBdr>
       </w:pPr>
-      <w:bookmarkStart w:id="6" w:name="_Toc32572647"/>
+      <w:bookmarkStart w:id="5" w:name="_Toc32572647"/>
       <w:r>
         <w:t>Screen 1</w:t>
       </w:r>
       <w:r>
         <w:t xml:space="preserve"> (Phone and Tablet)</w:t>
       </w:r>
-      <w:bookmarkEnd w:id="6"/>
+      <w:bookmarkEnd w:id="5"/>
     </w:p>
     <w:p>
       <w:pPr>
@@ -1636,12 +1614,12 @@
           <w:between w:val="nil"/>
         </w:pBdr>
       </w:pPr>
-      <w:bookmarkStart w:id="7" w:name="_Toc32572648"/>
+      <w:bookmarkStart w:id="6" w:name="_Toc32572648"/>
       <w:r>
         <w:lastRenderedPageBreak/>
         <w:t>Screen 2</w:t>
       </w:r>
-      <w:bookmarkEnd w:id="7"/>
+      <w:bookmarkEnd w:id="6"/>
     </w:p>
     <w:p>
       <w:pPr>
@@ -1784,11 +1762,11 @@
           <w:between w:val="nil"/>
         </w:pBdr>
       </w:pPr>
-      <w:bookmarkStart w:id="8" w:name="_Toc32572649"/>
+      <w:bookmarkStart w:id="7" w:name="_Toc32572649"/>
       <w:r>
         <w:t>Screen 3</w:t>
       </w:r>
-      <w:bookmarkEnd w:id="8"/>
+      <w:bookmarkEnd w:id="7"/>
     </w:p>
     <w:p>
       <w:pPr>
@@ -1937,12 +1915,12 @@
           <w:between w:val="nil"/>
         </w:pBdr>
       </w:pPr>
-      <w:bookmarkStart w:id="9" w:name="_Toc32572650"/>
+      <w:bookmarkStart w:id="8" w:name="_Toc32572650"/>
       <w:r>
         <w:lastRenderedPageBreak/>
         <w:t>Screen 4</w:t>
       </w:r>
-      <w:bookmarkEnd w:id="9"/>
+      <w:bookmarkEnd w:id="8"/>
     </w:p>
     <w:p>
       <w:pPr>
@@ -2083,11 +2061,11 @@
           <w:between w:val="nil"/>
         </w:pBdr>
       </w:pPr>
-      <w:bookmarkStart w:id="10" w:name="_Toc32572651"/>
+      <w:bookmarkStart w:id="9" w:name="_Toc32572651"/>
       <w:r>
         <w:t>Screen 5</w:t>
       </w:r>
-      <w:bookmarkEnd w:id="10"/>
+      <w:bookmarkEnd w:id="9"/>
     </w:p>
     <w:p>
       <w:pPr>
@@ -2222,12 +2200,77 @@
           <w:between w:val="nil"/>
         </w:pBdr>
       </w:pPr>
-      <w:bookmarkStart w:id="11" w:name="_Toc32572652"/>
+      <w:bookmarkStart w:id="10" w:name="_Toc32572652"/>
       <w:r>
         <w:lastRenderedPageBreak/>
         <w:t>Key Considerations</w:t>
       </w:r>
+      <w:bookmarkEnd w:id="10"/>
+    </w:p>
+    <w:p>
+      <w:pPr>
+        <w:pBdr>
+          <w:top w:val="nil"/>
+          <w:left w:val="nil"/>
+          <w:bottom w:val="nil"/>
+          <w:right w:val="nil"/>
+          <w:between w:val="nil"/>
+        </w:pBdr>
+      </w:pPr>
+    </w:p>
+    <w:p>
+      <w:pPr>
+        <w:pStyle w:val="Heading3"/>
+        <w:pBdr>
+          <w:top w:val="nil"/>
+          <w:left w:val="nil"/>
+          <w:bottom w:val="nil"/>
+          <w:right w:val="nil"/>
+          <w:between w:val="nil"/>
+        </w:pBdr>
+      </w:pPr>
+      <w:bookmarkStart w:id="11" w:name="_Toc32572653"/>
+      <w:r>
+        <w:t>How will your app handle data persistence?</w:t>
+      </w:r>
       <w:bookmarkEnd w:id="11"/>
+      <w:r>
+        <w:t xml:space="preserve"> </w:t>
+      </w:r>
+    </w:p>
+    <w:p>
+      <w:pPr>
+        <w:pBdr>
+          <w:top w:val="nil"/>
+          <w:left w:val="nil"/>
+          <w:bottom w:val="nil"/>
+          <w:right w:val="nil"/>
+          <w:between w:val="nil"/>
+        </w:pBdr>
+        <w:rPr>
+          <w:color w:val="1155CC"/>
+        </w:rPr>
+      </w:pPr>
+    </w:p>
+    <w:p>
+      <w:pPr>
+        <w:pBdr>
+          <w:top w:val="nil"/>
+          <w:left w:val="nil"/>
+          <w:bottom w:val="nil"/>
+          <w:right w:val="nil"/>
+          <w:between w:val="nil"/>
+        </w:pBdr>
+        <w:rPr>
+          <w:color w:val="38761D"/>
+        </w:rPr>
+      </w:pPr>
+      <w:r>
+        <w:rPr>
+          <w:color w:val="38761D"/>
+        </w:rPr>
+        <w:t>Data about the user’s watchlist/portfolio will be stored locally on the device in a database using Room.  The settings data will be saved locally using Shared Preferences.</w:t>
+      </w:r>
     </w:p>
     <w:p>
       <w:pPr>
@@ -2251,14 +2294,102 @@
           <w:between w:val="nil"/>
         </w:pBdr>
       </w:pPr>
-      <w:bookmarkStart w:id="12" w:name="_Toc32572653"/>
-      <w:r>
-        <w:t>How will your app handle data persistence?</w:t>
+      <w:bookmarkStart w:id="12" w:name="_Toc32572654"/>
+      <w:r>
+        <w:t>Describe any edge or corner cases in the UX.</w:t>
       </w:r>
       <w:bookmarkEnd w:id="12"/>
-      <w:r>
-        <w:t xml:space="preserve"> </w:t>
-      </w:r>
+    </w:p>
+    <w:p>
+      <w:pPr>
+        <w:pBdr>
+          <w:top w:val="nil"/>
+          <w:left w:val="nil"/>
+          <w:bottom w:val="nil"/>
+          <w:right w:val="nil"/>
+          <w:between w:val="nil"/>
+        </w:pBdr>
+      </w:pPr>
+    </w:p>
+    <w:p>
+      <w:pPr>
+        <w:pBdr>
+          <w:top w:val="nil"/>
+          <w:left w:val="nil"/>
+          <w:bottom w:val="nil"/>
+          <w:right w:val="nil"/>
+          <w:between w:val="nil"/>
+        </w:pBdr>
+        <w:rPr>
+          <w:color w:val="38761D"/>
+        </w:rPr>
+      </w:pPr>
+      <w:r>
+        <w:rPr>
+          <w:color w:val="38761D"/>
+        </w:rPr>
+        <w:t>If the back button is pressed from any bottom tab</w:t>
+      </w:r>
+      <w:r>
+        <w:rPr>
+          <w:color w:val="38761D"/>
+        </w:rPr>
+        <w:t xml:space="preserve"> or the details/settings screen</w:t>
+      </w:r>
+      <w:r>
+        <w:rPr>
+          <w:color w:val="38761D"/>
+        </w:rPr>
+        <w:t>, the user will be brought back to the Markets tab.  If the user is already on the Markets tab, it will take the user to the device home screen.</w:t>
+      </w:r>
+    </w:p>
+    <w:p>
+      <w:pPr>
+        <w:pBdr>
+          <w:top w:val="nil"/>
+          <w:left w:val="nil"/>
+          <w:bottom w:val="nil"/>
+          <w:right w:val="nil"/>
+          <w:between w:val="nil"/>
+        </w:pBdr>
+        <w:rPr>
+          <w:color w:val="38761D"/>
+        </w:rPr>
+      </w:pPr>
+    </w:p>
+    <w:p>
+      <w:pPr>
+        <w:pBdr>
+          <w:top w:val="nil"/>
+          <w:left w:val="nil"/>
+          <w:bottom w:val="nil"/>
+          <w:right w:val="nil"/>
+          <w:between w:val="nil"/>
+        </w:pBdr>
+        <w:rPr>
+          <w:color w:val="38761D"/>
+        </w:rPr>
+      </w:pPr>
+      <w:r>
+        <w:rPr>
+          <w:color w:val="38761D"/>
+        </w:rPr>
+        <w:t>To delete an item from the Portfolio/Watchlist, the user can do a left swipe or press and hold on the item (which will provide a delete option).  A floating action button will be available on the Portfolio/Watchlist to add items as well.</w:t>
+      </w:r>
+    </w:p>
+    <w:p>
+      <w:pPr>
+        <w:pBdr>
+          <w:top w:val="nil"/>
+          <w:left w:val="nil"/>
+          <w:bottom w:val="nil"/>
+          <w:right w:val="nil"/>
+          <w:between w:val="nil"/>
+        </w:pBdr>
+        <w:rPr>
+          <w:color w:val="38761D"/>
+        </w:rPr>
+      </w:pPr>
     </w:p>
     <w:p>
       <w:pPr>
@@ -2276,37 +2407,6 @@
     </w:p>
     <w:p>
       <w:pPr>
-        <w:pBdr>
-          <w:top w:val="nil"/>
-          <w:left w:val="nil"/>
-          <w:bottom w:val="nil"/>
-          <w:right w:val="nil"/>
-          <w:between w:val="nil"/>
-        </w:pBdr>
-        <w:rPr>
-          <w:color w:val="38761D"/>
-        </w:rPr>
-      </w:pPr>
-      <w:r>
-        <w:rPr>
-          <w:color w:val="38761D"/>
-        </w:rPr>
-        <w:t>Data about the user’s watchlist/portfolio will be stored locally on the device in a database using Room.  The settings data will be saved locally using Shared Preferences.</w:t>
-      </w:r>
-    </w:p>
-    <w:p>
-      <w:pPr>
-        <w:pBdr>
-          <w:top w:val="nil"/>
-          <w:left w:val="nil"/>
-          <w:bottom w:val="nil"/>
-          <w:right w:val="nil"/>
-          <w:between w:val="nil"/>
-        </w:pBdr>
-      </w:pPr>
-    </w:p>
-    <w:p>
-      <w:pPr>
         <w:pStyle w:val="Heading3"/>
         <w:pBdr>
           <w:top w:val="nil"/>
@@ -2316,133 +2416,11 @@
           <w:between w:val="nil"/>
         </w:pBdr>
       </w:pPr>
-      <w:bookmarkStart w:id="13" w:name="_Toc32572654"/>
-      <w:r>
-        <w:t>Describe any edge or corner cases in the UX.</w:t>
+      <w:bookmarkStart w:id="13" w:name="_Toc32572655"/>
+      <w:r>
+        <w:t>Describe any libraries you’ll be using and share your reasoning for including them.</w:t>
       </w:r>
       <w:bookmarkEnd w:id="13"/>
-    </w:p>
-    <w:p>
-      <w:pPr>
-        <w:pBdr>
-          <w:top w:val="nil"/>
-          <w:left w:val="nil"/>
-          <w:bottom w:val="nil"/>
-          <w:right w:val="nil"/>
-          <w:between w:val="nil"/>
-        </w:pBdr>
-      </w:pPr>
-    </w:p>
-    <w:p>
-      <w:pPr>
-        <w:pBdr>
-          <w:top w:val="nil"/>
-          <w:left w:val="nil"/>
-          <w:bottom w:val="nil"/>
-          <w:right w:val="nil"/>
-          <w:between w:val="nil"/>
-        </w:pBdr>
-        <w:rPr>
-          <w:color w:val="38761D"/>
-        </w:rPr>
-      </w:pPr>
-      <w:r>
-        <w:rPr>
-          <w:color w:val="38761D"/>
-        </w:rPr>
-        <w:t>If the back button is pressed from any bottom tab</w:t>
-      </w:r>
-      <w:r>
-        <w:rPr>
-          <w:color w:val="38761D"/>
-        </w:rPr>
-        <w:t xml:space="preserve"> or the details/settings screen</w:t>
-      </w:r>
-      <w:r>
-        <w:rPr>
-          <w:color w:val="38761D"/>
-        </w:rPr>
-        <w:t>, the user will be brought back to the Markets tab.  If the user is already on the Markets tab, it will take the user to the device home screen.</w:t>
-      </w:r>
-    </w:p>
-    <w:p>
-      <w:pPr>
-        <w:pBdr>
-          <w:top w:val="nil"/>
-          <w:left w:val="nil"/>
-          <w:bottom w:val="nil"/>
-          <w:right w:val="nil"/>
-          <w:between w:val="nil"/>
-        </w:pBdr>
-        <w:rPr>
-          <w:color w:val="38761D"/>
-        </w:rPr>
-      </w:pPr>
-    </w:p>
-    <w:p>
-      <w:pPr>
-        <w:pBdr>
-          <w:top w:val="nil"/>
-          <w:left w:val="nil"/>
-          <w:bottom w:val="nil"/>
-          <w:right w:val="nil"/>
-          <w:between w:val="nil"/>
-        </w:pBdr>
-        <w:rPr>
-          <w:color w:val="38761D"/>
-        </w:rPr>
-      </w:pPr>
-      <w:r>
-        <w:rPr>
-          <w:color w:val="38761D"/>
-        </w:rPr>
-        <w:t>To delete an item from the Portfolio/Watchlist, the user can do a left swipe or press and hold on the item (which will provide a delete option).  A floating action button will be available on the Portfolio/Watchlist to add items as well.</w:t>
-      </w:r>
-    </w:p>
-    <w:p>
-      <w:pPr>
-        <w:pBdr>
-          <w:top w:val="nil"/>
-          <w:left w:val="nil"/>
-          <w:bottom w:val="nil"/>
-          <w:right w:val="nil"/>
-          <w:between w:val="nil"/>
-        </w:pBdr>
-        <w:rPr>
-          <w:color w:val="38761D"/>
-        </w:rPr>
-      </w:pPr>
-    </w:p>
-    <w:p>
-      <w:pPr>
-        <w:pBdr>
-          <w:top w:val="nil"/>
-          <w:left w:val="nil"/>
-          <w:bottom w:val="nil"/>
-          <w:right w:val="nil"/>
-          <w:between w:val="nil"/>
-        </w:pBdr>
-        <w:rPr>
-          <w:color w:val="1155CC"/>
-        </w:rPr>
-      </w:pPr>
-    </w:p>
-    <w:p>
-      <w:pPr>
-        <w:pStyle w:val="Heading3"/>
-        <w:pBdr>
-          <w:top w:val="nil"/>
-          <w:left w:val="nil"/>
-          <w:bottom w:val="nil"/>
-          <w:right w:val="nil"/>
-          <w:between w:val="nil"/>
-        </w:pBdr>
-      </w:pPr>
-      <w:bookmarkStart w:id="14" w:name="_Toc32572655"/>
-      <w:r>
-        <w:t>Describe any libraries you’ll be using and share your reasoning for including them.</w:t>
-      </w:r>
-      <w:bookmarkEnd w:id="14"/>
     </w:p>
     <w:p>
       <w:pPr>
@@ -2646,21 +2624,7 @@
         <w:rPr>
           <w:color w:val="38761D"/>
         </w:rPr>
-        <w:t xml:space="preserve">to create the graphs, however will need to test this.  </w:t>
-      </w:r>
-      <w:proofErr w:type="gramStart"/>
-      <w:r>
-        <w:rPr>
-          <w:color w:val="38761D"/>
-        </w:rPr>
-        <w:t>Alternatively</w:t>
-      </w:r>
-      <w:proofErr w:type="gramEnd"/>
-      <w:r>
-        <w:rPr>
-          <w:color w:val="38761D"/>
-        </w:rPr>
-        <w:t xml:space="preserve"> will look up other libraries or use Android’s built-in </w:t>
+        <w:t xml:space="preserve">to create the graphs, however will need to test this.  Alternatively will look up other libraries or use Android’s built-in </w:t>
       </w:r>
       <w:proofErr w:type="spellStart"/>
       <w:r>
@@ -2761,11 +2725,11 @@
           <w:between w:val="nil"/>
         </w:pBdr>
       </w:pPr>
-      <w:bookmarkStart w:id="15" w:name="_Toc32572656"/>
+      <w:bookmarkStart w:id="14" w:name="_Toc32572656"/>
       <w:r>
         <w:t>Describe how you will implement Google Play Services or other external services.</w:t>
       </w:r>
-      <w:bookmarkEnd w:id="15"/>
+      <w:bookmarkEnd w:id="14"/>
     </w:p>
     <w:p>
       <w:pPr>
@@ -2927,65 +2891,65 @@
           <w:between w:val="nil"/>
         </w:pBdr>
       </w:pPr>
-      <w:bookmarkStart w:id="16" w:name="_Toc32572657"/>
+      <w:bookmarkStart w:id="15" w:name="_Toc32572657"/>
       <w:r>
         <w:lastRenderedPageBreak/>
         <w:t>Next Steps: Required Tasks</w:t>
       </w:r>
+      <w:bookmarkEnd w:id="15"/>
+    </w:p>
+    <w:p>
+      <w:pPr>
+        <w:pBdr>
+          <w:top w:val="nil"/>
+          <w:left w:val="nil"/>
+          <w:bottom w:val="nil"/>
+          <w:right w:val="nil"/>
+          <w:between w:val="nil"/>
+        </w:pBdr>
+      </w:pPr>
+    </w:p>
+    <w:p>
+      <w:pPr>
+        <w:pBdr>
+          <w:top w:val="nil"/>
+          <w:left w:val="nil"/>
+          <w:bottom w:val="nil"/>
+          <w:right w:val="nil"/>
+          <w:between w:val="nil"/>
+        </w:pBdr>
+      </w:pPr>
+      <w:r>
+        <w:t>This is the section where you can take the main features of your app (declared above) and break them down into tangible technical tasks that you can complete one at a time until you have a finished app.</w:t>
+      </w:r>
+    </w:p>
+    <w:p>
+      <w:pPr>
+        <w:pBdr>
+          <w:top w:val="nil"/>
+          <w:left w:val="nil"/>
+          <w:bottom w:val="nil"/>
+          <w:right w:val="nil"/>
+          <w:between w:val="nil"/>
+        </w:pBdr>
+      </w:pPr>
+    </w:p>
+    <w:p>
+      <w:pPr>
+        <w:pStyle w:val="Heading2"/>
+        <w:pBdr>
+          <w:top w:val="nil"/>
+          <w:left w:val="nil"/>
+          <w:bottom w:val="nil"/>
+          <w:right w:val="nil"/>
+          <w:between w:val="nil"/>
+        </w:pBdr>
+      </w:pPr>
+      <w:bookmarkStart w:id="16" w:name="_Toc32572658"/>
+      <w:r>
+        <w:t>Task 1: Project Setup</w:t>
+      </w:r>
       <w:bookmarkEnd w:id="16"/>
-    </w:p>
-    <w:p>
-      <w:pPr>
-        <w:pBdr>
-          <w:top w:val="nil"/>
-          <w:left w:val="nil"/>
-          <w:bottom w:val="nil"/>
-          <w:right w:val="nil"/>
-          <w:between w:val="nil"/>
-        </w:pBdr>
-      </w:pPr>
-    </w:p>
-    <w:p>
-      <w:pPr>
-        <w:pBdr>
-          <w:top w:val="nil"/>
-          <w:left w:val="nil"/>
-          <w:bottom w:val="nil"/>
-          <w:right w:val="nil"/>
-          <w:between w:val="nil"/>
-        </w:pBdr>
-      </w:pPr>
-      <w:r>
-        <w:t>This is the section where you can take the main features of your app (declared above) and break them down into tangible technical tasks that you can complete one at a time until you have a finished app.</w:t>
-      </w:r>
-    </w:p>
-    <w:p>
-      <w:pPr>
-        <w:pBdr>
-          <w:top w:val="nil"/>
-          <w:left w:val="nil"/>
-          <w:bottom w:val="nil"/>
-          <w:right w:val="nil"/>
-          <w:between w:val="nil"/>
-        </w:pBdr>
-      </w:pPr>
-    </w:p>
-    <w:p>
-      <w:pPr>
-        <w:pStyle w:val="Heading2"/>
-        <w:pBdr>
-          <w:top w:val="nil"/>
-          <w:left w:val="nil"/>
-          <w:bottom w:val="nil"/>
-          <w:right w:val="nil"/>
-          <w:between w:val="nil"/>
-        </w:pBdr>
-      </w:pPr>
-      <w:bookmarkStart w:id="17" w:name="_Toc32572658"/>
-      <w:r>
-        <w:t>Task 1: Project Setup</w:t>
-      </w:r>
-      <w:bookmarkEnd w:id="17"/>
     </w:p>
     <w:p>
       <w:pPr>
@@ -3080,21 +3044,7 @@
         <w:rPr>
           <w:color w:val="38761D"/>
         </w:rPr>
-        <w:t>implementation '</w:t>
-      </w:r>
-      <w:proofErr w:type="gramStart"/>
-      <w:r>
-        <w:rPr>
-          <w:color w:val="38761D"/>
-        </w:rPr>
-        <w:t>com.squareup</w:t>
-      </w:r>
-      <w:proofErr w:type="gramEnd"/>
-      <w:r>
-        <w:rPr>
-          <w:color w:val="38761D"/>
-        </w:rPr>
-        <w:t>.picasso:picasso:2.71828'</w:t>
+        <w:t>implementation 'com.squareup.picasso:picasso:2.71828'</w:t>
       </w:r>
     </w:p>
     <w:p>
@@ -3119,21 +3069,7 @@
         <w:rPr>
           <w:color w:val="38761D"/>
         </w:rPr>
-        <w:t>implementation '</w:t>
-      </w:r>
-      <w:proofErr w:type="gramStart"/>
-      <w:r>
-        <w:rPr>
-          <w:color w:val="38761D"/>
-        </w:rPr>
-        <w:t>com.android</w:t>
-      </w:r>
-      <w:proofErr w:type="gramEnd"/>
-      <w:r>
-        <w:rPr>
-          <w:color w:val="38761D"/>
-        </w:rPr>
-        <w:t>.volley:volley:1.1.0'</w:t>
+        <w:t>implementation 'com.android.volley:volley:1.1.0'</w:t>
       </w:r>
     </w:p>
     <w:p>
@@ -3158,21 +3094,7 @@
         <w:rPr>
           <w:color w:val="38761D"/>
         </w:rPr>
-        <w:t>implementation '</w:t>
-      </w:r>
-      <w:proofErr w:type="gramStart"/>
-      <w:r>
-        <w:rPr>
-          <w:color w:val="38761D"/>
-        </w:rPr>
-        <w:t>com.github</w:t>
-      </w:r>
-      <w:proofErr w:type="gramEnd"/>
-      <w:r>
-        <w:rPr>
-          <w:color w:val="38761D"/>
-        </w:rPr>
-        <w:t>.AnyChart:AnyChart-Android:1.1.2'</w:t>
+        <w:t>implementation 'com.github.AnyChart:AnyChart-Android:1.1.2'</w:t>
       </w:r>
     </w:p>
     <w:p>
@@ -3197,21 +3119,7 @@
         <w:rPr>
           <w:color w:val="38761D"/>
         </w:rPr>
-        <w:t>implementation '</w:t>
-      </w:r>
-      <w:proofErr w:type="gramStart"/>
-      <w:r>
-        <w:rPr>
-          <w:color w:val="38761D"/>
-        </w:rPr>
-        <w:t>com.google</w:t>
-      </w:r>
-      <w:proofErr w:type="gramEnd"/>
-      <w:r>
-        <w:rPr>
-          <w:color w:val="38761D"/>
-        </w:rPr>
-        <w:t>.code.gson:gson:2.8.6'</w:t>
+        <w:t>implementation 'com.google.code.gson:gson:2.8.6'</w:t>
       </w:r>
     </w:p>
     <w:p>
@@ -3236,21 +3144,7 @@
         <w:rPr>
           <w:color w:val="38761D"/>
         </w:rPr>
-        <w:t>implementation '</w:t>
-      </w:r>
-      <w:proofErr w:type="gramStart"/>
-      <w:r>
-        <w:rPr>
-          <w:color w:val="38761D"/>
-        </w:rPr>
-        <w:t>com.google.android.gms:play</w:t>
-      </w:r>
-      <w:proofErr w:type="gramEnd"/>
-      <w:r>
-        <w:rPr>
-          <w:color w:val="38761D"/>
-        </w:rPr>
-        <w:t>-services-ads:18.3.0'</w:t>
+        <w:t>implementation 'com.google.android.gms:play-services-ads:18.3.0'</w:t>
       </w:r>
     </w:p>
     <w:p>
@@ -3275,21 +3169,7 @@
         <w:rPr>
           <w:color w:val="38761D"/>
         </w:rPr>
-        <w:t>implementation '</w:t>
-      </w:r>
-      <w:proofErr w:type="gramStart"/>
-      <w:r>
-        <w:rPr>
-          <w:color w:val="38761D"/>
-        </w:rPr>
-        <w:t>com.google</w:t>
-      </w:r>
-      <w:proofErr w:type="gramEnd"/>
-      <w:r>
-        <w:rPr>
-          <w:color w:val="38761D"/>
-        </w:rPr>
-        <w:t>.firebase:firebase-auth:19.2.0'</w:t>
+        <w:t>implementation 'com.google.firebase:firebase-auth:19.2.0'</w:t>
       </w:r>
     </w:p>
     <w:p>
@@ -3314,21 +3194,7 @@
         <w:rPr>
           <w:color w:val="38761D"/>
         </w:rPr>
-        <w:t>implementation '</w:t>
-      </w:r>
-      <w:proofErr w:type="gramStart"/>
-      <w:r>
-        <w:rPr>
-          <w:color w:val="38761D"/>
-        </w:rPr>
-        <w:t>com.google</w:t>
-      </w:r>
-      <w:proofErr w:type="gramEnd"/>
-      <w:r>
-        <w:rPr>
-          <w:color w:val="38761D"/>
-        </w:rPr>
-        <w:t>.firebase:firebase-firestore:21.4.0'</w:t>
+        <w:t>implementation 'com.google.firebase:firebase-firestore:21.4.0'</w:t>
       </w:r>
     </w:p>
     <w:p>
@@ -3353,11 +3219,11 @@
           <w:between w:val="nil"/>
         </w:pBdr>
       </w:pPr>
-      <w:bookmarkStart w:id="18" w:name="_Toc32572659"/>
+      <w:bookmarkStart w:id="17" w:name="_Toc32572659"/>
       <w:r>
         <w:t>Task 2: Implement UI for Each Activity and Fragment</w:t>
       </w:r>
-      <w:bookmarkEnd w:id="18"/>
+      <w:bookmarkEnd w:id="17"/>
     </w:p>
     <w:p>
       <w:pPr>
@@ -3427,7 +3293,19 @@
         <w:rPr>
           <w:color w:val="38761D"/>
         </w:rPr>
-        <w:t>There will only be 4 activities:</w:t>
+        <w:t xml:space="preserve">There will be </w:t>
+      </w:r>
+      <w:r>
+        <w:rPr>
+          <w:color w:val="38761D"/>
+        </w:rPr>
+        <w:t>3</w:t>
+      </w:r>
+      <w:r>
+        <w:rPr>
+          <w:color w:val="38761D"/>
+        </w:rPr>
+        <w:t xml:space="preserve"> activities:</w:t>
       </w:r>
     </w:p>
     <w:p>
@@ -3454,6 +3332,12 @@
         </w:rPr>
         <w:t>The main view</w:t>
       </w:r>
+      <w:r>
+        <w:rPr>
+          <w:color w:val="38761D"/>
+        </w:rPr>
+        <w:t xml:space="preserve"> (displays all the fragments)</w:t>
+      </w:r>
     </w:p>
     <w:p>
       <w:pPr>
@@ -3479,6 +3363,12 @@
         </w:rPr>
         <w:t>The Settings</w:t>
       </w:r>
+      <w:r>
+        <w:rPr>
+          <w:color w:val="38761D"/>
+        </w:rPr>
+        <w:t xml:space="preserve"> screen</w:t>
+      </w:r>
     </w:p>
     <w:p>
       <w:pPr>
@@ -3507,6 +3397,45 @@
     </w:p>
     <w:p>
       <w:pPr>
+        <w:pBdr>
+          <w:top w:val="nil"/>
+          <w:left w:val="nil"/>
+          <w:bottom w:val="nil"/>
+          <w:right w:val="nil"/>
+          <w:between w:val="nil"/>
+        </w:pBdr>
+        <w:rPr>
+          <w:color w:val="38761D"/>
+        </w:rPr>
+      </w:pPr>
+    </w:p>
+    <w:p>
+      <w:pPr>
+        <w:pStyle w:val="ListParagraph"/>
+        <w:numPr>
+          <w:ilvl w:val="0"/>
+          <w:numId w:val="8"/>
+        </w:numPr>
+        <w:pBdr>
+          <w:top w:val="nil"/>
+          <w:left w:val="nil"/>
+          <w:bottom w:val="nil"/>
+          <w:right w:val="nil"/>
+          <w:between w:val="nil"/>
+        </w:pBdr>
+        <w:rPr>
+          <w:color w:val="38761D"/>
+        </w:rPr>
+      </w:pPr>
+      <w:r>
+        <w:rPr>
+          <w:color w:val="38761D"/>
+        </w:rPr>
+        <w:t>There will be separate fragments on the main view for each of the below:</w:t>
+      </w:r>
+    </w:p>
+    <w:p>
+      <w:pPr>
         <w:pStyle w:val="ListParagraph"/>
         <w:numPr>
           <w:ilvl w:val="1"/>
@@ -3527,46 +3456,7 @@
         <w:rPr>
           <w:color w:val="38761D"/>
         </w:rPr>
-        <w:t>The details screen</w:t>
-      </w:r>
-    </w:p>
-    <w:p>
-      <w:pPr>
-        <w:pBdr>
-          <w:top w:val="nil"/>
-          <w:left w:val="nil"/>
-          <w:bottom w:val="nil"/>
-          <w:right w:val="nil"/>
-          <w:between w:val="nil"/>
-        </w:pBdr>
-        <w:rPr>
-          <w:color w:val="38761D"/>
-        </w:rPr>
-      </w:pPr>
-    </w:p>
-    <w:p>
-      <w:pPr>
-        <w:pStyle w:val="ListParagraph"/>
-        <w:numPr>
-          <w:ilvl w:val="0"/>
-          <w:numId w:val="8"/>
-        </w:numPr>
-        <w:pBdr>
-          <w:top w:val="nil"/>
-          <w:left w:val="nil"/>
-          <w:bottom w:val="nil"/>
-          <w:right w:val="nil"/>
-          <w:between w:val="nil"/>
-        </w:pBdr>
-        <w:rPr>
-          <w:color w:val="38761D"/>
-        </w:rPr>
-      </w:pPr>
-      <w:r>
-        <w:rPr>
-          <w:color w:val="38761D"/>
-        </w:rPr>
-        <w:t>There will be separate fragments on the main view for each of the below:</w:t>
+        <w:t>The main market view</w:t>
       </w:r>
     </w:p>
     <w:p>
@@ -3591,16 +3481,8 @@
         <w:rPr>
           <w:color w:val="38761D"/>
         </w:rPr>
-        <w:t xml:space="preserve">The main market </w:t>
-      </w:r>
-      <w:proofErr w:type="gramStart"/>
-      <w:r>
-        <w:rPr>
-          <w:color w:val="38761D"/>
-        </w:rPr>
-        <w:t>view</w:t>
-      </w:r>
-      <w:proofErr w:type="gramEnd"/>
+        <w:t>The watchlist view</w:t>
+      </w:r>
     </w:p>
     <w:p>
       <w:pPr>
@@ -3624,7 +3506,7 @@
         <w:rPr>
           <w:color w:val="38761D"/>
         </w:rPr>
-        <w:t>The watchlist view</w:t>
+        <w:t>The portfolio view</w:t>
       </w:r>
     </w:p>
     <w:p>
@@ -3649,16 +3531,8 @@
         <w:rPr>
           <w:color w:val="38761D"/>
         </w:rPr>
-        <w:t xml:space="preserve">The portfolio </w:t>
-      </w:r>
-      <w:proofErr w:type="gramStart"/>
-      <w:r>
-        <w:rPr>
-          <w:color w:val="38761D"/>
-        </w:rPr>
-        <w:t>view</w:t>
-      </w:r>
-      <w:proofErr w:type="gramEnd"/>
+        <w:t>The details view</w:t>
+      </w:r>
     </w:p>
     <w:p>
       <w:pPr>
@@ -3772,7 +3646,7 @@
           <w:color w:val="274E13"/>
         </w:rPr>
       </w:pPr>
-      <w:bookmarkStart w:id="19" w:name="_Toc32572660"/>
+      <w:bookmarkStart w:id="18" w:name="_Toc32572660"/>
       <w:r>
         <w:lastRenderedPageBreak/>
         <w:t xml:space="preserve">Task 3: </w:t>
@@ -3783,7 +3657,7 @@
         </w:rPr>
         <w:t>Build Main Market View</w:t>
       </w:r>
-      <w:bookmarkEnd w:id="19"/>
+      <w:bookmarkEnd w:id="18"/>
     </w:p>
     <w:p>
       <w:pPr>
@@ -3950,7 +3824,7 @@
           <w:color w:val="38761D"/>
         </w:rPr>
       </w:pPr>
-      <w:bookmarkStart w:id="20" w:name="_Toc32572661"/>
+      <w:bookmarkStart w:id="19" w:name="_Toc32572661"/>
       <w:r>
         <w:t xml:space="preserve">Task 4: </w:t>
       </w:r>
@@ -3960,7 +3834,7 @@
         </w:rPr>
         <w:t>Build Watchlist/Portfolio</w:t>
       </w:r>
-      <w:bookmarkEnd w:id="20"/>
+      <w:bookmarkEnd w:id="19"/>
     </w:p>
     <w:p>
       <w:pPr>
@@ -4371,7 +4245,7 @@
           <w:color w:val="38761D"/>
         </w:rPr>
       </w:pPr>
-      <w:bookmarkStart w:id="21" w:name="_Toc32572662"/>
+      <w:bookmarkStart w:id="20" w:name="_Toc32572662"/>
       <w:r>
         <w:t xml:space="preserve">Task 5: </w:t>
       </w:r>
@@ -4381,7 +4255,7 @@
         </w:rPr>
         <w:t>Build Settings/Add Item Activities</w:t>
       </w:r>
-      <w:bookmarkEnd w:id="21"/>
+      <w:bookmarkEnd w:id="20"/>
     </w:p>
     <w:p>
       <w:pPr>
@@ -4680,7 +4554,7 @@
           <w:color w:val="38761D"/>
         </w:rPr>
       </w:pPr>
-      <w:bookmarkStart w:id="22" w:name="_Toc32572663"/>
+      <w:bookmarkStart w:id="21" w:name="_Toc32572663"/>
       <w:r>
         <w:lastRenderedPageBreak/>
         <w:t xml:space="preserve">Task 6: </w:t>
@@ -4689,9 +4563,15 @@
         <w:rPr>
           <w:color w:val="38761D"/>
         </w:rPr>
-        <w:t>Build Details Activity</w:t>
-      </w:r>
-      <w:bookmarkEnd w:id="22"/>
+        <w:t xml:space="preserve">Build Details </w:t>
+      </w:r>
+      <w:bookmarkEnd w:id="21"/>
+      <w:r>
+        <w:rPr>
+          <w:color w:val="38761D"/>
+        </w:rPr>
+        <w:t>Fragment</w:t>
+      </w:r>
     </w:p>
     <w:p/>
     <w:p>
@@ -4718,6 +4598,12 @@
         </w:rPr>
         <w:t>Determine the crypto that needs details to be displayed</w:t>
       </w:r>
+      <w:r>
+        <w:rPr>
+          <w:color w:val="38761D"/>
+        </w:rPr>
+        <w:t xml:space="preserve"> (we have it stored in the Main activity already from our initial network calls)</w:t>
+      </w:r>
     </w:p>
     <w:p>
       <w:pPr>
@@ -4741,22 +4627,10 @@
         <w:rPr>
           <w:color w:val="38761D"/>
         </w:rPr>
-        <w:t xml:space="preserve">Make network calls to retrieve this cryptos details (historical data, market cap, supply, </w:t>
-      </w:r>
-      <w:proofErr w:type="spellStart"/>
-      <w:r>
-        <w:rPr>
-          <w:color w:val="38761D"/>
-        </w:rPr>
-        <w:t>etc</w:t>
-      </w:r>
-      <w:proofErr w:type="spellEnd"/>
-      <w:r>
-        <w:rPr>
-          <w:color w:val="38761D"/>
-        </w:rPr>
-        <w:t>) and parse the JSON.  Create classes to store the data in temporarily.</w:t>
-      </w:r>
+        <w:t>Create the chart for the historical data (and a selector for the user to pick the timeframe of the chart)</w:t>
+      </w:r>
+      <w:bookmarkStart w:id="22" w:name="_GoBack"/>
+      <w:bookmarkEnd w:id="22"/>
     </w:p>
     <w:p>
       <w:pPr>
@@ -4780,31 +4654,6 @@
         <w:rPr>
           <w:color w:val="38761D"/>
         </w:rPr>
-        <w:t>Create the chart for the historical data (and a selector for the user to pick the timeframe of the chart)</w:t>
-      </w:r>
-    </w:p>
-    <w:p>
-      <w:pPr>
-        <w:pStyle w:val="ListParagraph"/>
-        <w:numPr>
-          <w:ilvl w:val="0"/>
-          <w:numId w:val="13"/>
-        </w:numPr>
-        <w:pBdr>
-          <w:top w:val="nil"/>
-          <w:left w:val="nil"/>
-          <w:bottom w:val="nil"/>
-          <w:right w:val="nil"/>
-          <w:between w:val="nil"/>
-        </w:pBdr>
-        <w:rPr>
-          <w:color w:val="38761D"/>
-        </w:rPr>
-      </w:pPr>
-      <w:r>
-        <w:rPr>
-          <w:color w:val="38761D"/>
-        </w:rPr>
         <w:t>Display the required additional information about the crypto</w:t>
       </w:r>
     </w:p>
@@ -4852,13 +4701,7 @@
       </w:pPr>
       <w:bookmarkStart w:id="23" w:name="_Toc32572664"/>
       <w:r>
-        <w:t xml:space="preserve">Task </w:t>
-      </w:r>
-      <w:r>
-        <w:t>7</w:t>
-      </w:r>
-      <w:r>
-        <w:t xml:space="preserve">: </w:t>
+        <w:t xml:space="preserve">Task 7: </w:t>
       </w:r>
       <w:r>
         <w:rPr>
@@ -5289,13 +5132,7 @@
       </w:pPr>
       <w:bookmarkStart w:id="24" w:name="_Toc32572665"/>
       <w:r>
-        <w:t xml:space="preserve">Task </w:t>
-      </w:r>
-      <w:r>
-        <w:t>8</w:t>
-      </w:r>
-      <w:r>
-        <w:t xml:space="preserve">: </w:t>
+        <w:t xml:space="preserve">Task 8: </w:t>
       </w:r>
       <w:r>
         <w:rPr>
@@ -5507,7 +5344,6 @@
         </w:pBdr>
       </w:pPr>
       <w:r>
-        <w:lastRenderedPageBreak/>
         <w:t xml:space="preserve">Add as many tasks as you need to complete your app. </w:t>
       </w:r>
     </w:p>
@@ -5562,21 +5398,7 @@
         <w:rPr>
           <w:rFonts w:ascii="Arial Unicode MS" w:eastAsia="Arial Unicode MS" w:hAnsi="Arial Unicode MS" w:cs="Arial Unicode MS"/>
         </w:rPr>
-        <w:t xml:space="preserve">After you’ve completed all the sections, download this document as a PDF [ File → Download as </w:t>
-      </w:r>
-      <w:proofErr w:type="gramStart"/>
-      <w:r>
-        <w:rPr>
-          <w:rFonts w:ascii="Arial Unicode MS" w:eastAsia="Arial Unicode MS" w:hAnsi="Arial Unicode MS" w:cs="Arial Unicode MS"/>
-        </w:rPr>
-        <w:t>PDF ]</w:t>
-      </w:r>
-      <w:proofErr w:type="gramEnd"/>
-      <w:r>
-        <w:rPr>
-          <w:rFonts w:ascii="Arial Unicode MS" w:eastAsia="Arial Unicode MS" w:hAnsi="Arial Unicode MS" w:cs="Arial Unicode MS"/>
-        </w:rPr>
-        <w:t xml:space="preserve"> </w:t>
+        <w:t xml:space="preserve">After you’ve completed all the sections, download this document as a PDF [ File → Download as PDF ] </w:t>
       </w:r>
     </w:p>
     <w:p>

</xml_diff>

<commit_message>
Fix back button behaviour from Details fragment to navigate back to correct fragment.
</commit_message>
<xml_diff>
--- a/Design Document/Capstone_Stage1.docx
+++ b/Design Document/Capstone_Stage1.docx
@@ -3918,6 +3918,40 @@
         </w:rPr>
         <w:t>).</w:t>
       </w:r>
+      <w:r>
+        <w:rPr>
+          <w:color w:val="38761D"/>
+        </w:rPr>
+        <w:t xml:space="preserve">  </w:t>
+      </w:r>
+      <w:r>
+        <w:rPr>
+          <w:color w:val="38761D"/>
+        </w:rPr>
+        <w:t>U</w:t>
+      </w:r>
+      <w:r>
+        <w:rPr>
+          <w:color w:val="38761D"/>
+        </w:rPr>
+        <w:t xml:space="preserve">se </w:t>
+      </w:r>
+      <w:proofErr w:type="spellStart"/>
+      <w:r>
+        <w:rPr>
+          <w:color w:val="38761D"/>
+        </w:rPr>
+        <w:t>AsyncTask</w:t>
+      </w:r>
+      <w:proofErr w:type="spellEnd"/>
+      <w:r>
+        <w:rPr>
+          <w:color w:val="38761D"/>
+        </w:rPr>
+        <w:t xml:space="preserve"> to generate separate thread for communicating with the Room database.</w:t>
+      </w:r>
+      <w:bookmarkStart w:id="20" w:name="_GoBack"/>
+      <w:bookmarkEnd w:id="20"/>
     </w:p>
     <w:p>
       <w:pPr>
@@ -4245,7 +4279,7 @@
           <w:color w:val="38761D"/>
         </w:rPr>
       </w:pPr>
-      <w:bookmarkStart w:id="20" w:name="_Toc32572662"/>
+      <w:bookmarkStart w:id="21" w:name="_Toc32572662"/>
       <w:r>
         <w:t xml:space="preserve">Task 5: </w:t>
       </w:r>
@@ -4255,7 +4289,7 @@
         </w:rPr>
         <w:t>Build Settings/Add Item Activities</w:t>
       </w:r>
-      <w:bookmarkEnd w:id="20"/>
+      <w:bookmarkEnd w:id="21"/>
     </w:p>
     <w:p>
       <w:pPr>
@@ -4554,7 +4588,7 @@
           <w:color w:val="38761D"/>
         </w:rPr>
       </w:pPr>
-      <w:bookmarkStart w:id="21" w:name="_Toc32572663"/>
+      <w:bookmarkStart w:id="22" w:name="_Toc32572663"/>
       <w:r>
         <w:lastRenderedPageBreak/>
         <w:t xml:space="preserve">Task 6: </w:t>
@@ -4565,7 +4599,7 @@
         </w:rPr>
         <w:t xml:space="preserve">Build Details </w:t>
       </w:r>
-      <w:bookmarkEnd w:id="21"/>
+      <w:bookmarkEnd w:id="22"/>
       <w:r>
         <w:rPr>
           <w:color w:val="38761D"/>
@@ -4629,8 +4663,6 @@
         </w:rPr>
         <w:t>Create the chart for the historical data (and a selector for the user to pick the timeframe of the chart)</w:t>
       </w:r>
-      <w:bookmarkStart w:id="22" w:name="_GoBack"/>
-      <w:bookmarkEnd w:id="22"/>
     </w:p>
     <w:p>
       <w:pPr>

</xml_diff>